<commit_message>
Test Cases Updated - TBC
</commit_message>
<xml_diff>
--- a/Iteration 1/Test Cases/Iteration 1 - Test Cases.docx
+++ b/Iteration 1/Test Cases/Iteration 1 - Test Cases.docx
@@ -418,7 +418,16 @@
       </w:pPr>
       <w:r>
         <w:lastRenderedPageBreak/>
-        <w:t>Patient Table: Inserting legitimate data into the patient table</w:t>
+        <w:t>User</w:t>
+      </w:r>
+      <w:r>
+        <w:t xml:space="preserve"> Table: Inserting legitimate data into the </w:t>
+      </w:r>
+      <w:r>
+        <w:t>user</w:t>
+      </w:r>
+      <w:r>
+        <w:t xml:space="preserve"> table</w:t>
       </w:r>
       <w:r>
         <w:tab/>
@@ -785,7 +794,10 @@
               <w:ind w:left="360"/>
             </w:pPr>
             <w:r>
-              <w:t>SELECT * FROM patient</w:t>
+              <w:t xml:space="preserve">SELECT * FROM </w:t>
+            </w:r>
+            <w:r>
+              <w:t>user</w:t>
             </w:r>
           </w:p>
         </w:tc>
@@ -821,7 +833,16 @@
       </w:r>
       <w:r>
         <w:lastRenderedPageBreak/>
-        <w:t>Patient Table: Inserting data that is too long into the patient table</w:t>
+        <w:t>User</w:t>
+      </w:r>
+      <w:r>
+        <w:t xml:space="preserve"> Table: Inserting data that is too long into the </w:t>
+      </w:r>
+      <w:r>
+        <w:t>user</w:t>
+      </w:r>
+      <w:r>
+        <w:t xml:space="preserve"> table</w:t>
       </w:r>
     </w:p>
     <w:p/>
@@ -1250,13 +1271,55 @@
           <w:p/>
         </w:tc>
       </w:tr>
+      <w:tr>
+        <w:trPr>
+          <w:trHeight w:val="862"/>
+        </w:trPr>
+        <w:tc>
+          <w:tcPr>
+            <w:tcW w:w="1526" w:type="dxa"/>
+          </w:tcPr>
+          <w:p>
+            <w:r>
+              <w:t>1.2.3</w:t>
+            </w:r>
+          </w:p>
+        </w:tc>
+        <w:tc>
+          <w:tcPr>
+            <w:tcW w:w="6095" w:type="dxa"/>
+          </w:tcPr>
+          <w:p>
+            <w:pPr>
+              <w:pStyle w:val="ListParagraph"/>
+              <w:numPr>
+                <w:ilvl w:val="0"/>
+                <w:numId w:val="16"/>
+              </w:numPr>
+            </w:pPr>
+            <w:r>
+              <w:t>Run the SQL found in Appendix 1.2.2.</w:t>
+            </w:r>
+          </w:p>
+        </w:tc>
+        <w:tc>
+          <w:tcPr>
+            <w:tcW w:w="4961" w:type="dxa"/>
+          </w:tcPr>
+          <w:p>
+            <w:r>
+              <w:t>The insert statement should fail to execute.</w:t>
+            </w:r>
+          </w:p>
+        </w:tc>
+        <w:tc>
+          <w:tcPr>
+            <w:tcW w:w="1788" w:type="dxa"/>
+          </w:tcPr>
+          <w:p/>
+        </w:tc>
+      </w:tr>
     </w:tbl>
-    <w:p/>
-    <w:p>
-      <w:r>
-        <w:br w:type="page"/>
-      </w:r>
-    </w:p>
     <w:p>
       <w:pPr>
         <w:pStyle w:val="Heading1"/>
@@ -1267,7 +1330,10 @@
       </w:pPr>
       <w:r>
         <w:lastRenderedPageBreak/>
-        <w:t>Patient Table: Executing an insert command with data missing</w:t>
+        <w:t>User</w:t>
+      </w:r>
+      <w:r>
+        <w:t xml:space="preserve"> Table: Executing an insert command with data missing</w:t>
       </w:r>
     </w:p>
     <w:p/>
@@ -1582,13 +1648,7 @@
           </w:tcPr>
           <w:p>
             <w:r>
-              <w:t>1.</w:t>
-            </w:r>
-            <w:r>
-              <w:t>3</w:t>
-            </w:r>
-            <w:r>
-              <w:t>.1</w:t>
+              <w:t>1.3.1</w:t>
             </w:r>
           </w:p>
         </w:tc>
@@ -1605,13 +1665,7 @@
               </w:numPr>
             </w:pPr>
             <w:r>
-              <w:t>Run the SQL found in Appendix 1.</w:t>
-            </w:r>
-            <w:r>
-              <w:t>3</w:t>
-            </w:r>
-            <w:r>
-              <w:t>.1.</w:t>
+              <w:t>Run the SQL found in Appendix 1.3.1.</w:t>
             </w:r>
           </w:p>
           <w:p/>
@@ -1643,10 +1697,7 @@
           </w:tcPr>
           <w:p>
             <w:r>
-              <w:t>1.3</w:t>
-            </w:r>
-            <w:r>
-              <w:t>.2</w:t>
+              <w:t>1.3.2</w:t>
             </w:r>
           </w:p>
         </w:tc>
@@ -1663,13 +1714,58 @@
               </w:numPr>
             </w:pPr>
             <w:r>
-              <w:t>R</w:t>
-            </w:r>
-            <w:r>
-              <w:t>un the SQL found in Appendix 1.3</w:t>
-            </w:r>
-            <w:r>
-              <w:t>.2.</w:t>
+              <w:t>Run the SQL found in Appendix 1.3.2.</w:t>
+            </w:r>
+          </w:p>
+        </w:tc>
+        <w:tc>
+          <w:tcPr>
+            <w:tcW w:w="4961" w:type="dxa"/>
+          </w:tcPr>
+          <w:p>
+            <w:r>
+              <w:t>The insert statement should fail to execute.</w:t>
+            </w:r>
+          </w:p>
+        </w:tc>
+        <w:tc>
+          <w:tcPr>
+            <w:tcW w:w="1788" w:type="dxa"/>
+          </w:tcPr>
+          <w:p/>
+        </w:tc>
+      </w:tr>
+      <w:tr>
+        <w:trPr>
+          <w:trHeight w:val="862"/>
+        </w:trPr>
+        <w:tc>
+          <w:tcPr>
+            <w:tcW w:w="1526" w:type="dxa"/>
+          </w:tcPr>
+          <w:p>
+            <w:r>
+              <w:t>1.3.3</w:t>
+            </w:r>
+          </w:p>
+        </w:tc>
+        <w:tc>
+          <w:tcPr>
+            <w:tcW w:w="6095" w:type="dxa"/>
+          </w:tcPr>
+          <w:p>
+            <w:pPr>
+              <w:pStyle w:val="ListParagraph"/>
+              <w:numPr>
+                <w:ilvl w:val="0"/>
+                <w:numId w:val="17"/>
+              </w:numPr>
+            </w:pPr>
+            <w:r>
+              <w:t xml:space="preserve">Run </w:t>
+            </w:r>
+            <w:r>
+              <w:t>the SQL found in Appendix 1.3.3.</w:t>
             </w:r>
           </w:p>
         </w:tc>
@@ -1704,7 +1800,13 @@
       </w:r>
       <w:r>
         <w:lastRenderedPageBreak/>
-        <w:t>Patient Table: Executing an insert command with data missing</w:t>
+        <w:t>User</w:t>
+      </w:r>
+      <w:r>
+        <w:t xml:space="preserve"> Table: </w:t>
+      </w:r>
+      <w:r>
+        <w:t>Deleting records from the table</w:t>
       </w:r>
     </w:p>
     <w:p/>
@@ -2019,13 +2121,7 @@
           </w:tcPr>
           <w:p>
             <w:r>
-              <w:t>1.</w:t>
-            </w:r>
-            <w:r>
-              <w:t>4</w:t>
-            </w:r>
-            <w:r>
-              <w:t>.1</w:t>
+              <w:t>1.4.1</w:t>
             </w:r>
           </w:p>
         </w:tc>
@@ -2042,10 +2138,68 @@
               </w:numPr>
             </w:pPr>
             <w:r>
-              <w:t>Run the SQL found in Appendix 1.3.1.</w:t>
-            </w:r>
-          </w:p>
-          <w:p/>
+              <w:t>Run DELETE * FROM user</w:t>
+            </w:r>
+            <w:bookmarkStart w:id="0" w:name="_GoBack"/>
+            <w:bookmarkEnd w:id="0"/>
+          </w:p>
+          <w:p>
+            <w:pPr>
+              <w:pStyle w:val="ListParagraph"/>
+              <w:numPr>
+                <w:ilvl w:val="0"/>
+                <w:numId w:val="13"/>
+              </w:numPr>
+            </w:pPr>
+            <w:r>
+              <w:t xml:space="preserve">Run the first SQL statement found in Appendix 1.4.1. </w:t>
+            </w:r>
+          </w:p>
+          <w:p>
+            <w:pPr>
+              <w:pStyle w:val="ListParagraph"/>
+              <w:numPr>
+                <w:ilvl w:val="0"/>
+                <w:numId w:val="13"/>
+              </w:numPr>
+            </w:pPr>
+            <w:r>
+              <w:t xml:space="preserve">Run SELECT * FROM </w:t>
+            </w:r>
+            <w:r>
+              <w:t>user</w:t>
+            </w:r>
+            <w:r>
+              <w:t xml:space="preserve">, you should see the record that you just added </w:t>
+            </w:r>
+            <w:r>
+              <w:t xml:space="preserve">with the previous statement. </w:t>
+            </w:r>
+          </w:p>
+          <w:p>
+            <w:pPr>
+              <w:pStyle w:val="ListParagraph"/>
+              <w:numPr>
+                <w:ilvl w:val="0"/>
+                <w:numId w:val="13"/>
+              </w:numPr>
+            </w:pPr>
+            <w:r>
+              <w:t xml:space="preserve">Run the second SQL statement found in Appendix 1.4.1. </w:t>
+            </w:r>
+          </w:p>
+          <w:p>
+            <w:pPr>
+              <w:pStyle w:val="ListParagraph"/>
+              <w:numPr>
+                <w:ilvl w:val="0"/>
+                <w:numId w:val="13"/>
+              </w:numPr>
+            </w:pPr>
+            <w:r>
+              <w:t xml:space="preserve">Run SELECT * FROM user </w:t>
+            </w:r>
+          </w:p>
         </w:tc>
         <w:tc>
           <w:tcPr>
@@ -2053,7 +2207,10 @@
           </w:tcPr>
           <w:p>
             <w:r>
-              <w:t xml:space="preserve">The insert statement should fail to execute. </w:t>
+              <w:t xml:space="preserve">The record that was previously added should be deleted. </w:t>
+            </w:r>
+            <w:r>
+              <w:t xml:space="preserve"> </w:t>
             </w:r>
           </w:p>
         </w:tc>
@@ -2074,10 +2231,7 @@
           </w:tcPr>
           <w:p>
             <w:r>
-              <w:t>1.4</w:t>
-            </w:r>
-            <w:r>
-              <w:t>.2</w:t>
+              <w:t>1.4.2</w:t>
             </w:r>
           </w:p>
         </w:tc>
@@ -2093,8 +2247,6 @@
                 <w:numId w:val="14"/>
               </w:numPr>
             </w:pPr>
-            <w:bookmarkStart w:id="0" w:name="_GoBack"/>
-            <w:bookmarkEnd w:id="0"/>
             <w:r>
               <w:t>Run the SQL found in Appendix 1.3.2.</w:t>
             </w:r>
@@ -2119,9 +2271,438 @@
       </w:tr>
     </w:tbl>
     <w:p>
+      <w:pPr>
+        <w:pStyle w:val="Heading1"/>
+        <w:numPr>
+          <w:ilvl w:val="1"/>
+          <w:numId w:val="5"/>
+        </w:numPr>
+      </w:pPr>
       <w:r>
         <w:br w:type="page"/>
       </w:r>
+      <w:r>
+        <w:lastRenderedPageBreak/>
+        <w:t>User</w:t>
+      </w:r>
+      <w:r>
+        <w:t xml:space="preserve"> Table: Executing an insert command with data missing</w:t>
+      </w:r>
+    </w:p>
+    <w:p/>
+    <w:tbl>
+      <w:tblPr>
+        <w:tblStyle w:val="TableGrid"/>
+        <w:tblpPr w:leftFromText="180" w:rightFromText="180" w:vertAnchor="page" w:horzAnchor="margin" w:tblpY="2395"/>
+        <w:tblW w:w="0" w:type="auto"/>
+        <w:tblLook w:val="04A0" w:firstRow="1" w:lastRow="0" w:firstColumn="1" w:lastColumn="0" w:noHBand="0" w:noVBand="1"/>
+      </w:tblPr>
+      <w:tblGrid>
+        <w:gridCol w:w="2807"/>
+        <w:gridCol w:w="3284"/>
+      </w:tblGrid>
+      <w:tr>
+        <w:trPr>
+          <w:trHeight w:val="645"/>
+        </w:trPr>
+        <w:tc>
+          <w:tcPr>
+            <w:tcW w:w="2807" w:type="dxa"/>
+            <w:shd w:val="clear" w:color="auto" w:fill="A6A6A6" w:themeFill="background1" w:themeFillShade="A6"/>
+            <w:vAlign w:val="center"/>
+          </w:tcPr>
+          <w:p>
+            <w:pPr>
+              <w:jc w:val="right"/>
+              <w:rPr>
+                <w:b/>
+                <w:sz w:val="28"/>
+              </w:rPr>
+            </w:pPr>
+            <w:r>
+              <w:rPr>
+                <w:b/>
+                <w:sz w:val="28"/>
+              </w:rPr>
+              <w:t>Iteration #:</w:t>
+            </w:r>
+          </w:p>
+        </w:tc>
+        <w:tc>
+          <w:tcPr>
+            <w:tcW w:w="3284" w:type="dxa"/>
+            <w:vAlign w:val="center"/>
+          </w:tcPr>
+          <w:p>
+            <w:r>
+              <w:t>1</w:t>
+            </w:r>
+          </w:p>
+        </w:tc>
+      </w:tr>
+      <w:tr>
+        <w:trPr>
+          <w:trHeight w:val="645"/>
+        </w:trPr>
+        <w:tc>
+          <w:tcPr>
+            <w:tcW w:w="2807" w:type="dxa"/>
+            <w:shd w:val="clear" w:color="auto" w:fill="A6A6A6" w:themeFill="background1" w:themeFillShade="A6"/>
+            <w:vAlign w:val="center"/>
+          </w:tcPr>
+          <w:p>
+            <w:pPr>
+              <w:jc w:val="right"/>
+              <w:rPr>
+                <w:b/>
+                <w:sz w:val="28"/>
+              </w:rPr>
+            </w:pPr>
+            <w:r>
+              <w:rPr>
+                <w:b/>
+                <w:sz w:val="28"/>
+              </w:rPr>
+              <w:t>Application Type:</w:t>
+            </w:r>
+          </w:p>
+        </w:tc>
+        <w:tc>
+          <w:tcPr>
+            <w:tcW w:w="3284" w:type="dxa"/>
+            <w:vAlign w:val="center"/>
+          </w:tcPr>
+          <w:p>
+            <w:r>
+              <w:t>Database</w:t>
+            </w:r>
+          </w:p>
+        </w:tc>
+      </w:tr>
+      <w:tr>
+        <w:trPr>
+          <w:trHeight w:val="645"/>
+        </w:trPr>
+        <w:tc>
+          <w:tcPr>
+            <w:tcW w:w="2807" w:type="dxa"/>
+            <w:shd w:val="clear" w:color="auto" w:fill="A6A6A6" w:themeFill="background1" w:themeFillShade="A6"/>
+            <w:vAlign w:val="center"/>
+          </w:tcPr>
+          <w:p>
+            <w:pPr>
+              <w:jc w:val="right"/>
+              <w:rPr>
+                <w:b/>
+                <w:sz w:val="28"/>
+              </w:rPr>
+            </w:pPr>
+            <w:r>
+              <w:rPr>
+                <w:b/>
+                <w:sz w:val="28"/>
+              </w:rPr>
+              <w:t>Date/Time</w:t>
+            </w:r>
+          </w:p>
+          <w:p>
+            <w:pPr>
+              <w:jc w:val="right"/>
+              <w:rPr>
+                <w:b/>
+              </w:rPr>
+            </w:pPr>
+            <w:r>
+              <w:rPr>
+                <w:b/>
+              </w:rPr>
+              <w:t>(DD-MMM-YYYY / HH:MM):</w:t>
+            </w:r>
+          </w:p>
+        </w:tc>
+        <w:tc>
+          <w:tcPr>
+            <w:tcW w:w="3284" w:type="dxa"/>
+            <w:vAlign w:val="center"/>
+          </w:tcPr>
+          <w:p/>
+        </w:tc>
+      </w:tr>
+      <w:tr>
+        <w:trPr>
+          <w:trHeight w:val="645"/>
+        </w:trPr>
+        <w:tc>
+          <w:tcPr>
+            <w:tcW w:w="2807" w:type="dxa"/>
+            <w:shd w:val="clear" w:color="auto" w:fill="A6A6A6" w:themeFill="background1" w:themeFillShade="A6"/>
+            <w:vAlign w:val="center"/>
+          </w:tcPr>
+          <w:p>
+            <w:pPr>
+              <w:jc w:val="right"/>
+              <w:rPr>
+                <w:b/>
+              </w:rPr>
+            </w:pPr>
+            <w:r>
+              <w:rPr>
+                <w:b/>
+                <w:sz w:val="28"/>
+              </w:rPr>
+              <w:t>Tester Name:</w:t>
+            </w:r>
+          </w:p>
+        </w:tc>
+        <w:tc>
+          <w:tcPr>
+            <w:tcW w:w="3284" w:type="dxa"/>
+            <w:vAlign w:val="center"/>
+          </w:tcPr>
+          <w:p/>
+        </w:tc>
+      </w:tr>
+    </w:tbl>
+    <w:p>
+      <w:pPr>
+        <w:rPr>
+          <w:rFonts w:asciiTheme="majorHAnsi" w:eastAsiaTheme="majorEastAsia" w:hAnsiTheme="majorHAnsi" w:cstheme="majorBidi"/>
+          <w:b/>
+          <w:bCs/>
+          <w:color w:val="365F91" w:themeColor="accent1" w:themeShade="BF"/>
+          <w:sz w:val="28"/>
+          <w:szCs w:val="28"/>
+        </w:rPr>
+      </w:pPr>
+    </w:p>
+    <w:p/>
+    <w:p/>
+    <w:p/>
+    <w:p/>
+    <w:p/>
+    <w:p/>
+    <w:p/>
+    <w:tbl>
+      <w:tblPr>
+        <w:tblStyle w:val="TableGrid"/>
+        <w:tblW w:w="14370" w:type="dxa"/>
+        <w:tblLook w:val="04A0" w:firstRow="1" w:lastRow="0" w:firstColumn="1" w:lastColumn="0" w:noHBand="0" w:noVBand="1"/>
+      </w:tblPr>
+      <w:tblGrid>
+        <w:gridCol w:w="1526"/>
+        <w:gridCol w:w="6095"/>
+        <w:gridCol w:w="4961"/>
+        <w:gridCol w:w="1788"/>
+      </w:tblGrid>
+      <w:tr>
+        <w:trPr>
+          <w:trHeight w:val="862"/>
+        </w:trPr>
+        <w:tc>
+          <w:tcPr>
+            <w:tcW w:w="1526" w:type="dxa"/>
+            <w:shd w:val="clear" w:color="auto" w:fill="A6A6A6" w:themeFill="background1" w:themeFillShade="A6"/>
+            <w:vAlign w:val="center"/>
+          </w:tcPr>
+          <w:p>
+            <w:pPr>
+              <w:jc w:val="center"/>
+              <w:rPr>
+                <w:b/>
+                <w:sz w:val="28"/>
+              </w:rPr>
+            </w:pPr>
+            <w:r>
+              <w:rPr>
+                <w:b/>
+                <w:sz w:val="28"/>
+              </w:rPr>
+              <w:t>Test ID</w:t>
+            </w:r>
+          </w:p>
+        </w:tc>
+        <w:tc>
+          <w:tcPr>
+            <w:tcW w:w="6095" w:type="dxa"/>
+            <w:shd w:val="clear" w:color="auto" w:fill="A6A6A6" w:themeFill="background1" w:themeFillShade="A6"/>
+            <w:vAlign w:val="center"/>
+          </w:tcPr>
+          <w:p>
+            <w:pPr>
+              <w:jc w:val="center"/>
+              <w:rPr>
+                <w:b/>
+                <w:sz w:val="28"/>
+              </w:rPr>
+            </w:pPr>
+            <w:r>
+              <w:rPr>
+                <w:b/>
+                <w:sz w:val="28"/>
+              </w:rPr>
+              <w:t>Test Steps</w:t>
+            </w:r>
+          </w:p>
+        </w:tc>
+        <w:tc>
+          <w:tcPr>
+            <w:tcW w:w="4961" w:type="dxa"/>
+            <w:shd w:val="clear" w:color="auto" w:fill="A6A6A6" w:themeFill="background1" w:themeFillShade="A6"/>
+            <w:vAlign w:val="center"/>
+          </w:tcPr>
+          <w:p>
+            <w:pPr>
+              <w:jc w:val="center"/>
+              <w:rPr>
+                <w:b/>
+                <w:sz w:val="28"/>
+              </w:rPr>
+            </w:pPr>
+            <w:r>
+              <w:rPr>
+                <w:b/>
+                <w:sz w:val="28"/>
+              </w:rPr>
+              <w:t>Expected Result</w:t>
+            </w:r>
+          </w:p>
+        </w:tc>
+        <w:tc>
+          <w:tcPr>
+            <w:tcW w:w="1788" w:type="dxa"/>
+            <w:shd w:val="clear" w:color="auto" w:fill="A6A6A6" w:themeFill="background1" w:themeFillShade="A6"/>
+            <w:vAlign w:val="center"/>
+          </w:tcPr>
+          <w:p>
+            <w:pPr>
+              <w:jc w:val="center"/>
+              <w:rPr>
+                <w:b/>
+                <w:sz w:val="28"/>
+              </w:rPr>
+            </w:pPr>
+            <w:r>
+              <w:rPr>
+                <w:b/>
+                <w:sz w:val="28"/>
+              </w:rPr>
+              <w:t>Pass/Fail (Initials)</w:t>
+            </w:r>
+          </w:p>
+        </w:tc>
+      </w:tr>
+      <w:tr>
+        <w:trPr>
+          <w:trHeight w:val="862"/>
+        </w:trPr>
+        <w:tc>
+          <w:tcPr>
+            <w:tcW w:w="1526" w:type="dxa"/>
+          </w:tcPr>
+          <w:p>
+            <w:r>
+              <w:t>1.4.1</w:t>
+            </w:r>
+          </w:p>
+        </w:tc>
+        <w:tc>
+          <w:tcPr>
+            <w:tcW w:w="6095" w:type="dxa"/>
+          </w:tcPr>
+          <w:p>
+            <w:pPr>
+              <w:pStyle w:val="ListParagraph"/>
+              <w:numPr>
+                <w:ilvl w:val="0"/>
+                <w:numId w:val="13"/>
+              </w:numPr>
+            </w:pPr>
+            <w:r>
+              <w:t>Run the SQL found in Appendix 1.3.1.</w:t>
+            </w:r>
+          </w:p>
+          <w:p/>
+        </w:tc>
+        <w:tc>
+          <w:tcPr>
+            <w:tcW w:w="4961" w:type="dxa"/>
+          </w:tcPr>
+          <w:p>
+            <w:r>
+              <w:t xml:space="preserve">The insert statement should fail to execute. </w:t>
+            </w:r>
+          </w:p>
+        </w:tc>
+        <w:tc>
+          <w:tcPr>
+            <w:tcW w:w="1788" w:type="dxa"/>
+          </w:tcPr>
+          <w:p/>
+        </w:tc>
+      </w:tr>
+      <w:tr>
+        <w:trPr>
+          <w:trHeight w:val="862"/>
+        </w:trPr>
+        <w:tc>
+          <w:tcPr>
+            <w:tcW w:w="1526" w:type="dxa"/>
+          </w:tcPr>
+          <w:p>
+            <w:r>
+              <w:t>1.4.2</w:t>
+            </w:r>
+          </w:p>
+        </w:tc>
+        <w:tc>
+          <w:tcPr>
+            <w:tcW w:w="6095" w:type="dxa"/>
+          </w:tcPr>
+          <w:p>
+            <w:pPr>
+              <w:pStyle w:val="ListParagraph"/>
+              <w:numPr>
+                <w:ilvl w:val="0"/>
+                <w:numId w:val="14"/>
+              </w:numPr>
+            </w:pPr>
+            <w:r>
+              <w:t>Run the SQL found in Appendix 1.3.2.</w:t>
+            </w:r>
+          </w:p>
+        </w:tc>
+        <w:tc>
+          <w:tcPr>
+            <w:tcW w:w="4961" w:type="dxa"/>
+          </w:tcPr>
+          <w:p>
+            <w:r>
+              <w:t>The insert statement should fail to execute.</w:t>
+            </w:r>
+          </w:p>
+        </w:tc>
+        <w:tc>
+          <w:tcPr>
+            <w:tcW w:w="1788" w:type="dxa"/>
+          </w:tcPr>
+          <w:p/>
+        </w:tc>
+      </w:tr>
+    </w:tbl>
+    <w:p>
+      <w:r>
+        <w:br w:type="page"/>
+      </w:r>
+    </w:p>
+    <w:p>
+      <w:pPr>
+        <w:sectPr>
+          <w:pgSz w:w="16838" w:h="11906" w:orient="landscape"/>
+          <w:pgMar w:top="1440" w:right="1440" w:bottom="1440" w:left="1440" w:header="708" w:footer="708" w:gutter="0"/>
+          <w:cols w:space="708"/>
+          <w:docGrid w:linePitch="360"/>
+        </w:sectPr>
+      </w:pPr>
     </w:p>
     <w:p>
       <w:pPr>
@@ -2150,7 +2731,13 @@
         <w:ind w:left="360"/>
       </w:pPr>
       <w:r>
-        <w:t>INSERT INTO patient (username, email)</w:t>
+        <w:t xml:space="preserve">INSERT INTO </w:t>
+      </w:r>
+      <w:r>
+        <w:t>user</w:t>
+      </w:r>
+      <w:r>
+        <w:t xml:space="preserve"> (username, email)</w:t>
       </w:r>
     </w:p>
     <w:p>
@@ -2182,7 +2769,13 @@
         <w:ind w:left="360"/>
       </w:pPr>
       <w:r>
-        <w:t>INSERT INTO patient (username, email)</w:t>
+        <w:t xml:space="preserve">INSERT INTO </w:t>
+      </w:r>
+      <w:r>
+        <w:t>user</w:t>
+      </w:r>
+      <w:r>
+        <w:t xml:space="preserve"> (username, email)</w:t>
       </w:r>
     </w:p>
     <w:p>
@@ -2197,64 +2790,7 @@
         <w:t>testtesttesttesttest</w:t>
       </w:r>
       <w:r>
-        <w:t>testtesttesttesttest</w:t>
-      </w:r>
-      <w:r>
-        <w:t>t</w:t>
-      </w:r>
-      <w:r>
-        <w:t>’, ’test@test.com’)</w:t>
-      </w:r>
-    </w:p>
-    <w:p>
-      <w:pPr>
-        <w:pStyle w:val="Heading2"/>
-        <w:spacing w:before="0"/>
-      </w:pPr>
-    </w:p>
-    <w:p>
-      <w:pPr>
-        <w:pStyle w:val="Heading2"/>
-        <w:spacing w:before="0"/>
-      </w:pPr>
-      <w:r>
-        <w:t xml:space="preserve">1.2.2. </w:t>
-      </w:r>
-    </w:p>
-    <w:p>
-      <w:pPr>
-        <w:pStyle w:val="ListParagraph"/>
-        <w:ind w:left="360"/>
-      </w:pPr>
-      <w:r>
-        <w:t>INSERT INTO patient (username, email)</w:t>
-      </w:r>
-    </w:p>
-    <w:p>
-      <w:pPr>
-        <w:pStyle w:val="ListParagraph"/>
-        <w:ind w:left="360"/>
-      </w:pPr>
-      <w:r>
-        <w:t>VALUES (‘testtesttesttesttesttesttesttesttesttesttesttesttesttesttest</w:t>
-      </w:r>
-      <w:r>
-        <w:t>testtesttesttesttest</w:t>
-      </w:r>
-      <w:r>
-        <w:t>testtesttesttesttestt’, ’</w:t>
-      </w:r>
-      <w:r>
-        <w:t>testest</w:t>
-      </w:r>
-      <w:r>
-        <w:t>testtesttesttesttesttesttesttesttesttesttest</w:t>
-      </w:r>
-      <w:r>
-        <w:t>testtesttesttesttest</w:t>
-      </w:r>
-      <w:r>
-        <w:t>testtesttesttesttestt@test.com’)</w:t>
+        <w:t>testtesttesttesttestt’, ’test@test.com’)</w:t>
       </w:r>
     </w:p>
     <w:p>
@@ -2268,7 +2804,7 @@
         <w:pStyle w:val="Heading2"/>
         <w:numPr>
           <w:ilvl w:val="2"/>
-          <w:numId w:val="14"/>
+          <w:numId w:val="16"/>
         </w:numPr>
       </w:pPr>
     </w:p>
@@ -2278,7 +2814,13 @@
         <w:ind w:left="360"/>
       </w:pPr>
       <w:r>
-        <w:t>INSERT INTO patient (username, email)</w:t>
+        <w:t xml:space="preserve">INSERT INTO </w:t>
+      </w:r>
+      <w:r>
+        <w:t>user</w:t>
+      </w:r>
+      <w:r>
+        <w:t xml:space="preserve"> (username, email)</w:t>
       </w:r>
     </w:p>
     <w:p>
@@ -2287,34 +2829,30 @@
         <w:ind w:left="360"/>
       </w:pPr>
       <w:r>
-        <w:t>VALUES (</w:t>
-      </w:r>
-      <w:r>
-        <w:t>‘’</w:t>
-      </w:r>
-      <w:r>
-        <w:t>, ’</w:t>
-      </w:r>
-      <w:r>
-        <w:t>test@test.com’</w:t>
-      </w:r>
-      <w:r>
-        <w:t>)</w:t>
+        <w:t>VALUES (‘</w:t>
+      </w:r>
+      <w:r>
+        <w:t>test</w:t>
+      </w:r>
+      <w:r>
+        <w:t>’, ’testesttesttesttesttesttesttesttesttesttesttesttest</w:t>
+      </w:r>
+      <w:r>
+        <w:t>testtesttesttesttest</w:t>
+      </w:r>
+      <w:r>
+        <w:t>testtesttesttesttestt@test.com’)</w:t>
       </w:r>
     </w:p>
-    <w:p>
-      <w:pPr>
-        <w:pStyle w:val="ListParagraph"/>
-        <w:ind w:left="360"/>
-      </w:pPr>
-    </w:p>
+    <w:p/>
     <w:p>
       <w:pPr>
         <w:pStyle w:val="Heading2"/>
         <w:numPr>
           <w:ilvl w:val="2"/>
-          <w:numId w:val="14"/>
+          <w:numId w:val="16"/>
         </w:numPr>
+        <w:spacing w:before="0"/>
       </w:pPr>
     </w:p>
     <w:p>
@@ -2323,7 +2861,13 @@
         <w:ind w:left="360"/>
       </w:pPr>
       <w:r>
-        <w:t>INSERT INTO patient (username, email)</w:t>
+        <w:t xml:space="preserve">INSERT INTO </w:t>
+      </w:r>
+      <w:r>
+        <w:t>user</w:t>
+      </w:r>
+      <w:r>
+        <w:t xml:space="preserve"> (username, email)</w:t>
       </w:r>
     </w:p>
     <w:p>
@@ -2332,22 +2876,267 @@
         <w:ind w:left="360"/>
       </w:pPr>
       <w:r>
+        <w:t>VALUES (‘testtesttesttesttesttesttesttesttesttesttesttesttesttesttest</w:t>
+      </w:r>
+      <w:r>
+        <w:t>testtesttesttesttest</w:t>
+      </w:r>
+      <w:r>
+        <w:t>testtesttesttesttestt’, ’testesttesttesttesttesttesttesttesttesttesttesttest</w:t>
+      </w:r>
+      <w:r>
+        <w:t>testtesttesttesttest</w:t>
+      </w:r>
+      <w:r>
+        <w:t>testtesttesttesttestt@test.com’)</w:t>
+      </w:r>
+    </w:p>
+    <w:p>
+      <w:pPr>
+        <w:pStyle w:val="ListParagraph"/>
+        <w:ind w:left="360"/>
+      </w:pPr>
+    </w:p>
+    <w:p>
+      <w:pPr>
+        <w:pStyle w:val="Heading2"/>
+        <w:numPr>
+          <w:ilvl w:val="2"/>
+          <w:numId w:val="17"/>
+        </w:numPr>
+      </w:pPr>
+    </w:p>
+    <w:p>
+      <w:pPr>
+        <w:pStyle w:val="ListParagraph"/>
+        <w:ind w:left="360"/>
+      </w:pPr>
+      <w:r>
+        <w:t xml:space="preserve">INSERT INTO </w:t>
+      </w:r>
+      <w:r>
+        <w:t>user</w:t>
+      </w:r>
+      <w:r>
+        <w:t xml:space="preserve"> (username, email)</w:t>
+      </w:r>
+    </w:p>
+    <w:p>
+      <w:pPr>
+        <w:pStyle w:val="ListParagraph"/>
+        <w:ind w:left="360"/>
+      </w:pPr>
+      <w:r>
+        <w:t>VALUES (‘’, ’test@test.com’)</w:t>
+      </w:r>
+    </w:p>
+    <w:p>
+      <w:pPr>
+        <w:pStyle w:val="ListParagraph"/>
+        <w:ind w:left="360"/>
+      </w:pPr>
+    </w:p>
+    <w:p>
+      <w:pPr>
+        <w:pStyle w:val="Heading2"/>
+        <w:numPr>
+          <w:ilvl w:val="2"/>
+          <w:numId w:val="17"/>
+        </w:numPr>
+      </w:pPr>
+    </w:p>
+    <w:p>
+      <w:pPr>
+        <w:pStyle w:val="ListParagraph"/>
+        <w:ind w:left="360"/>
+      </w:pPr>
+      <w:r>
+        <w:t xml:space="preserve">INSERT INTO </w:t>
+      </w:r>
+      <w:r>
+        <w:t>user</w:t>
+      </w:r>
+      <w:r>
+        <w:t xml:space="preserve"> (username, email)</w:t>
+      </w:r>
+    </w:p>
+    <w:p>
+      <w:pPr>
+        <w:pStyle w:val="ListParagraph"/>
+        <w:ind w:left="360"/>
+      </w:pPr>
+      <w:r>
+        <w:t>VALUES (‘test’, ‘’)</w:t>
+      </w:r>
+    </w:p>
+    <w:p>
+      <w:pPr>
+        <w:pStyle w:val="ListParagraph"/>
+        <w:ind w:left="360"/>
+      </w:pPr>
+    </w:p>
+    <w:p>
+      <w:pPr>
+        <w:pStyle w:val="Heading2"/>
+        <w:numPr>
+          <w:ilvl w:val="2"/>
+          <w:numId w:val="17"/>
+        </w:numPr>
+      </w:pPr>
+    </w:p>
+    <w:p>
+      <w:pPr>
+        <w:pStyle w:val="ListParagraph"/>
+        <w:ind w:left="360"/>
+      </w:pPr>
+      <w:r>
+        <w:t xml:space="preserve">INSERT INTO </w:t>
+      </w:r>
+      <w:r>
+        <w:t>user</w:t>
+      </w:r>
+      <w:r>
+        <w:t xml:space="preserve"> (username, email)</w:t>
+      </w:r>
+    </w:p>
+    <w:p>
+      <w:pPr>
+        <w:pStyle w:val="ListParagraph"/>
+        <w:ind w:left="360"/>
+      </w:pPr>
+      <w:r>
         <w:t>VALUES (‘</w:t>
       </w:r>
       <w:r>
-        <w:t>test</w:t>
-      </w:r>
-      <w:r>
-        <w:t xml:space="preserve">’, </w:t>
-      </w:r>
-      <w:r>
-        <w:t>‘’</w:t>
-      </w:r>
-      <w:r>
-        <w:t>)</w:t>
+        <w:t>’</w:t>
+      </w:r>
+      <w:r>
+        <w:t>, ‘’)</w:t>
       </w:r>
     </w:p>
-    <w:p/>
+    <w:p>
+      <w:pPr>
+        <w:pStyle w:val="ListParagraph"/>
+        <w:ind w:left="360"/>
+      </w:pPr>
+    </w:p>
+    <w:p>
+      <w:pPr>
+        <w:pStyle w:val="ListParagraph"/>
+        <w:ind w:left="360"/>
+      </w:pPr>
+    </w:p>
+    <w:p>
+      <w:pPr>
+        <w:pStyle w:val="Heading2"/>
+        <w:numPr>
+          <w:ilvl w:val="2"/>
+          <w:numId w:val="11"/>
+        </w:numPr>
+      </w:pPr>
+    </w:p>
+    <w:p>
+      <w:pPr>
+        <w:pStyle w:val="ListParagraph"/>
+        <w:ind w:left="360"/>
+        <w:rPr>
+          <w:rStyle w:val="SubtleEmphasis"/>
+        </w:rPr>
+      </w:pPr>
+      <w:r>
+        <w:rPr>
+          <w:rStyle w:val="SubtleEmphasis"/>
+        </w:rPr>
+        <w:t>SQL statement one</w:t>
+      </w:r>
+    </w:p>
+    <w:p>
+      <w:pPr>
+        <w:pStyle w:val="ListParagraph"/>
+        <w:ind w:left="360"/>
+      </w:pPr>
+      <w:r>
+        <w:t xml:space="preserve">INSERT INTO </w:t>
+      </w:r>
+      <w:r>
+        <w:t>user</w:t>
+      </w:r>
+      <w:r>
+        <w:t xml:space="preserve"> (username, email)</w:t>
+      </w:r>
+    </w:p>
+    <w:p>
+      <w:pPr>
+        <w:pStyle w:val="ListParagraph"/>
+        <w:ind w:left="360"/>
+      </w:pPr>
+      <w:r>
+        <w:t>VALUES (‘test’, ’test@test.com’)</w:t>
+      </w:r>
+    </w:p>
+    <w:p>
+      <w:pPr>
+        <w:pStyle w:val="ListParagraph"/>
+        <w:ind w:left="360"/>
+        <w:rPr>
+          <w:rStyle w:val="SubtleEmphasis"/>
+        </w:rPr>
+      </w:pPr>
+    </w:p>
+    <w:p>
+      <w:pPr>
+        <w:pStyle w:val="ListParagraph"/>
+        <w:ind w:left="360"/>
+        <w:rPr>
+          <w:rStyle w:val="SubtleEmphasis"/>
+        </w:rPr>
+      </w:pPr>
+      <w:r>
+        <w:rPr>
+          <w:rStyle w:val="SubtleEmphasis"/>
+        </w:rPr>
+        <w:t xml:space="preserve">SQL statement </w:t>
+      </w:r>
+      <w:r>
+        <w:rPr>
+          <w:rStyle w:val="SubtleEmphasis"/>
+        </w:rPr>
+        <w:t xml:space="preserve">two </w:t>
+      </w:r>
+    </w:p>
+    <w:p>
+      <w:pPr>
+        <w:pStyle w:val="ListParagraph"/>
+        <w:ind w:left="360"/>
+      </w:pPr>
+      <w:r>
+        <w:t>DELETE FROM</w:t>
+      </w:r>
+      <w:r>
+        <w:t xml:space="preserve"> </w:t>
+      </w:r>
+      <w:r>
+        <w:t>user</w:t>
+      </w:r>
+      <w:r>
+        <w:t xml:space="preserve"> </w:t>
+      </w:r>
+    </w:p>
+    <w:p>
+      <w:pPr>
+        <w:pStyle w:val="ListParagraph"/>
+        <w:ind w:left="360"/>
+      </w:pPr>
+      <w:r>
+        <w:t>WHERE (username = ‘test’)</w:t>
+      </w:r>
+    </w:p>
+    <w:p>
+      <w:pPr>
+        <w:pStyle w:val="ListParagraph"/>
+        <w:ind w:left="360"/>
+      </w:pPr>
+    </w:p>
     <w:p>
       <w:pPr>
         <w:pStyle w:val="ListParagraph"/>
@@ -2356,7 +3145,7 @@
     </w:p>
     <w:p/>
     <w:sectPr>
-      <w:pgSz w:w="16838" w:h="11906" w:orient="landscape"/>
+      <w:pgSz w:w="11906" w:h="16838"/>
       <w:pgMar w:top="1440" w:right="1440" w:bottom="1440" w:left="1440" w:header="708" w:footer="708" w:gutter="0"/>
       <w:cols w:space="708"/>
       <w:docGrid w:linePitch="360"/>
@@ -2680,10 +3469,10 @@
     </w:lvl>
   </w:abstractNum>
   <w:abstractNum w:abstractNumId="3">
-    <w:nsid w:val="1FFD6D27"/>
-    <w:multiLevelType w:val="hybridMultilevel"/>
-    <w:tmpl w:val="BDDE6298"/>
-    <w:lvl w:ilvl="0" w:tplc="0809000F">
+    <w:nsid w:val="19EA521B"/>
+    <w:multiLevelType w:val="multilevel"/>
+    <w:tmpl w:val="D032B1E8"/>
+    <w:lvl w:ilvl="0">
       <w:start w:val="1"/>
       <w:numFmt w:val="decimal"/>
       <w:lvlText w:val="%1."/>
@@ -2695,80 +3484,233 @@
         <w:rFonts w:hint="default"/>
       </w:rPr>
     </w:lvl>
-    <w:lvl w:ilvl="1" w:tplc="08090019" w:tentative="1">
-      <w:start w:val="1"/>
-      <w:numFmt w:val="lowerLetter"/>
-      <w:lvlText w:val="%2."/>
-      <w:lvlJc w:val="left"/>
-      <w:pPr>
-        <w:ind w:left="1080" w:hanging="360"/>
-      </w:pPr>
-    </w:lvl>
-    <w:lvl w:ilvl="2" w:tplc="0809001B" w:tentative="1">
-      <w:start w:val="1"/>
-      <w:numFmt w:val="lowerRoman"/>
-      <w:lvlText w:val="%3."/>
-      <w:lvlJc w:val="right"/>
-      <w:pPr>
-        <w:ind w:left="1800" w:hanging="180"/>
-      </w:pPr>
-    </w:lvl>
-    <w:lvl w:ilvl="3" w:tplc="0809000F" w:tentative="1">
-      <w:start w:val="1"/>
-      <w:numFmt w:val="decimal"/>
-      <w:lvlText w:val="%4."/>
-      <w:lvlJc w:val="left"/>
-      <w:pPr>
-        <w:ind w:left="2520" w:hanging="360"/>
-      </w:pPr>
-    </w:lvl>
-    <w:lvl w:ilvl="4" w:tplc="08090019" w:tentative="1">
-      <w:start w:val="1"/>
-      <w:numFmt w:val="lowerLetter"/>
-      <w:lvlText w:val="%5."/>
-      <w:lvlJc w:val="left"/>
-      <w:pPr>
-        <w:ind w:left="3240" w:hanging="360"/>
-      </w:pPr>
-    </w:lvl>
-    <w:lvl w:ilvl="5" w:tplc="0809001B" w:tentative="1">
-      <w:start w:val="1"/>
-      <w:numFmt w:val="lowerRoman"/>
-      <w:lvlText w:val="%6."/>
-      <w:lvlJc w:val="right"/>
-      <w:pPr>
-        <w:ind w:left="3960" w:hanging="180"/>
-      </w:pPr>
-    </w:lvl>
-    <w:lvl w:ilvl="6" w:tplc="0809000F" w:tentative="1">
-      <w:start w:val="1"/>
-      <w:numFmt w:val="decimal"/>
-      <w:lvlText w:val="%7."/>
-      <w:lvlJc w:val="left"/>
-      <w:pPr>
-        <w:ind w:left="4680" w:hanging="360"/>
-      </w:pPr>
-    </w:lvl>
-    <w:lvl w:ilvl="7" w:tplc="08090019" w:tentative="1">
-      <w:start w:val="1"/>
-      <w:numFmt w:val="lowerLetter"/>
-      <w:lvlText w:val="%8."/>
-      <w:lvlJc w:val="left"/>
-      <w:pPr>
-        <w:ind w:left="5400" w:hanging="360"/>
-      </w:pPr>
-    </w:lvl>
-    <w:lvl w:ilvl="8" w:tplc="0809001B" w:tentative="1">
-      <w:start w:val="1"/>
-      <w:numFmt w:val="lowerRoman"/>
-      <w:lvlText w:val="%9."/>
-      <w:lvlJc w:val="right"/>
-      <w:pPr>
-        <w:ind w:left="6120" w:hanging="180"/>
-      </w:pPr>
+    <w:lvl w:ilvl="1">
+      <w:start w:val="3"/>
+      <w:numFmt w:val="decimal"/>
+      <w:isLgl/>
+      <w:lvlText w:val="%1.%2."/>
+      <w:lvlJc w:val="left"/>
+      <w:pPr>
+        <w:ind w:left="720" w:hanging="720"/>
+      </w:pPr>
+      <w:rPr>
+        <w:rFonts w:hint="default"/>
+      </w:rPr>
+    </w:lvl>
+    <w:lvl w:ilvl="2">
+      <w:start w:val="1"/>
+      <w:numFmt w:val="decimal"/>
+      <w:isLgl/>
+      <w:lvlText w:val="%1.%2.%3."/>
+      <w:lvlJc w:val="left"/>
+      <w:pPr>
+        <w:ind w:left="720" w:hanging="720"/>
+      </w:pPr>
+      <w:rPr>
+        <w:rFonts w:hint="default"/>
+      </w:rPr>
+    </w:lvl>
+    <w:lvl w:ilvl="3">
+      <w:start w:val="1"/>
+      <w:numFmt w:val="decimal"/>
+      <w:isLgl/>
+      <w:lvlText w:val="%1.%2.%3.%4."/>
+      <w:lvlJc w:val="left"/>
+      <w:pPr>
+        <w:ind w:left="1080" w:hanging="1080"/>
+      </w:pPr>
+      <w:rPr>
+        <w:rFonts w:hint="default"/>
+      </w:rPr>
+    </w:lvl>
+    <w:lvl w:ilvl="4">
+      <w:start w:val="1"/>
+      <w:numFmt w:val="decimal"/>
+      <w:isLgl/>
+      <w:lvlText w:val="%1.%2.%3.%4.%5."/>
+      <w:lvlJc w:val="left"/>
+      <w:pPr>
+        <w:ind w:left="1440" w:hanging="1440"/>
+      </w:pPr>
+      <w:rPr>
+        <w:rFonts w:hint="default"/>
+      </w:rPr>
+    </w:lvl>
+    <w:lvl w:ilvl="5">
+      <w:start w:val="1"/>
+      <w:numFmt w:val="decimal"/>
+      <w:isLgl/>
+      <w:lvlText w:val="%1.%2.%3.%4.%5.%6."/>
+      <w:lvlJc w:val="left"/>
+      <w:pPr>
+        <w:ind w:left="1440" w:hanging="1440"/>
+      </w:pPr>
+      <w:rPr>
+        <w:rFonts w:hint="default"/>
+      </w:rPr>
+    </w:lvl>
+    <w:lvl w:ilvl="6">
+      <w:start w:val="1"/>
+      <w:numFmt w:val="decimal"/>
+      <w:isLgl/>
+      <w:lvlText w:val="%1.%2.%3.%4.%5.%6.%7."/>
+      <w:lvlJc w:val="left"/>
+      <w:pPr>
+        <w:ind w:left="1800" w:hanging="1800"/>
+      </w:pPr>
+      <w:rPr>
+        <w:rFonts w:hint="default"/>
+      </w:rPr>
+    </w:lvl>
+    <w:lvl w:ilvl="7">
+      <w:start w:val="1"/>
+      <w:numFmt w:val="decimal"/>
+      <w:isLgl/>
+      <w:lvlText w:val="%1.%2.%3.%4.%5.%6.%7.%8."/>
+      <w:lvlJc w:val="left"/>
+      <w:pPr>
+        <w:ind w:left="1800" w:hanging="1800"/>
+      </w:pPr>
+      <w:rPr>
+        <w:rFonts w:hint="default"/>
+      </w:rPr>
+    </w:lvl>
+    <w:lvl w:ilvl="8">
+      <w:start w:val="1"/>
+      <w:numFmt w:val="decimal"/>
+      <w:isLgl/>
+      <w:lvlText w:val="%1.%2.%3.%4.%5.%6.%7.%8.%9."/>
+      <w:lvlJc w:val="left"/>
+      <w:pPr>
+        <w:ind w:left="2160" w:hanging="2160"/>
+      </w:pPr>
+      <w:rPr>
+        <w:rFonts w:hint="default"/>
+      </w:rPr>
     </w:lvl>
   </w:abstractNum>
   <w:abstractNum w:abstractNumId="4">
+    <w:nsid w:val="1FFD6D27"/>
+    <w:multiLevelType w:val="multilevel"/>
+    <w:tmpl w:val="885CADF2"/>
+    <w:lvl w:ilvl="0">
+      <w:start w:val="1"/>
+      <w:numFmt w:val="decimal"/>
+      <w:lvlText w:val="%1."/>
+      <w:lvlJc w:val="left"/>
+      <w:pPr>
+        <w:ind w:left="360" w:hanging="360"/>
+      </w:pPr>
+      <w:rPr>
+        <w:rFonts w:hint="default"/>
+      </w:rPr>
+    </w:lvl>
+    <w:lvl w:ilvl="1">
+      <w:start w:val="2"/>
+      <w:numFmt w:val="decimal"/>
+      <w:isLgl/>
+      <w:lvlText w:val="%1.%2."/>
+      <w:lvlJc w:val="left"/>
+      <w:pPr>
+        <w:ind w:left="720" w:hanging="720"/>
+      </w:pPr>
+      <w:rPr>
+        <w:rFonts w:hint="default"/>
+      </w:rPr>
+    </w:lvl>
+    <w:lvl w:ilvl="2">
+      <w:start w:val="2"/>
+      <w:numFmt w:val="decimal"/>
+      <w:isLgl/>
+      <w:lvlText w:val="%1.%2.%3."/>
+      <w:lvlJc w:val="left"/>
+      <w:pPr>
+        <w:ind w:left="720" w:hanging="720"/>
+      </w:pPr>
+      <w:rPr>
+        <w:rFonts w:hint="default"/>
+      </w:rPr>
+    </w:lvl>
+    <w:lvl w:ilvl="3">
+      <w:start w:val="1"/>
+      <w:numFmt w:val="decimal"/>
+      <w:isLgl/>
+      <w:lvlText w:val="%1.%2.%3.%4."/>
+      <w:lvlJc w:val="left"/>
+      <w:pPr>
+        <w:ind w:left="1080" w:hanging="1080"/>
+      </w:pPr>
+      <w:rPr>
+        <w:rFonts w:hint="default"/>
+      </w:rPr>
+    </w:lvl>
+    <w:lvl w:ilvl="4">
+      <w:start w:val="1"/>
+      <w:numFmt w:val="decimal"/>
+      <w:isLgl/>
+      <w:lvlText w:val="%1.%2.%3.%4.%5."/>
+      <w:lvlJc w:val="left"/>
+      <w:pPr>
+        <w:ind w:left="1440" w:hanging="1440"/>
+      </w:pPr>
+      <w:rPr>
+        <w:rFonts w:hint="default"/>
+      </w:rPr>
+    </w:lvl>
+    <w:lvl w:ilvl="5">
+      <w:start w:val="1"/>
+      <w:numFmt w:val="decimal"/>
+      <w:isLgl/>
+      <w:lvlText w:val="%1.%2.%3.%4.%5.%6."/>
+      <w:lvlJc w:val="left"/>
+      <w:pPr>
+        <w:ind w:left="1440" w:hanging="1440"/>
+      </w:pPr>
+      <w:rPr>
+        <w:rFonts w:hint="default"/>
+      </w:rPr>
+    </w:lvl>
+    <w:lvl w:ilvl="6">
+      <w:start w:val="1"/>
+      <w:numFmt w:val="decimal"/>
+      <w:isLgl/>
+      <w:lvlText w:val="%1.%2.%3.%4.%5.%6.%7."/>
+      <w:lvlJc w:val="left"/>
+      <w:pPr>
+        <w:ind w:left="1800" w:hanging="1800"/>
+      </w:pPr>
+      <w:rPr>
+        <w:rFonts w:hint="default"/>
+      </w:rPr>
+    </w:lvl>
+    <w:lvl w:ilvl="7">
+      <w:start w:val="1"/>
+      <w:numFmt w:val="decimal"/>
+      <w:isLgl/>
+      <w:lvlText w:val="%1.%2.%3.%4.%5.%6.%7.%8."/>
+      <w:lvlJc w:val="left"/>
+      <w:pPr>
+        <w:ind w:left="1800" w:hanging="1800"/>
+      </w:pPr>
+      <w:rPr>
+        <w:rFonts w:hint="default"/>
+      </w:rPr>
+    </w:lvl>
+    <w:lvl w:ilvl="8">
+      <w:start w:val="1"/>
+      <w:numFmt w:val="decimal"/>
+      <w:isLgl/>
+      <w:lvlText w:val="%1.%2.%3.%4.%5.%6.%7.%8.%9."/>
+      <w:lvlJc w:val="left"/>
+      <w:pPr>
+        <w:ind w:left="2160" w:hanging="2160"/>
+      </w:pPr>
+      <w:rPr>
+        <w:rFonts w:hint="default"/>
+      </w:rPr>
+    </w:lvl>
+  </w:abstractNum>
+  <w:abstractNum w:abstractNumId="5">
     <w:nsid w:val="205D4DE4"/>
     <w:multiLevelType w:val="multilevel"/>
     <w:tmpl w:val="E7AE9F90"/>
@@ -2881,7 +3823,7 @@
       </w:rPr>
     </w:lvl>
   </w:abstractNum>
-  <w:abstractNum w:abstractNumId="5">
+  <w:abstractNum w:abstractNumId="6">
     <w:nsid w:val="22357E79"/>
     <w:multiLevelType w:val="multilevel"/>
     <w:tmpl w:val="7CEC05DC"/>
@@ -2994,11 +3936,11 @@
       </w:rPr>
     </w:lvl>
   </w:abstractNum>
-  <w:abstractNum w:abstractNumId="6">
+  <w:abstractNum w:abstractNumId="7">
     <w:nsid w:val="2FED4374"/>
-    <w:multiLevelType w:val="hybridMultilevel"/>
-    <w:tmpl w:val="BDDE6298"/>
-    <w:lvl w:ilvl="0" w:tplc="0809000F">
+    <w:multiLevelType w:val="multilevel"/>
+    <w:tmpl w:val="13F86392"/>
+    <w:lvl w:ilvl="0">
       <w:start w:val="1"/>
       <w:numFmt w:val="decimal"/>
       <w:lvlText w:val="%1."/>
@@ -3010,169 +3952,233 @@
         <w:rFonts w:hint="default"/>
       </w:rPr>
     </w:lvl>
-    <w:lvl w:ilvl="1" w:tplc="08090019" w:tentative="1">
-      <w:start w:val="1"/>
-      <w:numFmt w:val="lowerLetter"/>
-      <w:lvlText w:val="%2."/>
-      <w:lvlJc w:val="left"/>
-      <w:pPr>
-        <w:ind w:left="1080" w:hanging="360"/>
-      </w:pPr>
-    </w:lvl>
-    <w:lvl w:ilvl="2" w:tplc="0809001B" w:tentative="1">
-      <w:start w:val="1"/>
-      <w:numFmt w:val="lowerRoman"/>
-      <w:lvlText w:val="%3."/>
-      <w:lvlJc w:val="right"/>
-      <w:pPr>
-        <w:ind w:left="1800" w:hanging="180"/>
-      </w:pPr>
-    </w:lvl>
-    <w:lvl w:ilvl="3" w:tplc="0809000F" w:tentative="1">
-      <w:start w:val="1"/>
-      <w:numFmt w:val="decimal"/>
-      <w:lvlText w:val="%4."/>
-      <w:lvlJc w:val="left"/>
-      <w:pPr>
-        <w:ind w:left="2520" w:hanging="360"/>
-      </w:pPr>
-    </w:lvl>
-    <w:lvl w:ilvl="4" w:tplc="08090019" w:tentative="1">
-      <w:start w:val="1"/>
-      <w:numFmt w:val="lowerLetter"/>
-      <w:lvlText w:val="%5."/>
-      <w:lvlJc w:val="left"/>
-      <w:pPr>
-        <w:ind w:left="3240" w:hanging="360"/>
-      </w:pPr>
-    </w:lvl>
-    <w:lvl w:ilvl="5" w:tplc="0809001B" w:tentative="1">
-      <w:start w:val="1"/>
-      <w:numFmt w:val="lowerRoman"/>
-      <w:lvlText w:val="%6."/>
-      <w:lvlJc w:val="right"/>
-      <w:pPr>
-        <w:ind w:left="3960" w:hanging="180"/>
-      </w:pPr>
-    </w:lvl>
-    <w:lvl w:ilvl="6" w:tplc="0809000F" w:tentative="1">
-      <w:start w:val="1"/>
-      <w:numFmt w:val="decimal"/>
-      <w:lvlText w:val="%7."/>
-      <w:lvlJc w:val="left"/>
-      <w:pPr>
-        <w:ind w:left="4680" w:hanging="360"/>
-      </w:pPr>
-    </w:lvl>
-    <w:lvl w:ilvl="7" w:tplc="08090019" w:tentative="1">
-      <w:start w:val="1"/>
-      <w:numFmt w:val="lowerLetter"/>
-      <w:lvlText w:val="%8."/>
-      <w:lvlJc w:val="left"/>
-      <w:pPr>
-        <w:ind w:left="5400" w:hanging="360"/>
-      </w:pPr>
-    </w:lvl>
-    <w:lvl w:ilvl="8" w:tplc="0809001B" w:tentative="1">
-      <w:start w:val="1"/>
-      <w:numFmt w:val="lowerRoman"/>
-      <w:lvlText w:val="%9."/>
-      <w:lvlJc w:val="right"/>
-      <w:pPr>
-        <w:ind w:left="6120" w:hanging="180"/>
-      </w:pPr>
-    </w:lvl>
-  </w:abstractNum>
-  <w:abstractNum w:abstractNumId="7">
-    <w:nsid w:val="38236353"/>
-    <w:multiLevelType w:val="hybridMultilevel"/>
-    <w:tmpl w:val="BDDE6298"/>
-    <w:lvl w:ilvl="0" w:tplc="0809000F">
-      <w:start w:val="1"/>
-      <w:numFmt w:val="decimal"/>
-      <w:lvlText w:val="%1."/>
-      <w:lvlJc w:val="left"/>
-      <w:pPr>
-        <w:ind w:left="360" w:hanging="360"/>
-      </w:pPr>
-      <w:rPr>
-        <w:rFonts w:hint="default"/>
-      </w:rPr>
-    </w:lvl>
-    <w:lvl w:ilvl="1" w:tplc="08090019" w:tentative="1">
-      <w:start w:val="1"/>
-      <w:numFmt w:val="lowerLetter"/>
-      <w:lvlText w:val="%2."/>
-      <w:lvlJc w:val="left"/>
-      <w:pPr>
-        <w:ind w:left="1080" w:hanging="360"/>
-      </w:pPr>
-    </w:lvl>
-    <w:lvl w:ilvl="2" w:tplc="0809001B" w:tentative="1">
-      <w:start w:val="1"/>
-      <w:numFmt w:val="lowerRoman"/>
-      <w:lvlText w:val="%3."/>
-      <w:lvlJc w:val="right"/>
-      <w:pPr>
-        <w:ind w:left="1800" w:hanging="180"/>
-      </w:pPr>
-    </w:lvl>
-    <w:lvl w:ilvl="3" w:tplc="0809000F" w:tentative="1">
-      <w:start w:val="1"/>
-      <w:numFmt w:val="decimal"/>
-      <w:lvlText w:val="%4."/>
-      <w:lvlJc w:val="left"/>
-      <w:pPr>
-        <w:ind w:left="2520" w:hanging="360"/>
-      </w:pPr>
-    </w:lvl>
-    <w:lvl w:ilvl="4" w:tplc="08090019" w:tentative="1">
-      <w:start w:val="1"/>
-      <w:numFmt w:val="lowerLetter"/>
-      <w:lvlText w:val="%5."/>
-      <w:lvlJc w:val="left"/>
-      <w:pPr>
-        <w:ind w:left="3240" w:hanging="360"/>
-      </w:pPr>
-    </w:lvl>
-    <w:lvl w:ilvl="5" w:tplc="0809001B" w:tentative="1">
-      <w:start w:val="1"/>
-      <w:numFmt w:val="lowerRoman"/>
-      <w:lvlText w:val="%6."/>
-      <w:lvlJc w:val="right"/>
-      <w:pPr>
-        <w:ind w:left="3960" w:hanging="180"/>
-      </w:pPr>
-    </w:lvl>
-    <w:lvl w:ilvl="6" w:tplc="0809000F" w:tentative="1">
-      <w:start w:val="1"/>
-      <w:numFmt w:val="decimal"/>
-      <w:lvlText w:val="%7."/>
-      <w:lvlJc w:val="left"/>
-      <w:pPr>
-        <w:ind w:left="4680" w:hanging="360"/>
-      </w:pPr>
-    </w:lvl>
-    <w:lvl w:ilvl="7" w:tplc="08090019" w:tentative="1">
-      <w:start w:val="1"/>
-      <w:numFmt w:val="lowerLetter"/>
-      <w:lvlText w:val="%8."/>
-      <w:lvlJc w:val="left"/>
-      <w:pPr>
-        <w:ind w:left="5400" w:hanging="360"/>
-      </w:pPr>
-    </w:lvl>
-    <w:lvl w:ilvl="8" w:tplc="0809001B" w:tentative="1">
-      <w:start w:val="1"/>
-      <w:numFmt w:val="lowerRoman"/>
-      <w:lvlText w:val="%9."/>
-      <w:lvlJc w:val="right"/>
-      <w:pPr>
-        <w:ind w:left="6120" w:hanging="180"/>
-      </w:pPr>
+    <w:lvl w:ilvl="1">
+      <w:start w:val="2"/>
+      <w:numFmt w:val="decimal"/>
+      <w:isLgl/>
+      <w:lvlText w:val="%1.%2."/>
+      <w:lvlJc w:val="left"/>
+      <w:pPr>
+        <w:ind w:left="720" w:hanging="720"/>
+      </w:pPr>
+      <w:rPr>
+        <w:rFonts w:hint="default"/>
+      </w:rPr>
+    </w:lvl>
+    <w:lvl w:ilvl="2">
+      <w:start w:val="1"/>
+      <w:numFmt w:val="decimal"/>
+      <w:isLgl/>
+      <w:lvlText w:val="%1.%2.%3."/>
+      <w:lvlJc w:val="left"/>
+      <w:pPr>
+        <w:ind w:left="720" w:hanging="720"/>
+      </w:pPr>
+      <w:rPr>
+        <w:rFonts w:hint="default"/>
+      </w:rPr>
+    </w:lvl>
+    <w:lvl w:ilvl="3">
+      <w:start w:val="1"/>
+      <w:numFmt w:val="decimal"/>
+      <w:isLgl/>
+      <w:lvlText w:val="%1.%2.%3.%4."/>
+      <w:lvlJc w:val="left"/>
+      <w:pPr>
+        <w:ind w:left="1080" w:hanging="1080"/>
+      </w:pPr>
+      <w:rPr>
+        <w:rFonts w:hint="default"/>
+      </w:rPr>
+    </w:lvl>
+    <w:lvl w:ilvl="4">
+      <w:start w:val="1"/>
+      <w:numFmt w:val="decimal"/>
+      <w:isLgl/>
+      <w:lvlText w:val="%1.%2.%3.%4.%5."/>
+      <w:lvlJc w:val="left"/>
+      <w:pPr>
+        <w:ind w:left="1440" w:hanging="1440"/>
+      </w:pPr>
+      <w:rPr>
+        <w:rFonts w:hint="default"/>
+      </w:rPr>
+    </w:lvl>
+    <w:lvl w:ilvl="5">
+      <w:start w:val="1"/>
+      <w:numFmt w:val="decimal"/>
+      <w:isLgl/>
+      <w:lvlText w:val="%1.%2.%3.%4.%5.%6."/>
+      <w:lvlJc w:val="left"/>
+      <w:pPr>
+        <w:ind w:left="1440" w:hanging="1440"/>
+      </w:pPr>
+      <w:rPr>
+        <w:rFonts w:hint="default"/>
+      </w:rPr>
+    </w:lvl>
+    <w:lvl w:ilvl="6">
+      <w:start w:val="1"/>
+      <w:numFmt w:val="decimal"/>
+      <w:isLgl/>
+      <w:lvlText w:val="%1.%2.%3.%4.%5.%6.%7."/>
+      <w:lvlJc w:val="left"/>
+      <w:pPr>
+        <w:ind w:left="1800" w:hanging="1800"/>
+      </w:pPr>
+      <w:rPr>
+        <w:rFonts w:hint="default"/>
+      </w:rPr>
+    </w:lvl>
+    <w:lvl w:ilvl="7">
+      <w:start w:val="1"/>
+      <w:numFmt w:val="decimal"/>
+      <w:isLgl/>
+      <w:lvlText w:val="%1.%2.%3.%4.%5.%6.%7.%8."/>
+      <w:lvlJc w:val="left"/>
+      <w:pPr>
+        <w:ind w:left="1800" w:hanging="1800"/>
+      </w:pPr>
+      <w:rPr>
+        <w:rFonts w:hint="default"/>
+      </w:rPr>
+    </w:lvl>
+    <w:lvl w:ilvl="8">
+      <w:start w:val="1"/>
+      <w:numFmt w:val="decimal"/>
+      <w:isLgl/>
+      <w:lvlText w:val="%1.%2.%3.%4.%5.%6.%7.%8.%9."/>
+      <w:lvlJc w:val="left"/>
+      <w:pPr>
+        <w:ind w:left="2160" w:hanging="2160"/>
+      </w:pPr>
+      <w:rPr>
+        <w:rFonts w:hint="default"/>
+      </w:rPr>
     </w:lvl>
   </w:abstractNum>
   <w:abstractNum w:abstractNumId="8">
+    <w:nsid w:val="38236353"/>
+    <w:multiLevelType w:val="multilevel"/>
+    <w:tmpl w:val="16120D4E"/>
+    <w:lvl w:ilvl="0">
+      <w:start w:val="1"/>
+      <w:numFmt w:val="decimal"/>
+      <w:lvlText w:val="%1."/>
+      <w:lvlJc w:val="left"/>
+      <w:pPr>
+        <w:ind w:left="360" w:hanging="360"/>
+      </w:pPr>
+      <w:rPr>
+        <w:rFonts w:hint="default"/>
+      </w:rPr>
+    </w:lvl>
+    <w:lvl w:ilvl="1">
+      <w:start w:val="4"/>
+      <w:numFmt w:val="decimal"/>
+      <w:isLgl/>
+      <w:lvlText w:val="%1.%2."/>
+      <w:lvlJc w:val="left"/>
+      <w:pPr>
+        <w:ind w:left="720" w:hanging="720"/>
+      </w:pPr>
+      <w:rPr>
+        <w:rFonts w:hint="default"/>
+      </w:rPr>
+    </w:lvl>
+    <w:lvl w:ilvl="2">
+      <w:start w:val="1"/>
+      <w:numFmt w:val="decimal"/>
+      <w:isLgl/>
+      <w:lvlText w:val="%1.%2.%3."/>
+      <w:lvlJc w:val="left"/>
+      <w:pPr>
+        <w:ind w:left="720" w:hanging="720"/>
+      </w:pPr>
+      <w:rPr>
+        <w:rFonts w:hint="default"/>
+      </w:rPr>
+    </w:lvl>
+    <w:lvl w:ilvl="3">
+      <w:start w:val="1"/>
+      <w:numFmt w:val="decimal"/>
+      <w:isLgl/>
+      <w:lvlText w:val="%1.%2.%3.%4."/>
+      <w:lvlJc w:val="left"/>
+      <w:pPr>
+        <w:ind w:left="1080" w:hanging="1080"/>
+      </w:pPr>
+      <w:rPr>
+        <w:rFonts w:hint="default"/>
+      </w:rPr>
+    </w:lvl>
+    <w:lvl w:ilvl="4">
+      <w:start w:val="1"/>
+      <w:numFmt w:val="decimal"/>
+      <w:isLgl/>
+      <w:lvlText w:val="%1.%2.%3.%4.%5."/>
+      <w:lvlJc w:val="left"/>
+      <w:pPr>
+        <w:ind w:left="1440" w:hanging="1440"/>
+      </w:pPr>
+      <w:rPr>
+        <w:rFonts w:hint="default"/>
+      </w:rPr>
+    </w:lvl>
+    <w:lvl w:ilvl="5">
+      <w:start w:val="1"/>
+      <w:numFmt w:val="decimal"/>
+      <w:isLgl/>
+      <w:lvlText w:val="%1.%2.%3.%4.%5.%6."/>
+      <w:lvlJc w:val="left"/>
+      <w:pPr>
+        <w:ind w:left="1440" w:hanging="1440"/>
+      </w:pPr>
+      <w:rPr>
+        <w:rFonts w:hint="default"/>
+      </w:rPr>
+    </w:lvl>
+    <w:lvl w:ilvl="6">
+      <w:start w:val="1"/>
+      <w:numFmt w:val="decimal"/>
+      <w:isLgl/>
+      <w:lvlText w:val="%1.%2.%3.%4.%5.%6.%7."/>
+      <w:lvlJc w:val="left"/>
+      <w:pPr>
+        <w:ind w:left="1800" w:hanging="1800"/>
+      </w:pPr>
+      <w:rPr>
+        <w:rFonts w:hint="default"/>
+      </w:rPr>
+    </w:lvl>
+    <w:lvl w:ilvl="7">
+      <w:start w:val="1"/>
+      <w:numFmt w:val="decimal"/>
+      <w:isLgl/>
+      <w:lvlText w:val="%1.%2.%3.%4.%5.%6.%7.%8."/>
+      <w:lvlJc w:val="left"/>
+      <w:pPr>
+        <w:ind w:left="1800" w:hanging="1800"/>
+      </w:pPr>
+      <w:rPr>
+        <w:rFonts w:hint="default"/>
+      </w:rPr>
+    </w:lvl>
+    <w:lvl w:ilvl="8">
+      <w:start w:val="1"/>
+      <w:numFmt w:val="decimal"/>
+      <w:isLgl/>
+      <w:lvlText w:val="%1.%2.%3.%4.%5.%6.%7.%8.%9."/>
+      <w:lvlJc w:val="left"/>
+      <w:pPr>
+        <w:ind w:left="2160" w:hanging="2160"/>
+      </w:pPr>
+      <w:rPr>
+        <w:rFonts w:hint="default"/>
+      </w:rPr>
+    </w:lvl>
+  </w:abstractNum>
+  <w:abstractNum w:abstractNumId="9">
     <w:nsid w:val="55433ED0"/>
     <w:multiLevelType w:val="multilevel"/>
     <w:tmpl w:val="D032B1E8"/>
@@ -3293,7 +4299,7 @@
       </w:rPr>
     </w:lvl>
   </w:abstractNum>
-  <w:abstractNum w:abstractNumId="9">
+  <w:abstractNum w:abstractNumId="10">
     <w:nsid w:val="5611154B"/>
     <w:multiLevelType w:val="multilevel"/>
     <w:tmpl w:val="D032B1E8"/>
@@ -3414,7 +4420,7 @@
       </w:rPr>
     </w:lvl>
   </w:abstractNum>
-  <w:abstractNum w:abstractNumId="10">
+  <w:abstractNum w:abstractNumId="11">
     <w:nsid w:val="66CC7730"/>
     <w:multiLevelType w:val="hybridMultilevel"/>
     <w:tmpl w:val="56B0F2C0"/>
@@ -3503,7 +4509,96 @@
       </w:pPr>
     </w:lvl>
   </w:abstractNum>
-  <w:abstractNum w:abstractNumId="11">
+  <w:abstractNum w:abstractNumId="12">
+    <w:nsid w:val="74A244C0"/>
+    <w:multiLevelType w:val="hybridMultilevel"/>
+    <w:tmpl w:val="BDDE6298"/>
+    <w:lvl w:ilvl="0" w:tplc="0809000F">
+      <w:start w:val="1"/>
+      <w:numFmt w:val="decimal"/>
+      <w:lvlText w:val="%1."/>
+      <w:lvlJc w:val="left"/>
+      <w:pPr>
+        <w:ind w:left="360" w:hanging="360"/>
+      </w:pPr>
+      <w:rPr>
+        <w:rFonts w:hint="default"/>
+      </w:rPr>
+    </w:lvl>
+    <w:lvl w:ilvl="1" w:tplc="08090019" w:tentative="1">
+      <w:start w:val="1"/>
+      <w:numFmt w:val="lowerLetter"/>
+      <w:lvlText w:val="%2."/>
+      <w:lvlJc w:val="left"/>
+      <w:pPr>
+        <w:ind w:left="1080" w:hanging="360"/>
+      </w:pPr>
+    </w:lvl>
+    <w:lvl w:ilvl="2" w:tplc="0809001B" w:tentative="1">
+      <w:start w:val="1"/>
+      <w:numFmt w:val="lowerRoman"/>
+      <w:lvlText w:val="%3."/>
+      <w:lvlJc w:val="right"/>
+      <w:pPr>
+        <w:ind w:left="1800" w:hanging="180"/>
+      </w:pPr>
+    </w:lvl>
+    <w:lvl w:ilvl="3" w:tplc="0809000F" w:tentative="1">
+      <w:start w:val="1"/>
+      <w:numFmt w:val="decimal"/>
+      <w:lvlText w:val="%4."/>
+      <w:lvlJc w:val="left"/>
+      <w:pPr>
+        <w:ind w:left="2520" w:hanging="360"/>
+      </w:pPr>
+    </w:lvl>
+    <w:lvl w:ilvl="4" w:tplc="08090019" w:tentative="1">
+      <w:start w:val="1"/>
+      <w:numFmt w:val="lowerLetter"/>
+      <w:lvlText w:val="%5."/>
+      <w:lvlJc w:val="left"/>
+      <w:pPr>
+        <w:ind w:left="3240" w:hanging="360"/>
+      </w:pPr>
+    </w:lvl>
+    <w:lvl w:ilvl="5" w:tplc="0809001B" w:tentative="1">
+      <w:start w:val="1"/>
+      <w:numFmt w:val="lowerRoman"/>
+      <w:lvlText w:val="%6."/>
+      <w:lvlJc w:val="right"/>
+      <w:pPr>
+        <w:ind w:left="3960" w:hanging="180"/>
+      </w:pPr>
+    </w:lvl>
+    <w:lvl w:ilvl="6" w:tplc="0809000F" w:tentative="1">
+      <w:start w:val="1"/>
+      <w:numFmt w:val="decimal"/>
+      <w:lvlText w:val="%7."/>
+      <w:lvlJc w:val="left"/>
+      <w:pPr>
+        <w:ind w:left="4680" w:hanging="360"/>
+      </w:pPr>
+    </w:lvl>
+    <w:lvl w:ilvl="7" w:tplc="08090019" w:tentative="1">
+      <w:start w:val="1"/>
+      <w:numFmt w:val="lowerLetter"/>
+      <w:lvlText w:val="%8."/>
+      <w:lvlJc w:val="left"/>
+      <w:pPr>
+        <w:ind w:left="5400" w:hanging="360"/>
+      </w:pPr>
+    </w:lvl>
+    <w:lvl w:ilvl="8" w:tplc="0809001B" w:tentative="1">
+      <w:start w:val="1"/>
+      <w:numFmt w:val="lowerRoman"/>
+      <w:lvlText w:val="%9."/>
+      <w:lvlJc w:val="right"/>
+      <w:pPr>
+        <w:ind w:left="6120" w:hanging="180"/>
+      </w:pPr>
+    </w:lvl>
+  </w:abstractNum>
+  <w:abstractNum w:abstractNumId="13">
     <w:nsid w:val="75BB4B69"/>
     <w:multiLevelType w:val="multilevel"/>
     <w:tmpl w:val="70EC8832"/>
@@ -3616,7 +4711,128 @@
       </w:rPr>
     </w:lvl>
   </w:abstractNum>
-  <w:abstractNum w:abstractNumId="12">
+  <w:abstractNum w:abstractNumId="14">
+    <w:nsid w:val="77F54C01"/>
+    <w:multiLevelType w:val="multilevel"/>
+    <w:tmpl w:val="185AA29E"/>
+    <w:lvl w:ilvl="0">
+      <w:start w:val="1"/>
+      <w:numFmt w:val="decimal"/>
+      <w:lvlText w:val="%1."/>
+      <w:lvlJc w:val="left"/>
+      <w:pPr>
+        <w:ind w:left="360" w:hanging="360"/>
+      </w:pPr>
+      <w:rPr>
+        <w:rFonts w:hint="default"/>
+      </w:rPr>
+    </w:lvl>
+    <w:lvl w:ilvl="1">
+      <w:start w:val="2"/>
+      <w:numFmt w:val="decimal"/>
+      <w:isLgl/>
+      <w:lvlText w:val="%1.%2."/>
+      <w:lvlJc w:val="left"/>
+      <w:pPr>
+        <w:ind w:left="1080" w:hanging="720"/>
+      </w:pPr>
+      <w:rPr>
+        <w:rFonts w:hint="default"/>
+      </w:rPr>
+    </w:lvl>
+    <w:lvl w:ilvl="2">
+      <w:start w:val="2"/>
+      <w:numFmt w:val="decimal"/>
+      <w:isLgl/>
+      <w:lvlText w:val="%1.%2.%3."/>
+      <w:lvlJc w:val="left"/>
+      <w:pPr>
+        <w:ind w:left="720" w:hanging="720"/>
+      </w:pPr>
+      <w:rPr>
+        <w:rFonts w:hint="default"/>
+      </w:rPr>
+    </w:lvl>
+    <w:lvl w:ilvl="3">
+      <w:start w:val="1"/>
+      <w:numFmt w:val="decimal"/>
+      <w:isLgl/>
+      <w:lvlText w:val="%1.%2.%3.%4."/>
+      <w:lvlJc w:val="left"/>
+      <w:pPr>
+        <w:ind w:left="2160" w:hanging="1080"/>
+      </w:pPr>
+      <w:rPr>
+        <w:rFonts w:hint="default"/>
+      </w:rPr>
+    </w:lvl>
+    <w:lvl w:ilvl="4">
+      <w:start w:val="1"/>
+      <w:numFmt w:val="decimal"/>
+      <w:isLgl/>
+      <w:lvlText w:val="%1.%2.%3.%4.%5."/>
+      <w:lvlJc w:val="left"/>
+      <w:pPr>
+        <w:ind w:left="2880" w:hanging="1440"/>
+      </w:pPr>
+      <w:rPr>
+        <w:rFonts w:hint="default"/>
+      </w:rPr>
+    </w:lvl>
+    <w:lvl w:ilvl="5">
+      <w:start w:val="1"/>
+      <w:numFmt w:val="decimal"/>
+      <w:isLgl/>
+      <w:lvlText w:val="%1.%2.%3.%4.%5.%6."/>
+      <w:lvlJc w:val="left"/>
+      <w:pPr>
+        <w:ind w:left="3240" w:hanging="1440"/>
+      </w:pPr>
+      <w:rPr>
+        <w:rFonts w:hint="default"/>
+      </w:rPr>
+    </w:lvl>
+    <w:lvl w:ilvl="6">
+      <w:start w:val="1"/>
+      <w:numFmt w:val="decimal"/>
+      <w:isLgl/>
+      <w:lvlText w:val="%1.%2.%3.%4.%5.%6.%7."/>
+      <w:lvlJc w:val="left"/>
+      <w:pPr>
+        <w:ind w:left="3960" w:hanging="1800"/>
+      </w:pPr>
+      <w:rPr>
+        <w:rFonts w:hint="default"/>
+      </w:rPr>
+    </w:lvl>
+    <w:lvl w:ilvl="7">
+      <w:start w:val="1"/>
+      <w:numFmt w:val="decimal"/>
+      <w:isLgl/>
+      <w:lvlText w:val="%1.%2.%3.%4.%5.%6.%7.%8."/>
+      <w:lvlJc w:val="left"/>
+      <w:pPr>
+        <w:ind w:left="4320" w:hanging="1800"/>
+      </w:pPr>
+      <w:rPr>
+        <w:rFonts w:hint="default"/>
+      </w:rPr>
+    </w:lvl>
+    <w:lvl w:ilvl="8">
+      <w:start w:val="1"/>
+      <w:numFmt w:val="decimal"/>
+      <w:isLgl/>
+      <w:lvlText w:val="%1.%2.%3.%4.%5.%6.%7.%8.%9."/>
+      <w:lvlJc w:val="left"/>
+      <w:pPr>
+        <w:ind w:left="5040" w:hanging="2160"/>
+      </w:pPr>
+      <w:rPr>
+        <w:rFonts w:hint="default"/>
+      </w:rPr>
+    </w:lvl>
+  </w:abstractNum>
+  <w:abstractNum w:abstractNumId="15">
     <w:nsid w:val="7B717FC1"/>
     <w:multiLevelType w:val="hybridMultilevel"/>
     <w:tmpl w:val="BDDE6298"/>
@@ -3705,7 +4921,7 @@
       </w:pPr>
     </w:lvl>
   </w:abstractNum>
-  <w:abstractNum w:abstractNumId="13">
+  <w:abstractNum w:abstractNumId="16">
     <w:nsid w:val="7D697F1C"/>
     <w:multiLevelType w:val="hybridMultilevel"/>
     <w:tmpl w:val="BDDE6298"/>
@@ -3795,46 +5011,55 @@
     </w:lvl>
   </w:abstractNum>
   <w:num w:numId="1">
-    <w:abstractNumId w:val="10"/>
+    <w:abstractNumId w:val="11"/>
   </w:num>
   <w:num w:numId="2">
-    <w:abstractNumId w:val="11"/>
+    <w:abstractNumId w:val="13"/>
   </w:num>
   <w:num w:numId="3">
-    <w:abstractNumId w:val="5"/>
+    <w:abstractNumId w:val="6"/>
   </w:num>
   <w:num w:numId="4">
     <w:abstractNumId w:val="1"/>
   </w:num>
   <w:num w:numId="5">
-    <w:abstractNumId w:val="4"/>
+    <w:abstractNumId w:val="5"/>
   </w:num>
   <w:num w:numId="6">
     <w:abstractNumId w:val="0"/>
   </w:num>
   <w:num w:numId="7">
-    <w:abstractNumId w:val="12"/>
+    <w:abstractNumId w:val="15"/>
   </w:num>
   <w:num w:numId="8">
-    <w:abstractNumId w:val="13"/>
+    <w:abstractNumId w:val="16"/>
   </w:num>
   <w:num w:numId="9">
     <w:abstractNumId w:val="2"/>
   </w:num>
   <w:num w:numId="10">
-    <w:abstractNumId w:val="6"/>
+    <w:abstractNumId w:val="7"/>
   </w:num>
   <w:num w:numId="11">
-    <w:abstractNumId w:val="7"/>
+    <w:abstractNumId w:val="8"/>
   </w:num>
   <w:num w:numId="12">
-    <w:abstractNumId w:val="8"/>
+    <w:abstractNumId w:val="9"/>
   </w:num>
   <w:num w:numId="13">
-    <w:abstractNumId w:val="3"/>
+    <w:abstractNumId w:val="4"/>
   </w:num>
   <w:num w:numId="14">
-    <w:abstractNumId w:val="9"/>
+    <w:abstractNumId w:val="10"/>
+  </w:num>
+  <w:num w:numId="15">
+    <w:abstractNumId w:val="12"/>
+  </w:num>
+  <w:num w:numId="16">
+    <w:abstractNumId w:val="14"/>
+  </w:num>
+  <w:num w:numId="17">
+    <w:abstractNumId w:val="3"/>
   </w:num>
 </w:numbering>
 </file>
@@ -4049,6 +5274,7 @@
   <w:style w:type="character" w:default="1" w:styleId="DefaultParagraphFont">
     <w:name w:val="Default Paragraph Font"/>
     <w:uiPriority w:val="1"/>
+    <w:semiHidden/>
     <w:unhideWhenUsed/>
   </w:style>
   <w:style w:type="table" w:default="1" w:styleId="TableNormal">
@@ -4169,6 +5395,18 @@
       <w:kern w:val="28"/>
       <w:sz w:val="52"/>
       <w:szCs w:val="52"/>
+    </w:rPr>
+  </w:style>
+  <w:style w:type="character" w:styleId="SubtleEmphasis">
+    <w:name w:val="Subtle Emphasis"/>
+    <w:basedOn w:val="DefaultParagraphFont"/>
+    <w:uiPriority w:val="19"/>
+    <w:qFormat/>
+    <w:rsid w:val="005A2198"/>
+    <w:rPr>
+      <w:i/>
+      <w:iCs/>
+      <w:color w:val="808080" w:themeColor="text1" w:themeTint="7F"/>
     </w:rPr>
   </w:style>
 </w:styles>
@@ -4384,6 +5622,7 @@
   <w:style w:type="character" w:default="1" w:styleId="DefaultParagraphFont">
     <w:name w:val="Default Paragraph Font"/>
     <w:uiPriority w:val="1"/>
+    <w:semiHidden/>
     <w:unhideWhenUsed/>
   </w:style>
   <w:style w:type="table" w:default="1" w:styleId="TableNormal">
@@ -4504,6 +5743,18 @@
       <w:kern w:val="28"/>
       <w:sz w:val="52"/>
       <w:szCs w:val="52"/>
+    </w:rPr>
+  </w:style>
+  <w:style w:type="character" w:styleId="SubtleEmphasis">
+    <w:name w:val="Subtle Emphasis"/>
+    <w:basedOn w:val="DefaultParagraphFont"/>
+    <w:uiPriority w:val="19"/>
+    <w:qFormat/>
+    <w:rsid w:val="005A2198"/>
+    <w:rPr>
+      <w:i/>
+      <w:iCs/>
+      <w:color w:val="808080" w:themeColor="text1" w:themeTint="7F"/>
     </w:rPr>
   </w:style>
 </w:styles>
@@ -4799,7 +6050,7 @@
 </file>
 
 <file path=customXml/itemProps1.xml><?xml version="1.0" encoding="utf-8"?>
-<ds:datastoreItem xmlns:ds="http://schemas.openxmlformats.org/officeDocument/2006/customXml" ds:itemID="{5990605E-EDEE-483A-949C-55AD9B7761C6}">
+<ds:datastoreItem xmlns:ds="http://schemas.openxmlformats.org/officeDocument/2006/customXml" ds:itemID="{318A1839-0639-4D69-97FA-16C2338ADB99}">
   <ds:schemaRefs>
     <ds:schemaRef ds:uri="http://schemas.openxmlformats.org/officeDocument/2006/bibliography"/>
   </ds:schemaRefs>

</xml_diff>

<commit_message>
Updated Test Cases - TBC
</commit_message>
<xml_diff>
--- a/Iteration 1/Test Cases/Iteration 1 - Test Cases.docx
+++ b/Iteration 1/Test Cases/Iteration 1 - Test Cases.docx
@@ -809,7 +809,24 @@
               <w:t>username</w:t>
             </w:r>
             <w:r>
-              <w:t xml:space="preserve"> = test and email = test@test.com.</w:t>
+              <w:t xml:space="preserve"> = test, </w:t>
+            </w:r>
+            <w:r>
+              <w:t xml:space="preserve">email = </w:t>
+            </w:r>
+            <w:hyperlink r:id="rId9" w:history="1">
+              <w:r>
+                <w:rPr>
+                  <w:rStyle w:val="Hyperlink"/>
+                </w:rPr>
+                <w:t>test@test.com</w:t>
+              </w:r>
+            </w:hyperlink>
+            <w:r>
+              <w:t xml:space="preserve"> and verified = FALSE</w:t>
+            </w:r>
+            <w:r>
+              <w:t>.</w:t>
             </w:r>
           </w:p>
         </w:tc>
@@ -2156,19 +2173,11 @@
                 <w:i/>
               </w:rPr>
             </w:pPr>
-            <w:proofErr w:type="gramStart"/>
             <w:r>
               <w:rPr>
                 <w:i/>
               </w:rPr>
-              <w:t>you</w:t>
-            </w:r>
-            <w:proofErr w:type="gramEnd"/>
-            <w:r>
-              <w:rPr>
-                <w:i/>
-              </w:rPr>
-              <w:t xml:space="preserve"> should see the record that you just added with the previous statement. </w:t>
+              <w:t xml:space="preserve">you should see the record that you just added with the previous statement. </w:t>
             </w:r>
           </w:p>
           <w:p>
@@ -2289,19 +2298,11 @@
                 <w:i/>
               </w:rPr>
             </w:pPr>
-            <w:proofErr w:type="gramStart"/>
             <w:r>
               <w:rPr>
                 <w:i/>
               </w:rPr>
-              <w:t>you</w:t>
-            </w:r>
-            <w:proofErr w:type="gramEnd"/>
-            <w:r>
-              <w:rPr>
-                <w:i/>
-              </w:rPr>
-              <w:t xml:space="preserve"> should see the record that you just added with the previous statement. </w:t>
+              <w:t xml:space="preserve">you should see the record that you just added with the previous statement. </w:t>
             </w:r>
           </w:p>
           <w:p>
@@ -2375,7 +2376,10 @@
         <w:t xml:space="preserve"> Table: </w:t>
       </w:r>
       <w:r>
-        <w:t>Edit the data for a given record</w:t>
+        <w:t>Update</w:t>
+      </w:r>
+      <w:r>
+        <w:t xml:space="preserve"> the data for a given record</w:t>
       </w:r>
     </w:p>
     <w:tbl>
@@ -2748,19 +2752,11 @@
                 <w:i/>
               </w:rPr>
             </w:pPr>
-            <w:proofErr w:type="gramStart"/>
             <w:r>
               <w:rPr>
                 <w:i/>
               </w:rPr>
-              <w:t>you</w:t>
-            </w:r>
-            <w:proofErr w:type="gramEnd"/>
-            <w:r>
-              <w:rPr>
-                <w:i/>
-              </w:rPr>
-              <w:t xml:space="preserve"> should see the record that you just added with the previous statement. </w:t>
+              <w:t xml:space="preserve">you should see the record that you just added with the previous statement. </w:t>
             </w:r>
           </w:p>
           <w:p>
@@ -2895,19 +2891,11 @@
                 <w:i/>
               </w:rPr>
             </w:pPr>
-            <w:proofErr w:type="gramStart"/>
             <w:r>
               <w:rPr>
                 <w:i/>
               </w:rPr>
-              <w:t>you</w:t>
-            </w:r>
-            <w:proofErr w:type="gramEnd"/>
-            <w:r>
-              <w:rPr>
-                <w:i/>
-              </w:rPr>
-              <w:t xml:space="preserve"> should see the record that you just added with the previous statement. </w:t>
+              <w:t xml:space="preserve">you should see the record that you just added with the previous statement. </w:t>
             </w:r>
           </w:p>
           <w:p>
@@ -2964,7 +2952,468 @@
         <w:pStyle w:val="Heading1"/>
         <w:numPr>
           <w:ilvl w:val="1"/>
-          <w:numId w:val="5"/>
+          <w:numId w:val="8"/>
+        </w:numPr>
+      </w:pPr>
+      <w:r>
+        <w:lastRenderedPageBreak/>
+        <w:t>Client Table: Update the data for a given record</w:t>
+      </w:r>
+      <w:r>
+        <w:t xml:space="preserve"> (Cont’d)</w:t>
+      </w:r>
+    </w:p>
+    <w:tbl>
+      <w:tblPr>
+        <w:tblStyle w:val="TableGrid"/>
+        <w:tblpPr w:leftFromText="180" w:rightFromText="180" w:vertAnchor="page" w:horzAnchor="margin" w:tblpY="2040"/>
+        <w:tblW w:w="0" w:type="auto"/>
+        <w:tblLook w:val="04A0" w:firstRow="1" w:lastRow="0" w:firstColumn="1" w:lastColumn="0" w:noHBand="0" w:noVBand="1"/>
+      </w:tblPr>
+      <w:tblGrid>
+        <w:gridCol w:w="2807"/>
+        <w:gridCol w:w="3284"/>
+      </w:tblGrid>
+      <w:tr>
+        <w:trPr>
+          <w:trHeight w:val="645"/>
+        </w:trPr>
+        <w:tc>
+          <w:tcPr>
+            <w:tcW w:w="2807" w:type="dxa"/>
+            <w:shd w:val="clear" w:color="auto" w:fill="A6A6A6" w:themeFill="background1" w:themeFillShade="A6"/>
+            <w:vAlign w:val="center"/>
+          </w:tcPr>
+          <w:p>
+            <w:pPr>
+              <w:jc w:val="right"/>
+              <w:rPr>
+                <w:b/>
+                <w:sz w:val="28"/>
+              </w:rPr>
+            </w:pPr>
+            <w:r>
+              <w:rPr>
+                <w:b/>
+                <w:sz w:val="28"/>
+              </w:rPr>
+              <w:t>Iteration #:</w:t>
+            </w:r>
+          </w:p>
+        </w:tc>
+        <w:tc>
+          <w:tcPr>
+            <w:tcW w:w="3284" w:type="dxa"/>
+            <w:vAlign w:val="center"/>
+          </w:tcPr>
+          <w:p>
+            <w:r>
+              <w:t>1</w:t>
+            </w:r>
+          </w:p>
+        </w:tc>
+      </w:tr>
+      <w:tr>
+        <w:trPr>
+          <w:trHeight w:val="645"/>
+        </w:trPr>
+        <w:tc>
+          <w:tcPr>
+            <w:tcW w:w="2807" w:type="dxa"/>
+            <w:shd w:val="clear" w:color="auto" w:fill="A6A6A6" w:themeFill="background1" w:themeFillShade="A6"/>
+            <w:vAlign w:val="center"/>
+          </w:tcPr>
+          <w:p>
+            <w:pPr>
+              <w:jc w:val="right"/>
+              <w:rPr>
+                <w:b/>
+                <w:sz w:val="28"/>
+              </w:rPr>
+            </w:pPr>
+            <w:r>
+              <w:rPr>
+                <w:b/>
+                <w:sz w:val="28"/>
+              </w:rPr>
+              <w:t>Application Type:</w:t>
+            </w:r>
+          </w:p>
+        </w:tc>
+        <w:tc>
+          <w:tcPr>
+            <w:tcW w:w="3284" w:type="dxa"/>
+            <w:vAlign w:val="center"/>
+          </w:tcPr>
+          <w:p>
+            <w:r>
+              <w:t>Database</w:t>
+            </w:r>
+          </w:p>
+        </w:tc>
+      </w:tr>
+      <w:tr>
+        <w:trPr>
+          <w:trHeight w:val="645"/>
+        </w:trPr>
+        <w:tc>
+          <w:tcPr>
+            <w:tcW w:w="2807" w:type="dxa"/>
+            <w:shd w:val="clear" w:color="auto" w:fill="A6A6A6" w:themeFill="background1" w:themeFillShade="A6"/>
+            <w:vAlign w:val="center"/>
+          </w:tcPr>
+          <w:p>
+            <w:pPr>
+              <w:jc w:val="right"/>
+              <w:rPr>
+                <w:b/>
+                <w:sz w:val="28"/>
+              </w:rPr>
+            </w:pPr>
+            <w:r>
+              <w:rPr>
+                <w:b/>
+                <w:sz w:val="28"/>
+              </w:rPr>
+              <w:t>Date/Time</w:t>
+            </w:r>
+          </w:p>
+          <w:p>
+            <w:pPr>
+              <w:jc w:val="right"/>
+              <w:rPr>
+                <w:b/>
+              </w:rPr>
+            </w:pPr>
+            <w:r>
+              <w:rPr>
+                <w:b/>
+              </w:rPr>
+              <w:t>(DD-MMM-YYYY / HH:MM):</w:t>
+            </w:r>
+          </w:p>
+        </w:tc>
+        <w:tc>
+          <w:tcPr>
+            <w:tcW w:w="3284" w:type="dxa"/>
+            <w:vAlign w:val="center"/>
+          </w:tcPr>
+          <w:p/>
+        </w:tc>
+      </w:tr>
+      <w:tr>
+        <w:trPr>
+          <w:trHeight w:val="645"/>
+        </w:trPr>
+        <w:tc>
+          <w:tcPr>
+            <w:tcW w:w="2807" w:type="dxa"/>
+            <w:shd w:val="clear" w:color="auto" w:fill="A6A6A6" w:themeFill="background1" w:themeFillShade="A6"/>
+            <w:vAlign w:val="center"/>
+          </w:tcPr>
+          <w:p>
+            <w:pPr>
+              <w:jc w:val="right"/>
+              <w:rPr>
+                <w:b/>
+              </w:rPr>
+            </w:pPr>
+            <w:r>
+              <w:rPr>
+                <w:b/>
+                <w:sz w:val="28"/>
+              </w:rPr>
+              <w:t>Tester Name:</w:t>
+            </w:r>
+          </w:p>
+        </w:tc>
+        <w:tc>
+          <w:tcPr>
+            <w:tcW w:w="3284" w:type="dxa"/>
+            <w:vAlign w:val="center"/>
+          </w:tcPr>
+          <w:p/>
+        </w:tc>
+      </w:tr>
+    </w:tbl>
+    <w:p/>
+    <w:p>
+      <w:pPr>
+        <w:rPr>
+          <w:rFonts w:asciiTheme="majorHAnsi" w:eastAsiaTheme="majorEastAsia" w:hAnsiTheme="majorHAnsi" w:cstheme="majorBidi"/>
+          <w:b/>
+          <w:bCs/>
+          <w:color w:val="365F91" w:themeColor="accent1" w:themeShade="BF"/>
+          <w:sz w:val="28"/>
+          <w:szCs w:val="28"/>
+        </w:rPr>
+      </w:pPr>
+    </w:p>
+    <w:p/>
+    <w:p/>
+    <w:p/>
+    <w:p/>
+    <w:tbl>
+      <w:tblPr>
+        <w:tblStyle w:val="TableGrid"/>
+        <w:tblpPr w:leftFromText="180" w:rightFromText="180" w:vertAnchor="text" w:horzAnchor="margin" w:tblpY="206"/>
+        <w:tblW w:w="14370" w:type="dxa"/>
+        <w:tblLook w:val="04A0" w:firstRow="1" w:lastRow="0" w:firstColumn="1" w:lastColumn="0" w:noHBand="0" w:noVBand="1"/>
+      </w:tblPr>
+      <w:tblGrid>
+        <w:gridCol w:w="1526"/>
+        <w:gridCol w:w="6095"/>
+        <w:gridCol w:w="4961"/>
+        <w:gridCol w:w="1788"/>
+      </w:tblGrid>
+      <w:tr>
+        <w:trPr>
+          <w:trHeight w:val="862"/>
+        </w:trPr>
+        <w:tc>
+          <w:tcPr>
+            <w:tcW w:w="1526" w:type="dxa"/>
+            <w:shd w:val="clear" w:color="auto" w:fill="A6A6A6" w:themeFill="background1" w:themeFillShade="A6"/>
+            <w:vAlign w:val="center"/>
+          </w:tcPr>
+          <w:p>
+            <w:pPr>
+              <w:jc w:val="center"/>
+              <w:rPr>
+                <w:b/>
+                <w:sz w:val="28"/>
+              </w:rPr>
+            </w:pPr>
+            <w:r>
+              <w:rPr>
+                <w:b/>
+                <w:sz w:val="28"/>
+              </w:rPr>
+              <w:t>Test ID</w:t>
+            </w:r>
+          </w:p>
+        </w:tc>
+        <w:tc>
+          <w:tcPr>
+            <w:tcW w:w="6095" w:type="dxa"/>
+            <w:shd w:val="clear" w:color="auto" w:fill="A6A6A6" w:themeFill="background1" w:themeFillShade="A6"/>
+            <w:vAlign w:val="center"/>
+          </w:tcPr>
+          <w:p>
+            <w:pPr>
+              <w:jc w:val="center"/>
+              <w:rPr>
+                <w:b/>
+                <w:sz w:val="28"/>
+              </w:rPr>
+            </w:pPr>
+            <w:r>
+              <w:rPr>
+                <w:b/>
+                <w:sz w:val="28"/>
+              </w:rPr>
+              <w:t>Test Steps</w:t>
+            </w:r>
+          </w:p>
+        </w:tc>
+        <w:tc>
+          <w:tcPr>
+            <w:tcW w:w="4961" w:type="dxa"/>
+            <w:shd w:val="clear" w:color="auto" w:fill="A6A6A6" w:themeFill="background1" w:themeFillShade="A6"/>
+            <w:vAlign w:val="center"/>
+          </w:tcPr>
+          <w:p>
+            <w:pPr>
+              <w:jc w:val="center"/>
+              <w:rPr>
+                <w:b/>
+                <w:sz w:val="28"/>
+              </w:rPr>
+            </w:pPr>
+            <w:r>
+              <w:rPr>
+                <w:b/>
+                <w:sz w:val="28"/>
+              </w:rPr>
+              <w:t>Expected Result</w:t>
+            </w:r>
+          </w:p>
+        </w:tc>
+        <w:tc>
+          <w:tcPr>
+            <w:tcW w:w="1788" w:type="dxa"/>
+            <w:shd w:val="clear" w:color="auto" w:fill="A6A6A6" w:themeFill="background1" w:themeFillShade="A6"/>
+            <w:vAlign w:val="center"/>
+          </w:tcPr>
+          <w:p>
+            <w:pPr>
+              <w:jc w:val="center"/>
+              <w:rPr>
+                <w:b/>
+                <w:sz w:val="28"/>
+              </w:rPr>
+            </w:pPr>
+            <w:r>
+              <w:rPr>
+                <w:b/>
+                <w:sz w:val="28"/>
+              </w:rPr>
+              <w:t>Pass/Fail (Initials)</w:t>
+            </w:r>
+          </w:p>
+        </w:tc>
+      </w:tr>
+      <w:tr>
+        <w:trPr>
+          <w:trHeight w:val="862"/>
+        </w:trPr>
+        <w:tc>
+          <w:tcPr>
+            <w:tcW w:w="1526" w:type="dxa"/>
+          </w:tcPr>
+          <w:p>
+            <w:r>
+              <w:t>1.5.3</w:t>
+            </w:r>
+          </w:p>
+        </w:tc>
+        <w:tc>
+          <w:tcPr>
+            <w:tcW w:w="6095" w:type="dxa"/>
+          </w:tcPr>
+          <w:p>
+            <w:pPr>
+              <w:pStyle w:val="ListParagraph"/>
+              <w:numPr>
+                <w:ilvl w:val="0"/>
+                <w:numId w:val="39"/>
+              </w:numPr>
+            </w:pPr>
+            <w:r>
+              <w:t>Run DELETE * FROM client</w:t>
+            </w:r>
+          </w:p>
+          <w:p>
+            <w:pPr>
+              <w:pStyle w:val="ListParagraph"/>
+              <w:numPr>
+                <w:ilvl w:val="0"/>
+                <w:numId w:val="39"/>
+              </w:numPr>
+            </w:pPr>
+            <w:r>
+              <w:t>Run the first SQL s</w:t>
+            </w:r>
+            <w:r>
+              <w:t>tatement found in Appendix 1.5.3</w:t>
+            </w:r>
+            <w:r>
+              <w:t xml:space="preserve">. </w:t>
+            </w:r>
+          </w:p>
+          <w:p>
+            <w:pPr>
+              <w:pStyle w:val="ListParagraph"/>
+              <w:numPr>
+                <w:ilvl w:val="0"/>
+                <w:numId w:val="39"/>
+              </w:numPr>
+            </w:pPr>
+            <w:r>
+              <w:t xml:space="preserve">Run SELECT * FROM client; </w:t>
+            </w:r>
+          </w:p>
+          <w:p>
+            <w:pPr>
+              <w:ind w:left="360"/>
+              <w:rPr>
+                <w:i/>
+              </w:rPr>
+            </w:pPr>
+            <w:r>
+              <w:rPr>
+                <w:i/>
+              </w:rPr>
+              <w:t xml:space="preserve">you should see the record that you just added with the previous statement. </w:t>
+            </w:r>
+            <w:r>
+              <w:rPr>
+                <w:i/>
+              </w:rPr>
+              <w:t xml:space="preserve">Verified should be set to FALSE. </w:t>
+            </w:r>
+          </w:p>
+          <w:p>
+            <w:pPr>
+              <w:pStyle w:val="ListParagraph"/>
+              <w:numPr>
+                <w:ilvl w:val="0"/>
+                <w:numId w:val="39"/>
+              </w:numPr>
+            </w:pPr>
+            <w:r>
+              <w:t>Run the second SQL s</w:t>
+            </w:r>
+            <w:r>
+              <w:t>tatement found in Appendix 1.5.3</w:t>
+            </w:r>
+            <w:r>
+              <w:t xml:space="preserve">. </w:t>
+            </w:r>
+          </w:p>
+          <w:p>
+            <w:pPr>
+              <w:pStyle w:val="ListParagraph"/>
+              <w:numPr>
+                <w:ilvl w:val="0"/>
+                <w:numId w:val="39"/>
+              </w:numPr>
+            </w:pPr>
+            <w:r>
+              <w:t>Run SELECT * FROM client;</w:t>
+            </w:r>
+          </w:p>
+        </w:tc>
+        <w:tc>
+          <w:tcPr>
+            <w:tcW w:w="4961" w:type="dxa"/>
+          </w:tcPr>
+          <w:p>
+            <w:r>
+              <w:t xml:space="preserve">The verified field should have updated to TRUE. </w:t>
+            </w:r>
+            <w:r>
+              <w:t xml:space="preserve">  </w:t>
+            </w:r>
+          </w:p>
+        </w:tc>
+        <w:tc>
+          <w:tcPr>
+            <w:tcW w:w="1788" w:type="dxa"/>
+          </w:tcPr>
+          <w:p/>
+        </w:tc>
+      </w:tr>
+    </w:tbl>
+    <w:p>
+      <w:pPr>
+        <w:rPr>
+          <w:rFonts w:asciiTheme="majorHAnsi" w:eastAsiaTheme="majorEastAsia" w:hAnsiTheme="majorHAnsi" w:cstheme="majorBidi"/>
+          <w:color w:val="365F91" w:themeColor="accent1" w:themeShade="BF"/>
+          <w:sz w:val="28"/>
+          <w:szCs w:val="28"/>
+        </w:rPr>
+      </w:pPr>
+      <w:r>
+        <w:br w:type="page"/>
+      </w:r>
+    </w:p>
+    <w:p>
+      <w:pPr>
+        <w:pStyle w:val="Heading1"/>
+        <w:numPr>
+          <w:ilvl w:val="1"/>
+          <w:numId w:val="8"/>
         </w:numPr>
       </w:pPr>
       <w:r>
@@ -3354,18 +3803,12 @@
         <w:pStyle w:val="Heading1"/>
         <w:numPr>
           <w:ilvl w:val="1"/>
-          <w:numId w:val="5"/>
+          <w:numId w:val="8"/>
         </w:numPr>
       </w:pPr>
       <w:r>
         <w:lastRenderedPageBreak/>
-        <w:t xml:space="preserve">Password Table: Inserting </w:t>
-      </w:r>
-      <w:r>
-        <w:t>illegitimate</w:t>
-      </w:r>
-      <w:r>
-        <w:t xml:space="preserve"> data into the password table</w:t>
+        <w:t>Password Table: Inserting illegitimate data into the password table</w:t>
       </w:r>
     </w:p>
     <w:tbl>
@@ -3678,13 +4121,7 @@
           </w:tcPr>
           <w:p>
             <w:r>
-              <w:t>1.</w:t>
-            </w:r>
-            <w:r>
-              <w:t>7</w:t>
-            </w:r>
-            <w:r>
-              <w:t>.1</w:t>
+              <w:t>1.7.1</w:t>
             </w:r>
           </w:p>
         </w:tc>
@@ -3776,13 +4213,7 @@
               </w:numPr>
             </w:pPr>
             <w:r>
-              <w:t>Run the SQL statement found in Appendix 1.7.</w:t>
-            </w:r>
-            <w:r>
-              <w:t>2</w:t>
-            </w:r>
-            <w:r>
-              <w:t>.</w:t>
+              <w:t>Run the SQL statement found in Appendix 1.7.2.</w:t>
             </w:r>
           </w:p>
         </w:tc>
@@ -3792,10 +4223,7 @@
           </w:tcPr>
           <w:p>
             <w:r>
-              <w:t xml:space="preserve">The SQL statement </w:t>
-            </w:r>
-            <w:r>
-              <w:t>should not execute successfully as the user ‘</w:t>
+              <w:t>The SQL statement should not execute successfully as the user ‘</w:t>
             </w:r>
             <w:proofErr w:type="spellStart"/>
             <w:r>
@@ -3954,10 +4382,7 @@
               </w:numPr>
             </w:pPr>
             <w:r>
-              <w:t xml:space="preserve">Run the SQL statement </w:t>
-            </w:r>
-            <w:r>
-              <w:t>found in Appendix 1.7.5.</w:t>
+              <w:t>Run the SQL statement found in Appendix 1.7.5.</w:t>
             </w:r>
           </w:p>
         </w:tc>
@@ -3992,15 +4417,12 @@
         <w:pStyle w:val="Heading1"/>
         <w:numPr>
           <w:ilvl w:val="1"/>
-          <w:numId w:val="5"/>
+          <w:numId w:val="8"/>
         </w:numPr>
       </w:pPr>
       <w:r>
         <w:lastRenderedPageBreak/>
-        <w:t xml:space="preserve">Password Table: </w:t>
-      </w:r>
-      <w:r>
-        <w:t>Deleting records from the password table</w:t>
+        <w:t>Password Table: Deleting records from the password table</w:t>
       </w:r>
     </w:p>
     <w:tbl>
@@ -4313,13 +4735,7 @@
           </w:tcPr>
           <w:p>
             <w:r>
-              <w:t>1.</w:t>
-            </w:r>
-            <w:r>
-              <w:t>8</w:t>
-            </w:r>
-            <w:r>
-              <w:t>.1</w:t>
+              <w:t>1.8.1</w:t>
             </w:r>
           </w:p>
         </w:tc>
@@ -4336,13 +4752,7 @@
               </w:numPr>
             </w:pPr>
             <w:r>
-              <w:t>Run the first SQL</w:t>
-            </w:r>
-            <w:r>
-              <w:t xml:space="preserve"> statement found in Appendix 1.8</w:t>
-            </w:r>
-            <w:r>
-              <w:t xml:space="preserve">.1. </w:t>
+              <w:t xml:space="preserve">Run the first SQL statement found in Appendix 1.8.1. </w:t>
             </w:r>
           </w:p>
           <w:p>
@@ -4354,10 +4764,7 @@
               </w:numPr>
             </w:pPr>
             <w:r>
-              <w:t>Run SELECT * FROM</w:t>
-            </w:r>
-            <w:r>
-              <w:t xml:space="preserve"> </w:t>
+              <w:t xml:space="preserve">Run SELECT * FROM </w:t>
             </w:r>
             <w:r>
               <w:t>uq8LnAWi7D</w:t>
@@ -4395,13 +4802,7 @@
               </w:numPr>
             </w:pPr>
             <w:r>
-              <w:t>Run the second SQL statement found in Appendix 1.</w:t>
-            </w:r>
-            <w:r>
-              <w:t>8</w:t>
-            </w:r>
-            <w:r>
-              <w:t xml:space="preserve">.1. </w:t>
+              <w:t xml:space="preserve">Run the second SQL statement found in Appendix 1.8.1. </w:t>
             </w:r>
           </w:p>
           <w:p>
@@ -4441,6 +4842,1002 @@
         </w:tc>
       </w:tr>
     </w:tbl>
+    <w:p/>
+    <w:p>
+      <w:r>
+        <w:br w:type="page"/>
+      </w:r>
+    </w:p>
+    <w:p>
+      <w:pPr>
+        <w:pStyle w:val="Heading1"/>
+        <w:numPr>
+          <w:ilvl w:val="1"/>
+          <w:numId w:val="8"/>
+        </w:numPr>
+      </w:pPr>
+      <w:r>
+        <w:lastRenderedPageBreak/>
+        <w:t xml:space="preserve">Password Table: </w:t>
+      </w:r>
+      <w:r>
+        <w:t>Testing the Constraint on Foreign key</w:t>
+      </w:r>
+    </w:p>
+    <w:tbl>
+      <w:tblPr>
+        <w:tblStyle w:val="TableGrid"/>
+        <w:tblpPr w:leftFromText="180" w:rightFromText="180" w:vertAnchor="page" w:horzAnchor="margin" w:tblpY="2096"/>
+        <w:tblW w:w="0" w:type="auto"/>
+        <w:tblLook w:val="04A0" w:firstRow="1" w:lastRow="0" w:firstColumn="1" w:lastColumn="0" w:noHBand="0" w:noVBand="1"/>
+      </w:tblPr>
+      <w:tblGrid>
+        <w:gridCol w:w="2807"/>
+        <w:gridCol w:w="3284"/>
+      </w:tblGrid>
+      <w:tr>
+        <w:trPr>
+          <w:trHeight w:val="645"/>
+        </w:trPr>
+        <w:tc>
+          <w:tcPr>
+            <w:tcW w:w="2807" w:type="dxa"/>
+            <w:shd w:val="clear" w:color="auto" w:fill="A6A6A6" w:themeFill="background1" w:themeFillShade="A6"/>
+            <w:vAlign w:val="center"/>
+          </w:tcPr>
+          <w:p>
+            <w:pPr>
+              <w:jc w:val="right"/>
+              <w:rPr>
+                <w:b/>
+                <w:sz w:val="28"/>
+              </w:rPr>
+            </w:pPr>
+            <w:r>
+              <w:rPr>
+                <w:b/>
+                <w:sz w:val="28"/>
+              </w:rPr>
+              <w:t>Iteration #:</w:t>
+            </w:r>
+          </w:p>
+        </w:tc>
+        <w:tc>
+          <w:tcPr>
+            <w:tcW w:w="3284" w:type="dxa"/>
+            <w:vAlign w:val="center"/>
+          </w:tcPr>
+          <w:p>
+            <w:r>
+              <w:t>1</w:t>
+            </w:r>
+          </w:p>
+        </w:tc>
+      </w:tr>
+      <w:tr>
+        <w:trPr>
+          <w:trHeight w:val="645"/>
+        </w:trPr>
+        <w:tc>
+          <w:tcPr>
+            <w:tcW w:w="2807" w:type="dxa"/>
+            <w:shd w:val="clear" w:color="auto" w:fill="A6A6A6" w:themeFill="background1" w:themeFillShade="A6"/>
+            <w:vAlign w:val="center"/>
+          </w:tcPr>
+          <w:p>
+            <w:pPr>
+              <w:jc w:val="right"/>
+              <w:rPr>
+                <w:b/>
+                <w:sz w:val="28"/>
+              </w:rPr>
+            </w:pPr>
+            <w:r>
+              <w:rPr>
+                <w:b/>
+                <w:sz w:val="28"/>
+              </w:rPr>
+              <w:t>Application Type:</w:t>
+            </w:r>
+          </w:p>
+        </w:tc>
+        <w:tc>
+          <w:tcPr>
+            <w:tcW w:w="3284" w:type="dxa"/>
+            <w:vAlign w:val="center"/>
+          </w:tcPr>
+          <w:p>
+            <w:r>
+              <w:t>Database</w:t>
+            </w:r>
+          </w:p>
+        </w:tc>
+      </w:tr>
+      <w:tr>
+        <w:trPr>
+          <w:trHeight w:val="645"/>
+        </w:trPr>
+        <w:tc>
+          <w:tcPr>
+            <w:tcW w:w="2807" w:type="dxa"/>
+            <w:shd w:val="clear" w:color="auto" w:fill="A6A6A6" w:themeFill="background1" w:themeFillShade="A6"/>
+            <w:vAlign w:val="center"/>
+          </w:tcPr>
+          <w:p>
+            <w:pPr>
+              <w:jc w:val="right"/>
+              <w:rPr>
+                <w:b/>
+                <w:sz w:val="28"/>
+              </w:rPr>
+            </w:pPr>
+            <w:r>
+              <w:rPr>
+                <w:b/>
+                <w:sz w:val="28"/>
+              </w:rPr>
+              <w:t>Date/Time</w:t>
+            </w:r>
+          </w:p>
+          <w:p>
+            <w:pPr>
+              <w:jc w:val="right"/>
+              <w:rPr>
+                <w:b/>
+              </w:rPr>
+            </w:pPr>
+            <w:r>
+              <w:rPr>
+                <w:b/>
+              </w:rPr>
+              <w:t>(DD-MMM-YYYY / HH:MM):</w:t>
+            </w:r>
+          </w:p>
+        </w:tc>
+        <w:tc>
+          <w:tcPr>
+            <w:tcW w:w="3284" w:type="dxa"/>
+            <w:vAlign w:val="center"/>
+          </w:tcPr>
+          <w:p/>
+        </w:tc>
+      </w:tr>
+      <w:tr>
+        <w:trPr>
+          <w:trHeight w:val="645"/>
+        </w:trPr>
+        <w:tc>
+          <w:tcPr>
+            <w:tcW w:w="2807" w:type="dxa"/>
+            <w:shd w:val="clear" w:color="auto" w:fill="A6A6A6" w:themeFill="background1" w:themeFillShade="A6"/>
+            <w:vAlign w:val="center"/>
+          </w:tcPr>
+          <w:p>
+            <w:pPr>
+              <w:jc w:val="right"/>
+              <w:rPr>
+                <w:b/>
+              </w:rPr>
+            </w:pPr>
+            <w:r>
+              <w:rPr>
+                <w:b/>
+                <w:sz w:val="28"/>
+              </w:rPr>
+              <w:t>Tester Name:</w:t>
+            </w:r>
+          </w:p>
+        </w:tc>
+        <w:tc>
+          <w:tcPr>
+            <w:tcW w:w="3284" w:type="dxa"/>
+            <w:vAlign w:val="center"/>
+          </w:tcPr>
+          <w:p/>
+        </w:tc>
+      </w:tr>
+    </w:tbl>
+    <w:p/>
+    <w:p/>
+    <w:p>
+      <w:pPr>
+        <w:rPr>
+          <w:rFonts w:asciiTheme="majorHAnsi" w:eastAsiaTheme="majorEastAsia" w:hAnsiTheme="majorHAnsi" w:cstheme="majorBidi"/>
+          <w:b/>
+          <w:bCs/>
+          <w:color w:val="365F91" w:themeColor="accent1" w:themeShade="BF"/>
+          <w:sz w:val="28"/>
+          <w:szCs w:val="28"/>
+        </w:rPr>
+      </w:pPr>
+    </w:p>
+    <w:p/>
+    <w:p/>
+    <w:p/>
+    <w:tbl>
+      <w:tblPr>
+        <w:tblStyle w:val="TableGrid"/>
+        <w:tblpPr w:leftFromText="180" w:rightFromText="180" w:vertAnchor="text" w:horzAnchor="margin" w:tblpY="242"/>
+        <w:tblW w:w="14370" w:type="dxa"/>
+        <w:tblLook w:val="04A0" w:firstRow="1" w:lastRow="0" w:firstColumn="1" w:lastColumn="0" w:noHBand="0" w:noVBand="1"/>
+      </w:tblPr>
+      <w:tblGrid>
+        <w:gridCol w:w="1526"/>
+        <w:gridCol w:w="6095"/>
+        <w:gridCol w:w="4961"/>
+        <w:gridCol w:w="1788"/>
+      </w:tblGrid>
+      <w:tr>
+        <w:trPr>
+          <w:trHeight w:val="862"/>
+        </w:trPr>
+        <w:tc>
+          <w:tcPr>
+            <w:tcW w:w="1526" w:type="dxa"/>
+            <w:shd w:val="clear" w:color="auto" w:fill="A6A6A6" w:themeFill="background1" w:themeFillShade="A6"/>
+            <w:vAlign w:val="center"/>
+          </w:tcPr>
+          <w:p>
+            <w:pPr>
+              <w:jc w:val="center"/>
+              <w:rPr>
+                <w:b/>
+                <w:sz w:val="28"/>
+              </w:rPr>
+            </w:pPr>
+            <w:r>
+              <w:rPr>
+                <w:b/>
+                <w:sz w:val="28"/>
+              </w:rPr>
+              <w:t>Test ID</w:t>
+            </w:r>
+          </w:p>
+        </w:tc>
+        <w:tc>
+          <w:tcPr>
+            <w:tcW w:w="6095" w:type="dxa"/>
+            <w:shd w:val="clear" w:color="auto" w:fill="A6A6A6" w:themeFill="background1" w:themeFillShade="A6"/>
+            <w:vAlign w:val="center"/>
+          </w:tcPr>
+          <w:p>
+            <w:pPr>
+              <w:jc w:val="center"/>
+              <w:rPr>
+                <w:b/>
+                <w:sz w:val="28"/>
+              </w:rPr>
+            </w:pPr>
+            <w:r>
+              <w:rPr>
+                <w:b/>
+                <w:sz w:val="28"/>
+              </w:rPr>
+              <w:t>Test Steps</w:t>
+            </w:r>
+          </w:p>
+        </w:tc>
+        <w:tc>
+          <w:tcPr>
+            <w:tcW w:w="4961" w:type="dxa"/>
+            <w:shd w:val="clear" w:color="auto" w:fill="A6A6A6" w:themeFill="background1" w:themeFillShade="A6"/>
+            <w:vAlign w:val="center"/>
+          </w:tcPr>
+          <w:p>
+            <w:pPr>
+              <w:jc w:val="center"/>
+              <w:rPr>
+                <w:b/>
+                <w:sz w:val="28"/>
+              </w:rPr>
+            </w:pPr>
+            <w:r>
+              <w:rPr>
+                <w:b/>
+                <w:sz w:val="28"/>
+              </w:rPr>
+              <w:t>Expected Result</w:t>
+            </w:r>
+          </w:p>
+        </w:tc>
+        <w:tc>
+          <w:tcPr>
+            <w:tcW w:w="1788" w:type="dxa"/>
+            <w:shd w:val="clear" w:color="auto" w:fill="A6A6A6" w:themeFill="background1" w:themeFillShade="A6"/>
+            <w:vAlign w:val="center"/>
+          </w:tcPr>
+          <w:p>
+            <w:pPr>
+              <w:jc w:val="center"/>
+              <w:rPr>
+                <w:b/>
+                <w:sz w:val="28"/>
+              </w:rPr>
+            </w:pPr>
+            <w:r>
+              <w:rPr>
+                <w:b/>
+                <w:sz w:val="28"/>
+              </w:rPr>
+              <w:t>Pass/Fail (Initials)</w:t>
+            </w:r>
+          </w:p>
+        </w:tc>
+      </w:tr>
+      <w:tr>
+        <w:trPr>
+          <w:trHeight w:val="862"/>
+        </w:trPr>
+        <w:tc>
+          <w:tcPr>
+            <w:tcW w:w="1526" w:type="dxa"/>
+          </w:tcPr>
+          <w:p>
+            <w:r>
+              <w:t>1.9</w:t>
+            </w:r>
+            <w:r>
+              <w:t>.1</w:t>
+            </w:r>
+          </w:p>
+        </w:tc>
+        <w:tc>
+          <w:tcPr>
+            <w:tcW w:w="6095" w:type="dxa"/>
+          </w:tcPr>
+          <w:p>
+            <w:pPr>
+              <w:pStyle w:val="ListParagraph"/>
+              <w:numPr>
+                <w:ilvl w:val="0"/>
+                <w:numId w:val="35"/>
+              </w:numPr>
+            </w:pPr>
+            <w:r>
+              <w:t xml:space="preserve">Run DELETE * FROM </w:t>
+            </w:r>
+            <w:r>
+              <w:t>uq8LnAWi7D</w:t>
+            </w:r>
+            <w:r>
+              <w:t xml:space="preserve">; </w:t>
+            </w:r>
+          </w:p>
+          <w:p>
+            <w:pPr>
+              <w:pStyle w:val="ListParagraph"/>
+              <w:numPr>
+                <w:ilvl w:val="0"/>
+                <w:numId w:val="35"/>
+              </w:numPr>
+            </w:pPr>
+            <w:r>
+              <w:t xml:space="preserve">Run DELETE * FROM client; </w:t>
+            </w:r>
+          </w:p>
+          <w:p>
+            <w:pPr>
+              <w:pStyle w:val="ListParagraph"/>
+              <w:numPr>
+                <w:ilvl w:val="0"/>
+                <w:numId w:val="35"/>
+              </w:numPr>
+            </w:pPr>
+            <w:r>
+              <w:t>Run the first SQL statements found in Appendix 1.9.1.</w:t>
+            </w:r>
+          </w:p>
+          <w:p>
+            <w:pPr>
+              <w:pStyle w:val="ListParagraph"/>
+              <w:numPr>
+                <w:ilvl w:val="0"/>
+                <w:numId w:val="35"/>
+              </w:numPr>
+            </w:pPr>
+            <w:r>
+              <w:t xml:space="preserve">Run SELECT * FROM client; </w:t>
+            </w:r>
+          </w:p>
+          <w:p>
+            <w:pPr>
+              <w:ind w:left="360"/>
+              <w:rPr>
+                <w:i/>
+              </w:rPr>
+            </w:pPr>
+            <w:r>
+              <w:rPr>
+                <w:i/>
+              </w:rPr>
+              <w:t>Y</w:t>
+            </w:r>
+            <w:r>
+              <w:rPr>
+                <w:i/>
+              </w:rPr>
+              <w:t xml:space="preserve">ou should see the record that you just added with the previous statement. </w:t>
+            </w:r>
+          </w:p>
+          <w:p>
+            <w:pPr>
+              <w:pStyle w:val="ListParagraph"/>
+              <w:numPr>
+                <w:ilvl w:val="0"/>
+                <w:numId w:val="35"/>
+              </w:numPr>
+            </w:pPr>
+            <w:r>
+              <w:t xml:space="preserve">Run SELECT * FROM </w:t>
+            </w:r>
+            <w:r>
+              <w:t xml:space="preserve"> </w:t>
+            </w:r>
+            <w:r>
+              <w:t>uq8LnAWi7D</w:t>
+            </w:r>
+            <w:r>
+              <w:t xml:space="preserve">; </w:t>
+            </w:r>
+          </w:p>
+          <w:p>
+            <w:pPr>
+              <w:ind w:left="360"/>
+              <w:rPr>
+                <w:i/>
+              </w:rPr>
+            </w:pPr>
+            <w:r>
+              <w:rPr>
+                <w:i/>
+              </w:rPr>
+              <w:t>Y</w:t>
+            </w:r>
+            <w:r>
+              <w:rPr>
+                <w:i/>
+              </w:rPr>
+              <w:t xml:space="preserve">ou should see the record that you just added with the previous statement. </w:t>
+            </w:r>
+          </w:p>
+          <w:p>
+            <w:pPr>
+              <w:pStyle w:val="ListParagraph"/>
+              <w:numPr>
+                <w:ilvl w:val="0"/>
+                <w:numId w:val="35"/>
+              </w:numPr>
+              <w:rPr>
+                <w:i/>
+              </w:rPr>
+            </w:pPr>
+            <w:r>
+              <w:t>Run the second SQL statement found in Appendix 1.9.1.</w:t>
+            </w:r>
+          </w:p>
+          <w:p>
+            <w:pPr>
+              <w:pStyle w:val="ListParagraph"/>
+              <w:numPr>
+                <w:ilvl w:val="0"/>
+                <w:numId w:val="35"/>
+              </w:numPr>
+              <w:rPr>
+                <w:i/>
+              </w:rPr>
+            </w:pPr>
+            <w:r>
+              <w:t xml:space="preserve">Run SELECT * FROM client; </w:t>
+            </w:r>
+          </w:p>
+          <w:p>
+            <w:pPr>
+              <w:pStyle w:val="ListParagraph"/>
+              <w:numPr>
+                <w:ilvl w:val="0"/>
+                <w:numId w:val="35"/>
+              </w:numPr>
+            </w:pPr>
+            <w:r>
+              <w:t xml:space="preserve">Run SELECT * FROM </w:t>
+            </w:r>
+            <w:r>
+              <w:t xml:space="preserve"> uq8LnAWi7D</w:t>
+            </w:r>
+            <w:r>
+              <w:t xml:space="preserve">; </w:t>
+            </w:r>
+          </w:p>
+        </w:tc>
+        <w:tc>
+          <w:tcPr>
+            <w:tcW w:w="4961" w:type="dxa"/>
+          </w:tcPr>
+          <w:p>
+            <w:r>
+              <w:t xml:space="preserve">The records in both the client and the </w:t>
+            </w:r>
+            <w:r>
+              <w:t xml:space="preserve"> </w:t>
+            </w:r>
+            <w:r>
+              <w:t>uq8LnAWi7D</w:t>
+            </w:r>
+            <w:r>
+              <w:t xml:space="preserve"> should have been removed</w:t>
+            </w:r>
+            <w:r>
+              <w:t>.</w:t>
+            </w:r>
+          </w:p>
+        </w:tc>
+        <w:tc>
+          <w:tcPr>
+            <w:tcW w:w="1788" w:type="dxa"/>
+          </w:tcPr>
+          <w:p/>
+        </w:tc>
+      </w:tr>
+    </w:tbl>
+    <w:p/>
+    <w:p/>
+    <w:p>
+      <w:pPr>
+        <w:pStyle w:val="Heading1"/>
+        <w:numPr>
+          <w:ilvl w:val="1"/>
+          <w:numId w:val="8"/>
+        </w:numPr>
+      </w:pPr>
+      <w:r>
+        <w:lastRenderedPageBreak/>
+        <w:t xml:space="preserve">Web Application: User Registration </w:t>
+      </w:r>
+    </w:p>
+    <w:tbl>
+      <w:tblPr>
+        <w:tblStyle w:val="TableGrid"/>
+        <w:tblpPr w:leftFromText="180" w:rightFromText="180" w:vertAnchor="page" w:horzAnchor="margin" w:tblpY="2133"/>
+        <w:tblW w:w="0" w:type="auto"/>
+        <w:tblLook w:val="04A0" w:firstRow="1" w:lastRow="0" w:firstColumn="1" w:lastColumn="0" w:noHBand="0" w:noVBand="1"/>
+      </w:tblPr>
+      <w:tblGrid>
+        <w:gridCol w:w="2807"/>
+        <w:gridCol w:w="3284"/>
+      </w:tblGrid>
+      <w:tr>
+        <w:trPr>
+          <w:trHeight w:val="645"/>
+        </w:trPr>
+        <w:tc>
+          <w:tcPr>
+            <w:tcW w:w="2807" w:type="dxa"/>
+            <w:shd w:val="clear" w:color="auto" w:fill="A6A6A6" w:themeFill="background1" w:themeFillShade="A6"/>
+            <w:vAlign w:val="center"/>
+          </w:tcPr>
+          <w:p>
+            <w:pPr>
+              <w:jc w:val="right"/>
+              <w:rPr>
+                <w:b/>
+                <w:sz w:val="28"/>
+              </w:rPr>
+            </w:pPr>
+            <w:r>
+              <w:rPr>
+                <w:b/>
+                <w:sz w:val="28"/>
+              </w:rPr>
+              <w:t>Iteration #:</w:t>
+            </w:r>
+          </w:p>
+        </w:tc>
+        <w:tc>
+          <w:tcPr>
+            <w:tcW w:w="3284" w:type="dxa"/>
+            <w:vAlign w:val="center"/>
+          </w:tcPr>
+          <w:p>
+            <w:r>
+              <w:t>1</w:t>
+            </w:r>
+          </w:p>
+        </w:tc>
+      </w:tr>
+      <w:tr>
+        <w:trPr>
+          <w:trHeight w:val="645"/>
+        </w:trPr>
+        <w:tc>
+          <w:tcPr>
+            <w:tcW w:w="2807" w:type="dxa"/>
+            <w:shd w:val="clear" w:color="auto" w:fill="A6A6A6" w:themeFill="background1" w:themeFillShade="A6"/>
+            <w:vAlign w:val="center"/>
+          </w:tcPr>
+          <w:p>
+            <w:pPr>
+              <w:jc w:val="right"/>
+              <w:rPr>
+                <w:b/>
+                <w:sz w:val="28"/>
+              </w:rPr>
+            </w:pPr>
+            <w:r>
+              <w:rPr>
+                <w:b/>
+                <w:sz w:val="28"/>
+              </w:rPr>
+              <w:t>Application Type:</w:t>
+            </w:r>
+          </w:p>
+        </w:tc>
+        <w:tc>
+          <w:tcPr>
+            <w:tcW w:w="3284" w:type="dxa"/>
+            <w:vAlign w:val="center"/>
+          </w:tcPr>
+          <w:p>
+            <w:r>
+              <w:t xml:space="preserve">Web </w:t>
+            </w:r>
+          </w:p>
+        </w:tc>
+      </w:tr>
+      <w:tr>
+        <w:trPr>
+          <w:trHeight w:val="645"/>
+        </w:trPr>
+        <w:tc>
+          <w:tcPr>
+            <w:tcW w:w="2807" w:type="dxa"/>
+            <w:shd w:val="clear" w:color="auto" w:fill="A6A6A6" w:themeFill="background1" w:themeFillShade="A6"/>
+            <w:vAlign w:val="center"/>
+          </w:tcPr>
+          <w:p>
+            <w:pPr>
+              <w:jc w:val="right"/>
+              <w:rPr>
+                <w:b/>
+                <w:sz w:val="28"/>
+              </w:rPr>
+            </w:pPr>
+            <w:r>
+              <w:rPr>
+                <w:b/>
+                <w:sz w:val="28"/>
+              </w:rPr>
+              <w:t>Date/Time</w:t>
+            </w:r>
+          </w:p>
+          <w:p>
+            <w:pPr>
+              <w:jc w:val="right"/>
+              <w:rPr>
+                <w:b/>
+              </w:rPr>
+            </w:pPr>
+            <w:r>
+              <w:rPr>
+                <w:b/>
+              </w:rPr>
+              <w:t>(DD-MMM-YYYY / HH:MM):</w:t>
+            </w:r>
+          </w:p>
+        </w:tc>
+        <w:tc>
+          <w:tcPr>
+            <w:tcW w:w="3284" w:type="dxa"/>
+            <w:vAlign w:val="center"/>
+          </w:tcPr>
+          <w:p/>
+        </w:tc>
+      </w:tr>
+      <w:tr>
+        <w:trPr>
+          <w:trHeight w:val="645"/>
+        </w:trPr>
+        <w:tc>
+          <w:tcPr>
+            <w:tcW w:w="2807" w:type="dxa"/>
+            <w:shd w:val="clear" w:color="auto" w:fill="A6A6A6" w:themeFill="background1" w:themeFillShade="A6"/>
+            <w:vAlign w:val="center"/>
+          </w:tcPr>
+          <w:p>
+            <w:pPr>
+              <w:jc w:val="right"/>
+              <w:rPr>
+                <w:b/>
+              </w:rPr>
+            </w:pPr>
+            <w:r>
+              <w:rPr>
+                <w:b/>
+                <w:sz w:val="28"/>
+              </w:rPr>
+              <w:t>Tester Name:</w:t>
+            </w:r>
+          </w:p>
+        </w:tc>
+        <w:tc>
+          <w:tcPr>
+            <w:tcW w:w="3284" w:type="dxa"/>
+            <w:vAlign w:val="center"/>
+          </w:tcPr>
+          <w:p/>
+        </w:tc>
+      </w:tr>
+    </w:tbl>
+    <w:p/>
+    <w:p/>
+    <w:p/>
+    <w:p>
+      <w:pPr>
+        <w:rPr>
+          <w:rFonts w:asciiTheme="majorHAnsi" w:eastAsiaTheme="majorEastAsia" w:hAnsiTheme="majorHAnsi" w:cstheme="majorBidi"/>
+          <w:b/>
+          <w:bCs/>
+          <w:color w:val="365F91" w:themeColor="accent1" w:themeShade="BF"/>
+          <w:sz w:val="28"/>
+          <w:szCs w:val="28"/>
+        </w:rPr>
+      </w:pPr>
+    </w:p>
+    <w:p/>
+    <w:p/>
+    <w:tbl>
+      <w:tblPr>
+        <w:tblStyle w:val="TableGrid"/>
+        <w:tblpPr w:leftFromText="180" w:rightFromText="180" w:vertAnchor="text" w:horzAnchor="margin" w:tblpY="296"/>
+        <w:tblW w:w="14370" w:type="dxa"/>
+        <w:tblLook w:val="04A0" w:firstRow="1" w:lastRow="0" w:firstColumn="1" w:lastColumn="0" w:noHBand="0" w:noVBand="1"/>
+      </w:tblPr>
+      <w:tblGrid>
+        <w:gridCol w:w="1526"/>
+        <w:gridCol w:w="6095"/>
+        <w:gridCol w:w="4961"/>
+        <w:gridCol w:w="1788"/>
+      </w:tblGrid>
+      <w:tr>
+        <w:trPr>
+          <w:trHeight w:val="862"/>
+        </w:trPr>
+        <w:tc>
+          <w:tcPr>
+            <w:tcW w:w="1526" w:type="dxa"/>
+            <w:shd w:val="clear" w:color="auto" w:fill="A6A6A6" w:themeFill="background1" w:themeFillShade="A6"/>
+            <w:vAlign w:val="center"/>
+          </w:tcPr>
+          <w:p>
+            <w:pPr>
+              <w:jc w:val="center"/>
+              <w:rPr>
+                <w:b/>
+                <w:sz w:val="28"/>
+              </w:rPr>
+            </w:pPr>
+            <w:r>
+              <w:rPr>
+                <w:b/>
+                <w:sz w:val="28"/>
+              </w:rPr>
+              <w:t>Test ID</w:t>
+            </w:r>
+          </w:p>
+        </w:tc>
+        <w:tc>
+          <w:tcPr>
+            <w:tcW w:w="6095" w:type="dxa"/>
+            <w:shd w:val="clear" w:color="auto" w:fill="A6A6A6" w:themeFill="background1" w:themeFillShade="A6"/>
+            <w:vAlign w:val="center"/>
+          </w:tcPr>
+          <w:p>
+            <w:pPr>
+              <w:jc w:val="center"/>
+              <w:rPr>
+                <w:b/>
+                <w:sz w:val="28"/>
+              </w:rPr>
+            </w:pPr>
+            <w:r>
+              <w:rPr>
+                <w:b/>
+                <w:sz w:val="28"/>
+              </w:rPr>
+              <w:t>Test Steps</w:t>
+            </w:r>
+          </w:p>
+        </w:tc>
+        <w:tc>
+          <w:tcPr>
+            <w:tcW w:w="4961" w:type="dxa"/>
+            <w:shd w:val="clear" w:color="auto" w:fill="A6A6A6" w:themeFill="background1" w:themeFillShade="A6"/>
+            <w:vAlign w:val="center"/>
+          </w:tcPr>
+          <w:p>
+            <w:pPr>
+              <w:jc w:val="center"/>
+              <w:rPr>
+                <w:b/>
+                <w:sz w:val="28"/>
+              </w:rPr>
+            </w:pPr>
+            <w:r>
+              <w:rPr>
+                <w:b/>
+                <w:sz w:val="28"/>
+              </w:rPr>
+              <w:t>Expected Result</w:t>
+            </w:r>
+          </w:p>
+        </w:tc>
+        <w:tc>
+          <w:tcPr>
+            <w:tcW w:w="1788" w:type="dxa"/>
+            <w:shd w:val="clear" w:color="auto" w:fill="A6A6A6" w:themeFill="background1" w:themeFillShade="A6"/>
+            <w:vAlign w:val="center"/>
+          </w:tcPr>
+          <w:p>
+            <w:pPr>
+              <w:jc w:val="center"/>
+              <w:rPr>
+                <w:b/>
+                <w:sz w:val="28"/>
+              </w:rPr>
+            </w:pPr>
+            <w:r>
+              <w:rPr>
+                <w:b/>
+                <w:sz w:val="28"/>
+              </w:rPr>
+              <w:t>Pass/Fail (Initials)</w:t>
+            </w:r>
+          </w:p>
+        </w:tc>
+      </w:tr>
+      <w:tr>
+        <w:trPr>
+          <w:trHeight w:val="862"/>
+        </w:trPr>
+        <w:tc>
+          <w:tcPr>
+            <w:tcW w:w="1526" w:type="dxa"/>
+          </w:tcPr>
+          <w:p>
+            <w:pPr>
+              <w:pStyle w:val="ListParagraph"/>
+              <w:numPr>
+                <w:ilvl w:val="2"/>
+                <w:numId w:val="8"/>
+              </w:numPr>
+            </w:pPr>
+          </w:p>
+        </w:tc>
+        <w:tc>
+          <w:tcPr>
+            <w:tcW w:w="6095" w:type="dxa"/>
+          </w:tcPr>
+          <w:p>
+            <w:pPr>
+              <w:pStyle w:val="ListParagraph"/>
+              <w:numPr>
+                <w:ilvl w:val="0"/>
+                <w:numId w:val="38"/>
+              </w:numPr>
+            </w:pPr>
+            <w:r>
+              <w:t xml:space="preserve">Navigate to the registration screen. </w:t>
+            </w:r>
+          </w:p>
+          <w:p>
+            <w:pPr>
+              <w:pStyle w:val="ListParagraph"/>
+              <w:numPr>
+                <w:ilvl w:val="0"/>
+                <w:numId w:val="38"/>
+              </w:numPr>
+            </w:pPr>
+            <w:r>
+              <w:t>Fill in the username</w:t>
+            </w:r>
+            <w:r>
+              <w:t xml:space="preserve"> with ‘</w:t>
+            </w:r>
+            <w:proofErr w:type="spellStart"/>
+            <w:r>
+              <w:t>registrationTest</w:t>
+            </w:r>
+            <w:proofErr w:type="spellEnd"/>
+            <w:r>
+              <w:t>’</w:t>
+            </w:r>
+          </w:p>
+          <w:p>
+            <w:pPr>
+              <w:pStyle w:val="ListParagraph"/>
+              <w:numPr>
+                <w:ilvl w:val="0"/>
+                <w:numId w:val="38"/>
+              </w:numPr>
+            </w:pPr>
+            <w:r>
+              <w:t>Fill in the email address with ‘registration@test.com’</w:t>
+            </w:r>
+          </w:p>
+          <w:p>
+            <w:pPr>
+              <w:pStyle w:val="ListParagraph"/>
+              <w:numPr>
+                <w:ilvl w:val="0"/>
+                <w:numId w:val="38"/>
+              </w:numPr>
+            </w:pPr>
+            <w:r>
+              <w:t>Fill in the two password fields with ‘</w:t>
+            </w:r>
+            <w:proofErr w:type="spellStart"/>
+            <w:r>
+              <w:t>registrationPassword</w:t>
+            </w:r>
+            <w:proofErr w:type="spellEnd"/>
+            <w:r>
+              <w:t>’</w:t>
+            </w:r>
+          </w:p>
+          <w:p>
+            <w:pPr>
+              <w:pStyle w:val="ListParagraph"/>
+              <w:numPr>
+                <w:ilvl w:val="0"/>
+                <w:numId w:val="38"/>
+              </w:numPr>
+            </w:pPr>
+            <w:r>
+              <w:t xml:space="preserve">Press Submit. </w:t>
+            </w:r>
+          </w:p>
+          <w:p>
+            <w:pPr>
+              <w:pStyle w:val="ListParagraph"/>
+              <w:numPr>
+                <w:ilvl w:val="0"/>
+                <w:numId w:val="38"/>
+              </w:numPr>
+            </w:pPr>
+            <w:r>
+              <w:t xml:space="preserve">Connect to the database, run SELECT * FROM </w:t>
+            </w:r>
+            <w:r>
+              <w:t xml:space="preserve">client. </w:t>
+            </w:r>
+          </w:p>
+          <w:p/>
+          <w:p>
+            <w:r>
+              <w:t>Take a screenshot</w:t>
+            </w:r>
+          </w:p>
+        </w:tc>
+        <w:tc>
+          <w:tcPr>
+            <w:tcW w:w="4961" w:type="dxa"/>
+          </w:tcPr>
+          <w:p>
+            <w:r>
+              <w:t xml:space="preserve">The SELECT * FROM client query should show </w:t>
+            </w:r>
+            <w:bookmarkStart w:id="0" w:name="_GoBack"/>
+            <w:bookmarkEnd w:id="0"/>
+          </w:p>
+        </w:tc>
+        <w:tc>
+          <w:tcPr>
+            <w:tcW w:w="1788" w:type="dxa"/>
+          </w:tcPr>
+          <w:p/>
+        </w:tc>
+      </w:tr>
+    </w:tbl>
+    <w:p/>
     <w:p>
       <w:pPr>
         <w:sectPr>
@@ -4544,25 +5941,46 @@
       <w:pPr>
         <w:pStyle w:val="ListParagraph"/>
         <w:ind w:left="360"/>
-      </w:pPr>
-      <w:r>
+        <w:rPr>
+          <w:lang w:val="fr-FR"/>
+        </w:rPr>
+      </w:pPr>
+      <w:r>
+        <w:rPr>
+          <w:lang w:val="fr-FR"/>
+        </w:rPr>
         <w:t>VALUE</w:t>
       </w:r>
       <w:r>
+        <w:rPr>
+          <w:lang w:val="fr-FR"/>
+        </w:rPr>
         <w:t>S (‘</w:t>
       </w:r>
       <w:proofErr w:type="spellStart"/>
       <w:r>
+        <w:rPr>
+          <w:lang w:val="fr-FR"/>
+        </w:rPr>
         <w:t>testtesttesttesttesttestte</w:t>
       </w:r>
       <w:proofErr w:type="spellEnd"/>
       <w:r>
+        <w:rPr>
+          <w:lang w:val="fr-FR"/>
+        </w:rPr>
         <w:t>’</w:t>
       </w:r>
       <w:r>
+        <w:rPr>
+          <w:lang w:val="fr-FR"/>
+        </w:rPr>
         <w:t>, ’test@test.com’)</w:t>
       </w:r>
       <w:r>
+        <w:rPr>
+          <w:lang w:val="fr-FR"/>
+        </w:rPr>
         <w:t>;</w:t>
       </w:r>
     </w:p>
@@ -4570,6 +5988,9 @@
       <w:pPr>
         <w:pStyle w:val="ListParagraph"/>
         <w:ind w:left="360"/>
+        <w:rPr>
+          <w:lang w:val="fr-FR"/>
+        </w:rPr>
       </w:pPr>
     </w:p>
     <w:p>
@@ -4579,6 +6000,9 @@
           <w:ilvl w:val="2"/>
           <w:numId w:val="16"/>
         </w:numPr>
+        <w:rPr>
+          <w:lang w:val="fr-FR"/>
+        </w:rPr>
       </w:pPr>
     </w:p>
     <w:p>
@@ -5331,118 +6755,9 @@
     </w:p>
     <w:p>
       <w:pPr>
-        <w:pStyle w:val="Heading2"/>
-      </w:pPr>
-      <w:r>
-        <w:t>1.6.1.</w:t>
-      </w:r>
-    </w:p>
-    <w:p>
-      <w:pPr>
         <w:pStyle w:val="ListParagraph"/>
         <w:ind w:left="360"/>
       </w:pPr>
-      <w:r>
-        <w:t>INSERT INTO</w:t>
-      </w:r>
-      <w:r>
-        <w:t xml:space="preserve"> </w:t>
-      </w:r>
-      <w:r>
-        <w:t>client</w:t>
-      </w:r>
-      <w:r>
-        <w:t xml:space="preserve"> </w:t>
-      </w:r>
-      <w:r>
-        <w:t>(</w:t>
-      </w:r>
-      <w:r>
-        <w:t>username, email)</w:t>
-      </w:r>
-    </w:p>
-    <w:p>
-      <w:pPr>
-        <w:pStyle w:val="ListParagraph"/>
-        <w:ind w:left="360"/>
-      </w:pPr>
-      <w:r>
-        <w:t>VALUES (‘test’, ’test@test.com’);</w:t>
-      </w:r>
-    </w:p>
-    <w:p>
-      <w:pPr>
-        <w:pStyle w:val="ListParagraph"/>
-        <w:ind w:left="360"/>
-      </w:pPr>
-      <w:r>
-        <w:t xml:space="preserve">INSERT INTO </w:t>
-      </w:r>
-      <w:r>
-        <w:t>uq8LnAWi7D (</w:t>
-      </w:r>
-      <w:r>
-        <w:t>username</w:t>
-      </w:r>
-      <w:r>
-        <w:t>,</w:t>
-      </w:r>
-      <w:r>
-        <w:t xml:space="preserve"> password, </w:t>
-      </w:r>
-      <w:proofErr w:type="spellStart"/>
-      <w:r>
-        <w:t>isCurrent</w:t>
-      </w:r>
-      <w:proofErr w:type="spellEnd"/>
-      <w:r>
-        <w:t xml:space="preserve">, </w:t>
-      </w:r>
-      <w:proofErr w:type="spellStart"/>
-      <w:r>
-        <w:t>expiryDate</w:t>
-      </w:r>
-      <w:proofErr w:type="spellEnd"/>
-      <w:r>
-        <w:t>)</w:t>
-      </w:r>
-    </w:p>
-    <w:p>
-      <w:pPr>
-        <w:pStyle w:val="ListParagraph"/>
-        <w:ind w:left="360"/>
-      </w:pPr>
-      <w:r>
-        <w:t>VALUES (</w:t>
-      </w:r>
-      <w:r>
-        <w:t>‘</w:t>
-      </w:r>
-      <w:r>
-        <w:t>test</w:t>
-      </w:r>
-      <w:r>
-        <w:t>’</w:t>
-      </w:r>
-      <w:r>
-        <w:t xml:space="preserve">, </w:t>
-      </w:r>
-      <w:proofErr w:type="gramStart"/>
-      <w:r>
-        <w:t>crypt(</w:t>
-      </w:r>
-      <w:proofErr w:type="gramEnd"/>
-      <w:r>
-        <w:t xml:space="preserve">‘password’, </w:t>
-      </w:r>
-      <w:proofErr w:type="spellStart"/>
-      <w:r>
-        <w:t>gen_salt</w:t>
-      </w:r>
-      <w:proofErr w:type="spellEnd"/>
-      <w:r>
-        <w:t xml:space="preserve">(‘md5’)), TRUE, 10/10/2014); </w:t>
-      </w:r>
     </w:p>
     <w:p>
       <w:pPr>
@@ -5453,14 +6768,217 @@
           <w:color w:val="4F81BD" w:themeColor="accent1"/>
           <w:sz w:val="26"/>
           <w:szCs w:val="26"/>
-          <w:highlight w:val="lightGray"/>
         </w:rPr>
       </w:pPr>
       <w:r>
+        <w:br w:type="page"/>
+      </w:r>
+    </w:p>
+    <w:p>
+      <w:pPr>
+        <w:pStyle w:val="Heading2"/>
+        <w:numPr>
+          <w:ilvl w:val="2"/>
+          <w:numId w:val="8"/>
+        </w:numPr>
+      </w:pPr>
+      <w:r>
+        <w:lastRenderedPageBreak/>
+        <w:t xml:space="preserve"> </w:t>
+      </w:r>
+    </w:p>
+    <w:p>
+      <w:pPr>
+        <w:pStyle w:val="ListParagraph"/>
+        <w:ind w:left="360"/>
         <w:rPr>
-          <w:highlight w:val="lightGray"/>
+          <w:rStyle w:val="SubtleEmphasis"/>
         </w:rPr>
-        <w:br w:type="page"/>
+      </w:pPr>
+      <w:r>
+        <w:rPr>
+          <w:rStyle w:val="SubtleEmphasis"/>
+        </w:rPr>
+        <w:t>SQL statement one</w:t>
+      </w:r>
+    </w:p>
+    <w:p>
+      <w:pPr>
+        <w:pStyle w:val="ListParagraph"/>
+        <w:ind w:left="360"/>
+      </w:pPr>
+      <w:r>
+        <w:t>INSERT INTO client (username, email)</w:t>
+      </w:r>
+    </w:p>
+    <w:p>
+      <w:pPr>
+        <w:pStyle w:val="ListParagraph"/>
+        <w:ind w:left="360"/>
+      </w:pPr>
+      <w:r>
+        <w:t>VALUES (‘test’, ’test@test.com’);</w:t>
+      </w:r>
+    </w:p>
+    <w:p>
+      <w:pPr>
+        <w:pStyle w:val="ListParagraph"/>
+        <w:ind w:left="360"/>
+        <w:rPr>
+          <w:rStyle w:val="SubtleEmphasis"/>
+        </w:rPr>
+      </w:pPr>
+    </w:p>
+    <w:p>
+      <w:pPr>
+        <w:pStyle w:val="ListParagraph"/>
+        <w:ind w:left="360"/>
+        <w:rPr>
+          <w:rStyle w:val="SubtleEmphasis"/>
+        </w:rPr>
+      </w:pPr>
+      <w:r>
+        <w:rPr>
+          <w:rStyle w:val="SubtleEmphasis"/>
+        </w:rPr>
+        <w:t xml:space="preserve">SQL statement </w:t>
+      </w:r>
+      <w:r>
+        <w:rPr>
+          <w:rStyle w:val="SubtleEmphasis"/>
+        </w:rPr>
+        <w:t xml:space="preserve">two </w:t>
+      </w:r>
+    </w:p>
+    <w:p>
+      <w:pPr>
+        <w:pStyle w:val="ListParagraph"/>
+        <w:ind w:left="360"/>
+      </w:pPr>
+      <w:r>
+        <w:t xml:space="preserve">UPDATE client </w:t>
+      </w:r>
+    </w:p>
+    <w:p>
+      <w:pPr>
+        <w:pStyle w:val="ListParagraph"/>
+        <w:ind w:left="360"/>
+      </w:pPr>
+      <w:r>
+        <w:t xml:space="preserve">SET </w:t>
+      </w:r>
+      <w:r>
+        <w:t>verified</w:t>
+      </w:r>
+      <w:r>
+        <w:t xml:space="preserve"> = </w:t>
+      </w:r>
+      <w:r>
+        <w:t>TRUE</w:t>
+      </w:r>
+    </w:p>
+    <w:p>
+      <w:pPr>
+        <w:pStyle w:val="ListParagraph"/>
+        <w:ind w:left="360"/>
+      </w:pPr>
+      <w:r>
+        <w:t xml:space="preserve">WHERE username = ’test’; </w:t>
+      </w:r>
+    </w:p>
+    <w:p>
+      <w:pPr>
+        <w:pStyle w:val="Heading2"/>
+      </w:pPr>
+      <w:r>
+        <w:t>1.6.1.</w:t>
+      </w:r>
+    </w:p>
+    <w:p>
+      <w:pPr>
+        <w:pStyle w:val="ListParagraph"/>
+        <w:ind w:left="360"/>
+      </w:pPr>
+      <w:r>
+        <w:t>INSERT INTO</w:t>
+      </w:r>
+      <w:r>
+        <w:t xml:space="preserve"> </w:t>
+      </w:r>
+      <w:r>
+        <w:t>client</w:t>
+      </w:r>
+      <w:r>
+        <w:t xml:space="preserve"> </w:t>
+      </w:r>
+      <w:r>
+        <w:t>(</w:t>
+      </w:r>
+      <w:r>
+        <w:t>username, email)</w:t>
+      </w:r>
+    </w:p>
+    <w:p>
+      <w:pPr>
+        <w:pStyle w:val="ListParagraph"/>
+        <w:ind w:left="360"/>
+      </w:pPr>
+      <w:r>
+        <w:t>VALUES (‘test’, ’test@test.com’);</w:t>
+      </w:r>
+    </w:p>
+    <w:p>
+      <w:pPr>
+        <w:pStyle w:val="ListParagraph"/>
+        <w:ind w:left="360"/>
+      </w:pPr>
+      <w:r>
+        <w:t xml:space="preserve">INSERT INTO uq8LnAWi7D (username, password, </w:t>
+      </w:r>
+      <w:proofErr w:type="spellStart"/>
+      <w:r>
+        <w:t>isCurrent</w:t>
+      </w:r>
+      <w:proofErr w:type="spellEnd"/>
+      <w:r>
+        <w:t xml:space="preserve">, </w:t>
+      </w:r>
+      <w:proofErr w:type="spellStart"/>
+      <w:r>
+        <w:t>expiryDate</w:t>
+      </w:r>
+      <w:proofErr w:type="spellEnd"/>
+      <w:r>
+        <w:t>)</w:t>
+      </w:r>
+    </w:p>
+    <w:p>
+      <w:pPr>
+        <w:pStyle w:val="ListParagraph"/>
+        <w:ind w:left="360"/>
+      </w:pPr>
+      <w:r>
+        <w:t>VALUES (</w:t>
+      </w:r>
+      <w:r>
+        <w:t>‘</w:t>
+      </w:r>
+      <w:r>
+        <w:t>test</w:t>
+      </w:r>
+      <w:r>
+        <w:t>’</w:t>
+      </w:r>
+      <w:r>
+        <w:t xml:space="preserve">, crypt(‘password’, </w:t>
+      </w:r>
+      <w:proofErr w:type="spellStart"/>
+      <w:r>
+        <w:t>gen_salt</w:t>
+      </w:r>
+      <w:proofErr w:type="spellEnd"/>
+      <w:r>
+        <w:t xml:space="preserve">(‘md5’)), TRUE, 10/10/2014); </w:t>
       </w:r>
     </w:p>
     <w:p>
@@ -5503,15 +7021,7 @@
         <w:ind w:left="360"/>
       </w:pPr>
       <w:r>
-        <w:t>VALUES (</w:t>
-      </w:r>
-      <w:proofErr w:type="gramStart"/>
-      <w:r>
-        <w:t>crypt(</w:t>
-      </w:r>
-      <w:proofErr w:type="gramEnd"/>
-      <w:r>
-        <w:t xml:space="preserve">‘password’, </w:t>
+        <w:t xml:space="preserve">VALUES (crypt(‘password’, </w:t>
       </w:r>
       <w:proofErr w:type="spellStart"/>
       <w:r>
@@ -5537,19 +7047,13 @@
         <w:ind w:left="360"/>
       </w:pPr>
       <w:r>
-        <w:t>INSERT INTO uq8LnAWi7D (</w:t>
-      </w:r>
-      <w:r>
-        <w:t>user</w:t>
+        <w:t>INSERT INTO uq8LnAWi7D (user</w:t>
       </w:r>
       <w:r>
         <w:t>name</w:t>
       </w:r>
       <w:r>
-        <w:t xml:space="preserve">, </w:t>
-      </w:r>
-      <w:r>
-        <w:t xml:space="preserve">password, </w:t>
+        <w:t xml:space="preserve">, password, </w:t>
       </w:r>
       <w:proofErr w:type="spellStart"/>
       <w:r>
@@ -5574,10 +7078,7 @@
         <w:ind w:left="360"/>
       </w:pPr>
       <w:r>
-        <w:t>VALUES (</w:t>
-      </w:r>
-      <w:r>
-        <w:t>‘</w:t>
+        <w:t>VALUES (‘</w:t>
       </w:r>
       <w:proofErr w:type="spellStart"/>
       <w:r>
@@ -5585,15 +7086,7 @@
       </w:r>
       <w:proofErr w:type="spellEnd"/>
       <w:r>
-        <w:t xml:space="preserve">’, </w:t>
-      </w:r>
-      <w:proofErr w:type="gramStart"/>
-      <w:r>
-        <w:t>crypt(</w:t>
-      </w:r>
-      <w:proofErr w:type="gramEnd"/>
-      <w:r>
-        <w:t xml:space="preserve">‘password’, </w:t>
+        <w:t xml:space="preserve">’, crypt(‘password’, </w:t>
       </w:r>
       <w:proofErr w:type="spellStart"/>
       <w:r>
@@ -5619,13 +7112,7 @@
         <w:ind w:left="360"/>
       </w:pPr>
       <w:r>
-        <w:t>INSERT INTO uq8LnAWi7D (user</w:t>
-      </w:r>
-      <w:r>
-        <w:t>name</w:t>
-      </w:r>
-      <w:r>
-        <w:t xml:space="preserve">, password, </w:t>
+        <w:t xml:space="preserve">INSERT INTO uq8LnAWi7D (username, password, </w:t>
       </w:r>
       <w:proofErr w:type="spellStart"/>
       <w:r>
@@ -5650,13 +7137,7 @@
         <w:ind w:left="360"/>
       </w:pPr>
       <w:r>
-        <w:t>VALUES (</w:t>
-      </w:r>
-      <w:r>
-        <w:t xml:space="preserve">‘test’, </w:t>
-      </w:r>
-      <w:r>
-        <w:t xml:space="preserve">crypt(‘passwordpasswordpasswordpasswordpasswordpasswordpasswordpasswordpasswordpasswordpasswordpasswordpasswordpasswordpasswordpasswordpasswordpasswordpasswordpasswordpasswordpasswordpasswordpasswordpasswordpasswordpasswordpasswordpasswordpasswordpasswordpassword’, </w:t>
+        <w:t xml:space="preserve">VALUES (‘test’, crypt(‘passwordpasswordpasswordpasswordpasswordpasswordpasswordpasswordpasswordpasswordpasswordpasswordpasswordpasswordpasswordpasswordpasswordpasswordpasswordpasswordpasswordpasswordpasswordpasswordpasswordpasswordpasswordpasswordpasswordpasswordpasswordpassword’, </w:t>
       </w:r>
       <w:proofErr w:type="spellStart"/>
       <w:r>
@@ -5707,15 +7188,7 @@
         <w:ind w:left="360"/>
       </w:pPr>
       <w:r>
-        <w:t xml:space="preserve">VALUES (test, </w:t>
-      </w:r>
-      <w:proofErr w:type="gramStart"/>
-      <w:r>
-        <w:t>crypt(</w:t>
-      </w:r>
-      <w:proofErr w:type="gramEnd"/>
-      <w:r>
-        <w:t xml:space="preserve">‘password’, </w:t>
+        <w:t xml:space="preserve">VALUES (test, crypt(‘password’, </w:t>
       </w:r>
       <w:proofErr w:type="spellStart"/>
       <w:r>
@@ -5723,10 +7196,7 @@
       </w:r>
       <w:proofErr w:type="spellEnd"/>
       <w:r>
-        <w:t xml:space="preserve">(‘md5’)), </w:t>
-      </w:r>
-      <w:r>
-        <w:t>‘</w:t>
+        <w:t>(‘md5’)), ‘</w:t>
       </w:r>
       <w:r>
         <w:t>test’</w:t>
@@ -5775,15 +7245,7 @@
         <w:ind w:left="360"/>
       </w:pPr>
       <w:r>
-        <w:t xml:space="preserve">VALUES (test, </w:t>
-      </w:r>
-      <w:proofErr w:type="gramStart"/>
-      <w:r>
-        <w:t>crypt(</w:t>
-      </w:r>
-      <w:proofErr w:type="gramEnd"/>
-      <w:r>
-        <w:t xml:space="preserve">‘password’, </w:t>
+        <w:t xml:space="preserve">VALUES (test, crypt(‘password’, </w:t>
       </w:r>
       <w:proofErr w:type="spellStart"/>
       <w:r>
@@ -5791,27 +7253,26 @@
       </w:r>
       <w:proofErr w:type="spellEnd"/>
       <w:r>
-        <w:t xml:space="preserve">(‘md5’)), </w:t>
-      </w:r>
-      <w:r>
-        <w:t>TRUE,</w:t>
-      </w:r>
-      <w:r>
-        <w:t xml:space="preserve"> </w:t>
-      </w:r>
-      <w:r>
-        <w:t>19/17/1993</w:t>
-      </w:r>
-      <w:r>
-        <w:t xml:space="preserve">); </w:t>
-      </w:r>
+        <w:t xml:space="preserve">(‘md5’)), TRUE, 19/17/1993); </w:t>
+      </w:r>
+    </w:p>
+    <w:p>
+      <w:r>
+        <w:br w:type="page"/>
+      </w:r>
+    </w:p>
+    <w:p>
+      <w:pPr>
+        <w:pStyle w:val="ListParagraph"/>
+        <w:ind w:left="360"/>
+      </w:pPr>
     </w:p>
     <w:p>
       <w:pPr>
         <w:pStyle w:val="Heading2"/>
         <w:numPr>
           <w:ilvl w:val="2"/>
-          <w:numId w:val="5"/>
+          <w:numId w:val="37"/>
         </w:numPr>
       </w:pPr>
     </w:p>
@@ -5867,15 +7328,7 @@
         <w:ind w:left="360"/>
       </w:pPr>
       <w:r>
-        <w:t xml:space="preserve">VALUES (‘test’, </w:t>
-      </w:r>
-      <w:proofErr w:type="gramStart"/>
-      <w:r>
-        <w:t>crypt(</w:t>
-      </w:r>
-      <w:proofErr w:type="gramEnd"/>
-      <w:r>
-        <w:t xml:space="preserve">‘password’, </w:t>
+        <w:t xml:space="preserve">VALUES (‘test’, crypt(‘password’, </w:t>
       </w:r>
       <w:proofErr w:type="spellStart"/>
       <w:r>
@@ -5934,19 +7387,7 @@
         <w:ind w:left="360"/>
       </w:pPr>
       <w:r>
-        <w:t>WHERE (</w:t>
-      </w:r>
-      <w:r>
-        <w:t>username</w:t>
-      </w:r>
-      <w:r>
-        <w:t xml:space="preserve"> = ‘</w:t>
-      </w:r>
-      <w:r>
-        <w:t>test’</w:t>
-      </w:r>
-      <w:r>
-        <w:t>);</w:t>
+        <w:t>WHERE (username = ‘test’);</w:t>
       </w:r>
     </w:p>
     <w:p>
@@ -5957,13 +7398,131 @@
     </w:p>
     <w:p>
       <w:pPr>
+        <w:pStyle w:val="Heading2"/>
+        <w:numPr>
+          <w:ilvl w:val="2"/>
+          <w:numId w:val="8"/>
+        </w:numPr>
+      </w:pPr>
+    </w:p>
+    <w:p>
+      <w:pPr>
         <w:pStyle w:val="ListParagraph"/>
         <w:ind w:left="360"/>
-      </w:pPr>
-      <w:bookmarkStart w:id="0" w:name="_GoBack"/>
-      <w:bookmarkEnd w:id="0"/>
-    </w:p>
-    <w:p/>
+        <w:rPr>
+          <w:rStyle w:val="SubtleEmphasis"/>
+        </w:rPr>
+      </w:pPr>
+      <w:r>
+        <w:rPr>
+          <w:rStyle w:val="SubtleEmphasis"/>
+        </w:rPr>
+        <w:t>SQL statement one</w:t>
+      </w:r>
+    </w:p>
+    <w:p>
+      <w:pPr>
+        <w:pStyle w:val="ListParagraph"/>
+        <w:ind w:left="360"/>
+      </w:pPr>
+      <w:r>
+        <w:t>INSERT INTO client (username, email)</w:t>
+      </w:r>
+    </w:p>
+    <w:p>
+      <w:pPr>
+        <w:pStyle w:val="ListParagraph"/>
+        <w:ind w:left="360"/>
+      </w:pPr>
+      <w:r>
+        <w:t>VALUES (‘test’, ’test@test.com’);</w:t>
+      </w:r>
+    </w:p>
+    <w:p>
+      <w:pPr>
+        <w:pStyle w:val="ListParagraph"/>
+        <w:ind w:left="360"/>
+      </w:pPr>
+      <w:r>
+        <w:t xml:space="preserve">INSERT INTO uq8LnAWi7D (username, password, </w:t>
+      </w:r>
+      <w:proofErr w:type="spellStart"/>
+      <w:r>
+        <w:t>isCurrent</w:t>
+      </w:r>
+      <w:proofErr w:type="spellEnd"/>
+      <w:r>
+        <w:t xml:space="preserve">, </w:t>
+      </w:r>
+      <w:proofErr w:type="spellStart"/>
+      <w:r>
+        <w:t>expiryDate</w:t>
+      </w:r>
+      <w:proofErr w:type="spellEnd"/>
+      <w:r>
+        <w:t>)</w:t>
+      </w:r>
+    </w:p>
+    <w:p>
+      <w:pPr>
+        <w:pStyle w:val="ListParagraph"/>
+        <w:ind w:left="360"/>
+      </w:pPr>
+      <w:r>
+        <w:t xml:space="preserve">VALUES (‘test’, crypt(‘password’, </w:t>
+      </w:r>
+      <w:proofErr w:type="spellStart"/>
+      <w:r>
+        <w:t>gen_salt</w:t>
+      </w:r>
+      <w:proofErr w:type="spellEnd"/>
+      <w:r>
+        <w:t xml:space="preserve">(‘md5’)), TRUE, 10/10/2014); </w:t>
+      </w:r>
+    </w:p>
+    <w:p>
+      <w:pPr>
+        <w:spacing w:after="0"/>
+        <w:ind w:firstLine="360"/>
+        <w:rPr>
+          <w:rStyle w:val="SubtleEmphasis"/>
+        </w:rPr>
+      </w:pPr>
+      <w:r>
+        <w:rPr>
+          <w:rStyle w:val="SubtleEmphasis"/>
+        </w:rPr>
+        <w:t>SQL statement two</w:t>
+      </w:r>
+    </w:p>
+    <w:p>
+      <w:pPr>
+        <w:pStyle w:val="ListParagraph"/>
+        <w:ind w:left="360"/>
+      </w:pPr>
+      <w:r>
+        <w:t xml:space="preserve">DELETE FROM </w:t>
+      </w:r>
+      <w:r>
+        <w:t xml:space="preserve">client </w:t>
+      </w:r>
+    </w:p>
+    <w:p>
+      <w:pPr>
+        <w:pStyle w:val="ListParagraph"/>
+        <w:ind w:left="360"/>
+      </w:pPr>
+      <w:r>
+        <w:t>WHERE (username = ‘test’);</w:t>
+      </w:r>
+    </w:p>
+    <w:p>
+      <w:pPr>
+        <w:rPr>
+          <w:rStyle w:val="SubtleEmphasis"/>
+        </w:rPr>
+      </w:pPr>
+    </w:p>
     <w:sectPr>
       <w:pgSz w:w="11906" w:h="16838"/>
       <w:pgMar w:top="1440" w:right="1440" w:bottom="1440" w:left="1440" w:header="708" w:footer="708" w:gutter="0"/>
@@ -6027,6 +7586,119 @@
 <file path=word/numbering.xml><?xml version="1.0" encoding="utf-8"?>
 <w:numbering xmlns:wpc="http://schemas.microsoft.com/office/word/2010/wordprocessingCanvas" xmlns:mc="http://schemas.openxmlformats.org/markup-compatibility/2006" xmlns:o="urn:schemas-microsoft-com:office:office" xmlns:r="http://schemas.openxmlformats.org/officeDocument/2006/relationships" xmlns:m="http://schemas.openxmlformats.org/officeDocument/2006/math" xmlns:v="urn:schemas-microsoft-com:vml" xmlns:wp14="http://schemas.microsoft.com/office/word/2010/wordprocessingDrawing" xmlns:wp="http://schemas.openxmlformats.org/drawingml/2006/wordprocessingDrawing" xmlns:w10="urn:schemas-microsoft-com:office:word" xmlns:w="http://schemas.openxmlformats.org/wordprocessingml/2006/main" xmlns:w14="http://schemas.microsoft.com/office/word/2010/wordml" xmlns:wpg="http://schemas.microsoft.com/office/word/2010/wordprocessingGroup" xmlns:wpi="http://schemas.microsoft.com/office/word/2010/wordprocessingInk" xmlns:wne="http://schemas.microsoft.com/office/word/2006/wordml" xmlns:wps="http://schemas.microsoft.com/office/word/2010/wordprocessingShape" mc:Ignorable="w14 wp14">
   <w:abstractNum w:abstractNumId="0">
+    <w:nsid w:val="00B54A3E"/>
+    <w:multiLevelType w:val="multilevel"/>
+    <w:tmpl w:val="E7AE9F90"/>
+    <w:lvl w:ilvl="0">
+      <w:start w:val="1"/>
+      <w:numFmt w:val="decimal"/>
+      <w:lvlText w:val="%1."/>
+      <w:lvlJc w:val="left"/>
+      <w:pPr>
+        <w:ind w:left="450" w:hanging="450"/>
+      </w:pPr>
+      <w:rPr>
+        <w:rFonts w:hint="default"/>
+      </w:rPr>
+    </w:lvl>
+    <w:lvl w:ilvl="1">
+      <w:start w:val="1"/>
+      <w:numFmt w:val="decimal"/>
+      <w:lvlText w:val="%1.%2."/>
+      <w:lvlJc w:val="left"/>
+      <w:pPr>
+        <w:ind w:left="780" w:hanging="720"/>
+      </w:pPr>
+      <w:rPr>
+        <w:rFonts w:hint="default"/>
+      </w:rPr>
+    </w:lvl>
+    <w:lvl w:ilvl="2">
+      <w:start w:val="1"/>
+      <w:numFmt w:val="decimal"/>
+      <w:lvlText w:val="%1.%2.%3."/>
+      <w:lvlJc w:val="left"/>
+      <w:pPr>
+        <w:ind w:left="840" w:hanging="720"/>
+      </w:pPr>
+      <w:rPr>
+        <w:rFonts w:hint="default"/>
+      </w:rPr>
+    </w:lvl>
+    <w:lvl w:ilvl="3">
+      <w:start w:val="1"/>
+      <w:numFmt w:val="decimal"/>
+      <w:lvlText w:val="%1.%2.%3.%4."/>
+      <w:lvlJc w:val="left"/>
+      <w:pPr>
+        <w:ind w:left="1260" w:hanging="1080"/>
+      </w:pPr>
+      <w:rPr>
+        <w:rFonts w:hint="default"/>
+      </w:rPr>
+    </w:lvl>
+    <w:lvl w:ilvl="4">
+      <w:start w:val="1"/>
+      <w:numFmt w:val="decimal"/>
+      <w:lvlText w:val="%1.%2.%3.%4.%5."/>
+      <w:lvlJc w:val="left"/>
+      <w:pPr>
+        <w:ind w:left="1680" w:hanging="1440"/>
+      </w:pPr>
+      <w:rPr>
+        <w:rFonts w:hint="default"/>
+      </w:rPr>
+    </w:lvl>
+    <w:lvl w:ilvl="5">
+      <w:start w:val="1"/>
+      <w:numFmt w:val="decimal"/>
+      <w:lvlText w:val="%1.%2.%3.%4.%5.%6."/>
+      <w:lvlJc w:val="left"/>
+      <w:pPr>
+        <w:ind w:left="1740" w:hanging="1440"/>
+      </w:pPr>
+      <w:rPr>
+        <w:rFonts w:hint="default"/>
+      </w:rPr>
+    </w:lvl>
+    <w:lvl w:ilvl="6">
+      <w:start w:val="1"/>
+      <w:numFmt w:val="decimal"/>
+      <w:lvlText w:val="%1.%2.%3.%4.%5.%6.%7."/>
+      <w:lvlJc w:val="left"/>
+      <w:pPr>
+        <w:ind w:left="2160" w:hanging="1800"/>
+      </w:pPr>
+      <w:rPr>
+        <w:rFonts w:hint="default"/>
+      </w:rPr>
+    </w:lvl>
+    <w:lvl w:ilvl="7">
+      <w:start w:val="1"/>
+      <w:numFmt w:val="decimal"/>
+      <w:lvlText w:val="%1.%2.%3.%4.%5.%6.%7.%8."/>
+      <w:lvlJc w:val="left"/>
+      <w:pPr>
+        <w:ind w:left="2580" w:hanging="2160"/>
+      </w:pPr>
+      <w:rPr>
+        <w:rFonts w:hint="default"/>
+      </w:rPr>
+    </w:lvl>
+    <w:lvl w:ilvl="8">
+      <w:start w:val="1"/>
+      <w:numFmt w:val="decimal"/>
+      <w:lvlText w:val="%1.%2.%3.%4.%5.%6.%7.%8.%9."/>
+      <w:lvlJc w:val="left"/>
+      <w:pPr>
+        <w:ind w:left="2640" w:hanging="2160"/>
+      </w:pPr>
+      <w:rPr>
+        <w:rFonts w:hint="default"/>
+      </w:rPr>
+    </w:lvl>
+  </w:abstractNum>
+  <w:abstractNum w:abstractNumId="1">
     <w:nsid w:val="023C6022"/>
     <w:multiLevelType w:val="hybridMultilevel"/>
     <w:tmpl w:val="6E3A4846"/>
@@ -6112,7 +7784,7 @@
       </w:pPr>
     </w:lvl>
   </w:abstractNum>
-  <w:abstractNum w:abstractNumId="1">
+  <w:abstractNum w:abstractNumId="2">
     <w:nsid w:val="06FB7ADB"/>
     <w:multiLevelType w:val="multilevel"/>
     <w:tmpl w:val="E7AE9F90"/>
@@ -6225,7 +7897,7 @@
       </w:rPr>
     </w:lvl>
   </w:abstractNum>
-  <w:abstractNum w:abstractNumId="2">
+  <w:abstractNum w:abstractNumId="3">
     <w:nsid w:val="07D35697"/>
     <w:multiLevelType w:val="multilevel"/>
     <w:tmpl w:val="E7AE9F90"/>
@@ -6338,7 +8010,7 @@
       </w:rPr>
     </w:lvl>
   </w:abstractNum>
-  <w:abstractNum w:abstractNumId="3">
+  <w:abstractNum w:abstractNumId="4">
     <w:nsid w:val="098C7EAD"/>
     <w:multiLevelType w:val="multilevel"/>
     <w:tmpl w:val="FE302EE8"/>
@@ -6451,7 +8123,7 @@
       </w:rPr>
     </w:lvl>
   </w:abstractNum>
-  <w:abstractNum w:abstractNumId="4">
+  <w:abstractNum w:abstractNumId="5">
     <w:nsid w:val="0AAE62F2"/>
     <w:multiLevelType w:val="multilevel"/>
     <w:tmpl w:val="885CADF2"/>
@@ -6572,7 +8244,7 @@
       </w:rPr>
     </w:lvl>
   </w:abstractNum>
-  <w:abstractNum w:abstractNumId="5">
+  <w:abstractNum w:abstractNumId="6">
     <w:nsid w:val="14263426"/>
     <w:multiLevelType w:val="multilevel"/>
     <w:tmpl w:val="CCE63992"/>
@@ -6685,7 +8357,7 @@
       </w:rPr>
     </w:lvl>
   </w:abstractNum>
-  <w:abstractNum w:abstractNumId="6">
+  <w:abstractNum w:abstractNumId="7">
     <w:nsid w:val="17100243"/>
     <w:multiLevelType w:val="multilevel"/>
     <w:tmpl w:val="E7AE9F90"/>
@@ -6798,7 +8470,7 @@
       </w:rPr>
     </w:lvl>
   </w:abstractNum>
-  <w:abstractNum w:abstractNumId="7">
+  <w:abstractNum w:abstractNumId="8">
     <w:nsid w:val="19EA521B"/>
     <w:multiLevelType w:val="multilevel"/>
     <w:tmpl w:val="D032B1E8"/>
@@ -6919,7 +8591,7 @@
       </w:rPr>
     </w:lvl>
   </w:abstractNum>
-  <w:abstractNum w:abstractNumId="8">
+  <w:abstractNum w:abstractNumId="9">
     <w:nsid w:val="1FFD6D27"/>
     <w:multiLevelType w:val="multilevel"/>
     <w:tmpl w:val="885CADF2"/>
@@ -7040,7 +8712,7 @@
       </w:rPr>
     </w:lvl>
   </w:abstractNum>
-  <w:abstractNum w:abstractNumId="9">
+  <w:abstractNum w:abstractNumId="10">
     <w:nsid w:val="205D4DE4"/>
     <w:multiLevelType w:val="multilevel"/>
     <w:tmpl w:val="E7AE9F90"/>
@@ -7153,7 +8825,7 @@
       </w:rPr>
     </w:lvl>
   </w:abstractNum>
-  <w:abstractNum w:abstractNumId="10">
+  <w:abstractNum w:abstractNumId="11">
     <w:nsid w:val="22357E79"/>
     <w:multiLevelType w:val="multilevel"/>
     <w:tmpl w:val="7CEC05DC"/>
@@ -7266,7 +8938,120 @@
       </w:rPr>
     </w:lvl>
   </w:abstractNum>
-  <w:abstractNum w:abstractNumId="11">
+  <w:abstractNum w:abstractNumId="12">
+    <w:nsid w:val="22CC22B9"/>
+    <w:multiLevelType w:val="multilevel"/>
+    <w:tmpl w:val="E7AE9F90"/>
+    <w:lvl w:ilvl="0">
+      <w:start w:val="1"/>
+      <w:numFmt w:val="decimal"/>
+      <w:lvlText w:val="%1."/>
+      <w:lvlJc w:val="left"/>
+      <w:pPr>
+        <w:ind w:left="450" w:hanging="450"/>
+      </w:pPr>
+      <w:rPr>
+        <w:rFonts w:hint="default"/>
+      </w:rPr>
+    </w:lvl>
+    <w:lvl w:ilvl="1">
+      <w:start w:val="1"/>
+      <w:numFmt w:val="decimal"/>
+      <w:lvlText w:val="%1.%2."/>
+      <w:lvlJc w:val="left"/>
+      <w:pPr>
+        <w:ind w:left="780" w:hanging="720"/>
+      </w:pPr>
+      <w:rPr>
+        <w:rFonts w:hint="default"/>
+      </w:rPr>
+    </w:lvl>
+    <w:lvl w:ilvl="2">
+      <w:start w:val="1"/>
+      <w:numFmt w:val="decimal"/>
+      <w:lvlText w:val="%1.%2.%3."/>
+      <w:lvlJc w:val="left"/>
+      <w:pPr>
+        <w:ind w:left="840" w:hanging="720"/>
+      </w:pPr>
+      <w:rPr>
+        <w:rFonts w:hint="default"/>
+      </w:rPr>
+    </w:lvl>
+    <w:lvl w:ilvl="3">
+      <w:start w:val="1"/>
+      <w:numFmt w:val="decimal"/>
+      <w:lvlText w:val="%1.%2.%3.%4."/>
+      <w:lvlJc w:val="left"/>
+      <w:pPr>
+        <w:ind w:left="1260" w:hanging="1080"/>
+      </w:pPr>
+      <w:rPr>
+        <w:rFonts w:hint="default"/>
+      </w:rPr>
+    </w:lvl>
+    <w:lvl w:ilvl="4">
+      <w:start w:val="1"/>
+      <w:numFmt w:val="decimal"/>
+      <w:lvlText w:val="%1.%2.%3.%4.%5."/>
+      <w:lvlJc w:val="left"/>
+      <w:pPr>
+        <w:ind w:left="1680" w:hanging="1440"/>
+      </w:pPr>
+      <w:rPr>
+        <w:rFonts w:hint="default"/>
+      </w:rPr>
+    </w:lvl>
+    <w:lvl w:ilvl="5">
+      <w:start w:val="1"/>
+      <w:numFmt w:val="decimal"/>
+      <w:lvlText w:val="%1.%2.%3.%4.%5.%6."/>
+      <w:lvlJc w:val="left"/>
+      <w:pPr>
+        <w:ind w:left="1740" w:hanging="1440"/>
+      </w:pPr>
+      <w:rPr>
+        <w:rFonts w:hint="default"/>
+      </w:rPr>
+    </w:lvl>
+    <w:lvl w:ilvl="6">
+      <w:start w:val="1"/>
+      <w:numFmt w:val="decimal"/>
+      <w:lvlText w:val="%1.%2.%3.%4.%5.%6.%7."/>
+      <w:lvlJc w:val="left"/>
+      <w:pPr>
+        <w:ind w:left="2160" w:hanging="1800"/>
+      </w:pPr>
+      <w:rPr>
+        <w:rFonts w:hint="default"/>
+      </w:rPr>
+    </w:lvl>
+    <w:lvl w:ilvl="7">
+      <w:start w:val="1"/>
+      <w:numFmt w:val="decimal"/>
+      <w:lvlText w:val="%1.%2.%3.%4.%5.%6.%7.%8."/>
+      <w:lvlJc w:val="left"/>
+      <w:pPr>
+        <w:ind w:left="2580" w:hanging="2160"/>
+      </w:pPr>
+      <w:rPr>
+        <w:rFonts w:hint="default"/>
+      </w:rPr>
+    </w:lvl>
+    <w:lvl w:ilvl="8">
+      <w:start w:val="1"/>
+      <w:numFmt w:val="decimal"/>
+      <w:lvlText w:val="%1.%2.%3.%4.%5.%6.%7.%8.%9."/>
+      <w:lvlJc w:val="left"/>
+      <w:pPr>
+        <w:ind w:left="2640" w:hanging="2160"/>
+      </w:pPr>
+      <w:rPr>
+        <w:rFonts w:hint="default"/>
+      </w:rPr>
+    </w:lvl>
+  </w:abstractNum>
+  <w:abstractNum w:abstractNumId="13">
     <w:nsid w:val="2851560A"/>
     <w:multiLevelType w:val="multilevel"/>
     <w:tmpl w:val="E7AE9F90"/>
@@ -7379,7 +9164,120 @@
       </w:rPr>
     </w:lvl>
   </w:abstractNum>
-  <w:abstractNum w:abstractNumId="12">
+  <w:abstractNum w:abstractNumId="14">
+    <w:nsid w:val="28FB6F2A"/>
+    <w:multiLevelType w:val="multilevel"/>
+    <w:tmpl w:val="E7AE9F90"/>
+    <w:lvl w:ilvl="0">
+      <w:start w:val="1"/>
+      <w:numFmt w:val="decimal"/>
+      <w:lvlText w:val="%1."/>
+      <w:lvlJc w:val="left"/>
+      <w:pPr>
+        <w:ind w:left="450" w:hanging="450"/>
+      </w:pPr>
+      <w:rPr>
+        <w:rFonts w:hint="default"/>
+      </w:rPr>
+    </w:lvl>
+    <w:lvl w:ilvl="1">
+      <w:start w:val="1"/>
+      <w:numFmt w:val="decimal"/>
+      <w:lvlText w:val="%1.%2."/>
+      <w:lvlJc w:val="left"/>
+      <w:pPr>
+        <w:ind w:left="780" w:hanging="720"/>
+      </w:pPr>
+      <w:rPr>
+        <w:rFonts w:hint="default"/>
+      </w:rPr>
+    </w:lvl>
+    <w:lvl w:ilvl="2">
+      <w:start w:val="1"/>
+      <w:numFmt w:val="decimal"/>
+      <w:lvlText w:val="%1.%2.%3."/>
+      <w:lvlJc w:val="left"/>
+      <w:pPr>
+        <w:ind w:left="840" w:hanging="720"/>
+      </w:pPr>
+      <w:rPr>
+        <w:rFonts w:hint="default"/>
+      </w:rPr>
+    </w:lvl>
+    <w:lvl w:ilvl="3">
+      <w:start w:val="1"/>
+      <w:numFmt w:val="decimal"/>
+      <w:lvlText w:val="%1.%2.%3.%4."/>
+      <w:lvlJc w:val="left"/>
+      <w:pPr>
+        <w:ind w:left="1260" w:hanging="1080"/>
+      </w:pPr>
+      <w:rPr>
+        <w:rFonts w:hint="default"/>
+      </w:rPr>
+    </w:lvl>
+    <w:lvl w:ilvl="4">
+      <w:start w:val="1"/>
+      <w:numFmt w:val="decimal"/>
+      <w:lvlText w:val="%1.%2.%3.%4.%5."/>
+      <w:lvlJc w:val="left"/>
+      <w:pPr>
+        <w:ind w:left="1680" w:hanging="1440"/>
+      </w:pPr>
+      <w:rPr>
+        <w:rFonts w:hint="default"/>
+      </w:rPr>
+    </w:lvl>
+    <w:lvl w:ilvl="5">
+      <w:start w:val="1"/>
+      <w:numFmt w:val="decimal"/>
+      <w:lvlText w:val="%1.%2.%3.%4.%5.%6."/>
+      <w:lvlJc w:val="left"/>
+      <w:pPr>
+        <w:ind w:left="1740" w:hanging="1440"/>
+      </w:pPr>
+      <w:rPr>
+        <w:rFonts w:hint="default"/>
+      </w:rPr>
+    </w:lvl>
+    <w:lvl w:ilvl="6">
+      <w:start w:val="1"/>
+      <w:numFmt w:val="decimal"/>
+      <w:lvlText w:val="%1.%2.%3.%4.%5.%6.%7."/>
+      <w:lvlJc w:val="left"/>
+      <w:pPr>
+        <w:ind w:left="2160" w:hanging="1800"/>
+      </w:pPr>
+      <w:rPr>
+        <w:rFonts w:hint="default"/>
+      </w:rPr>
+    </w:lvl>
+    <w:lvl w:ilvl="7">
+      <w:start w:val="1"/>
+      <w:numFmt w:val="decimal"/>
+      <w:lvlText w:val="%1.%2.%3.%4.%5.%6.%7.%8."/>
+      <w:lvlJc w:val="left"/>
+      <w:pPr>
+        <w:ind w:left="2580" w:hanging="2160"/>
+      </w:pPr>
+      <w:rPr>
+        <w:rFonts w:hint="default"/>
+      </w:rPr>
+    </w:lvl>
+    <w:lvl w:ilvl="8">
+      <w:start w:val="1"/>
+      <w:numFmt w:val="decimal"/>
+      <w:lvlText w:val="%1.%2.%3.%4.%5.%6.%7.%8.%9."/>
+      <w:lvlJc w:val="left"/>
+      <w:pPr>
+        <w:ind w:left="2640" w:hanging="2160"/>
+      </w:pPr>
+      <w:rPr>
+        <w:rFonts w:hint="default"/>
+      </w:rPr>
+    </w:lvl>
+  </w:abstractNum>
+  <w:abstractNum w:abstractNumId="15">
     <w:nsid w:val="2CB443B4"/>
     <w:multiLevelType w:val="multilevel"/>
     <w:tmpl w:val="885CADF2"/>
@@ -7500,7 +9398,7 @@
       </w:rPr>
     </w:lvl>
   </w:abstractNum>
-  <w:abstractNum w:abstractNumId="13">
+  <w:abstractNum w:abstractNumId="16">
     <w:nsid w:val="2FED4374"/>
     <w:multiLevelType w:val="multilevel"/>
     <w:tmpl w:val="13F86392"/>
@@ -7621,7 +9519,7 @@
       </w:rPr>
     </w:lvl>
   </w:abstractNum>
-  <w:abstractNum w:abstractNumId="14">
+  <w:abstractNum w:abstractNumId="17">
     <w:nsid w:val="38236353"/>
     <w:multiLevelType w:val="multilevel"/>
     <w:tmpl w:val="16120D4E"/>
@@ -7742,7 +9640,7 @@
       </w:rPr>
     </w:lvl>
   </w:abstractNum>
-  <w:abstractNum w:abstractNumId="15">
+  <w:abstractNum w:abstractNumId="18">
     <w:nsid w:val="3DE40435"/>
     <w:multiLevelType w:val="multilevel"/>
     <w:tmpl w:val="FD04351E"/>
@@ -7855,7 +9753,7 @@
       </w:rPr>
     </w:lvl>
   </w:abstractNum>
-  <w:abstractNum w:abstractNumId="16">
+  <w:abstractNum w:abstractNumId="19">
     <w:nsid w:val="40094B61"/>
     <w:multiLevelType w:val="multilevel"/>
     <w:tmpl w:val="E7AE9F90"/>
@@ -7968,7 +9866,7 @@
       </w:rPr>
     </w:lvl>
   </w:abstractNum>
-  <w:abstractNum w:abstractNumId="17">
+  <w:abstractNum w:abstractNumId="20">
     <w:nsid w:val="40C047F3"/>
     <w:multiLevelType w:val="multilevel"/>
     <w:tmpl w:val="D4CAF3B4"/>
@@ -8081,7 +9979,7 @@
       </w:rPr>
     </w:lvl>
   </w:abstractNum>
-  <w:abstractNum w:abstractNumId="18">
+  <w:abstractNum w:abstractNumId="21">
     <w:nsid w:val="48DE2CF0"/>
     <w:multiLevelType w:val="multilevel"/>
     <w:tmpl w:val="E7AE9F90"/>
@@ -8194,7 +10092,120 @@
       </w:rPr>
     </w:lvl>
   </w:abstractNum>
-  <w:abstractNum w:abstractNumId="19">
+  <w:abstractNum w:abstractNumId="22">
+    <w:nsid w:val="4B640B88"/>
+    <w:multiLevelType w:val="multilevel"/>
+    <w:tmpl w:val="0EEE3FC6"/>
+    <w:lvl w:ilvl="0">
+      <w:start w:val="1"/>
+      <w:numFmt w:val="decimal"/>
+      <w:lvlText w:val="%1."/>
+      <w:lvlJc w:val="left"/>
+      <w:pPr>
+        <w:ind w:left="630" w:hanging="630"/>
+      </w:pPr>
+      <w:rPr>
+        <w:rFonts w:hint="default"/>
+      </w:rPr>
+    </w:lvl>
+    <w:lvl w:ilvl="1">
+      <w:start w:val="8"/>
+      <w:numFmt w:val="decimal"/>
+      <w:lvlText w:val="%1.%2."/>
+      <w:lvlJc w:val="left"/>
+      <w:pPr>
+        <w:ind w:left="720" w:hanging="720"/>
+      </w:pPr>
+      <w:rPr>
+        <w:rFonts w:hint="default"/>
+      </w:rPr>
+    </w:lvl>
+    <w:lvl w:ilvl="2">
+      <w:start w:val="1"/>
+      <w:numFmt w:val="decimal"/>
+      <w:lvlText w:val="%1.%2.%3."/>
+      <w:lvlJc w:val="left"/>
+      <w:pPr>
+        <w:ind w:left="720" w:hanging="720"/>
+      </w:pPr>
+      <w:rPr>
+        <w:rFonts w:hint="default"/>
+      </w:rPr>
+    </w:lvl>
+    <w:lvl w:ilvl="3">
+      <w:start w:val="1"/>
+      <w:numFmt w:val="decimal"/>
+      <w:lvlText w:val="%1.%2.%3.%4."/>
+      <w:lvlJc w:val="left"/>
+      <w:pPr>
+        <w:ind w:left="1080" w:hanging="1080"/>
+      </w:pPr>
+      <w:rPr>
+        <w:rFonts w:hint="default"/>
+      </w:rPr>
+    </w:lvl>
+    <w:lvl w:ilvl="4">
+      <w:start w:val="1"/>
+      <w:numFmt w:val="decimal"/>
+      <w:lvlText w:val="%1.%2.%3.%4.%5."/>
+      <w:lvlJc w:val="left"/>
+      <w:pPr>
+        <w:ind w:left="1440" w:hanging="1440"/>
+      </w:pPr>
+      <w:rPr>
+        <w:rFonts w:hint="default"/>
+      </w:rPr>
+    </w:lvl>
+    <w:lvl w:ilvl="5">
+      <w:start w:val="1"/>
+      <w:numFmt w:val="decimal"/>
+      <w:lvlText w:val="%1.%2.%3.%4.%5.%6."/>
+      <w:lvlJc w:val="left"/>
+      <w:pPr>
+        <w:ind w:left="1440" w:hanging="1440"/>
+      </w:pPr>
+      <w:rPr>
+        <w:rFonts w:hint="default"/>
+      </w:rPr>
+    </w:lvl>
+    <w:lvl w:ilvl="6">
+      <w:start w:val="1"/>
+      <w:numFmt w:val="decimal"/>
+      <w:lvlText w:val="%1.%2.%3.%4.%5.%6.%7."/>
+      <w:lvlJc w:val="left"/>
+      <w:pPr>
+        <w:ind w:left="1800" w:hanging="1800"/>
+      </w:pPr>
+      <w:rPr>
+        <w:rFonts w:hint="default"/>
+      </w:rPr>
+    </w:lvl>
+    <w:lvl w:ilvl="7">
+      <w:start w:val="1"/>
+      <w:numFmt w:val="decimal"/>
+      <w:lvlText w:val="%1.%2.%3.%4.%5.%6.%7.%8."/>
+      <w:lvlJc w:val="left"/>
+      <w:pPr>
+        <w:ind w:left="1800" w:hanging="1800"/>
+      </w:pPr>
+      <w:rPr>
+        <w:rFonts w:hint="default"/>
+      </w:rPr>
+    </w:lvl>
+    <w:lvl w:ilvl="8">
+      <w:start w:val="1"/>
+      <w:numFmt w:val="decimal"/>
+      <w:lvlText w:val="%1.%2.%3.%4.%5.%6.%7.%8.%9."/>
+      <w:lvlJc w:val="left"/>
+      <w:pPr>
+        <w:ind w:left="2160" w:hanging="2160"/>
+      </w:pPr>
+      <w:rPr>
+        <w:rFonts w:hint="default"/>
+      </w:rPr>
+    </w:lvl>
+  </w:abstractNum>
+  <w:abstractNum w:abstractNumId="23">
     <w:nsid w:val="4C843B98"/>
     <w:multiLevelType w:val="multilevel"/>
     <w:tmpl w:val="0284FEE2"/>
@@ -8307,7 +10318,7 @@
       </w:rPr>
     </w:lvl>
   </w:abstractNum>
-  <w:abstractNum w:abstractNumId="20">
+  <w:abstractNum w:abstractNumId="24">
     <w:nsid w:val="55433ED0"/>
     <w:multiLevelType w:val="multilevel"/>
     <w:tmpl w:val="D032B1E8"/>
@@ -8428,7 +10439,7 @@
       </w:rPr>
     </w:lvl>
   </w:abstractNum>
-  <w:abstractNum w:abstractNumId="21">
+  <w:abstractNum w:abstractNumId="25">
     <w:nsid w:val="56096362"/>
     <w:multiLevelType w:val="multilevel"/>
     <w:tmpl w:val="FD04351E"/>
@@ -8541,7 +10552,7 @@
       </w:rPr>
     </w:lvl>
   </w:abstractNum>
-  <w:abstractNum w:abstractNumId="22">
+  <w:abstractNum w:abstractNumId="26">
     <w:nsid w:val="5611154B"/>
     <w:multiLevelType w:val="multilevel"/>
     <w:tmpl w:val="D032B1E8"/>
@@ -8662,7 +10673,128 @@
       </w:rPr>
     </w:lvl>
   </w:abstractNum>
-  <w:abstractNum w:abstractNumId="23">
+  <w:abstractNum w:abstractNumId="27">
+    <w:nsid w:val="618C0F1C"/>
+    <w:multiLevelType w:val="multilevel"/>
+    <w:tmpl w:val="885CADF2"/>
+    <w:lvl w:ilvl="0">
+      <w:start w:val="1"/>
+      <w:numFmt w:val="decimal"/>
+      <w:lvlText w:val="%1."/>
+      <w:lvlJc w:val="left"/>
+      <w:pPr>
+        <w:ind w:left="360" w:hanging="360"/>
+      </w:pPr>
+      <w:rPr>
+        <w:rFonts w:hint="default"/>
+      </w:rPr>
+    </w:lvl>
+    <w:lvl w:ilvl="1">
+      <w:start w:val="2"/>
+      <w:numFmt w:val="decimal"/>
+      <w:isLgl/>
+      <w:lvlText w:val="%1.%2."/>
+      <w:lvlJc w:val="left"/>
+      <w:pPr>
+        <w:ind w:left="720" w:hanging="720"/>
+      </w:pPr>
+      <w:rPr>
+        <w:rFonts w:hint="default"/>
+      </w:rPr>
+    </w:lvl>
+    <w:lvl w:ilvl="2">
+      <w:start w:val="2"/>
+      <w:numFmt w:val="decimal"/>
+      <w:isLgl/>
+      <w:lvlText w:val="%1.%2.%3."/>
+      <w:lvlJc w:val="left"/>
+      <w:pPr>
+        <w:ind w:left="720" w:hanging="720"/>
+      </w:pPr>
+      <w:rPr>
+        <w:rFonts w:hint="default"/>
+      </w:rPr>
+    </w:lvl>
+    <w:lvl w:ilvl="3">
+      <w:start w:val="1"/>
+      <w:numFmt w:val="decimal"/>
+      <w:isLgl/>
+      <w:lvlText w:val="%1.%2.%3.%4."/>
+      <w:lvlJc w:val="left"/>
+      <w:pPr>
+        <w:ind w:left="1080" w:hanging="1080"/>
+      </w:pPr>
+      <w:rPr>
+        <w:rFonts w:hint="default"/>
+      </w:rPr>
+    </w:lvl>
+    <w:lvl w:ilvl="4">
+      <w:start w:val="1"/>
+      <w:numFmt w:val="decimal"/>
+      <w:isLgl/>
+      <w:lvlText w:val="%1.%2.%3.%4.%5."/>
+      <w:lvlJc w:val="left"/>
+      <w:pPr>
+        <w:ind w:left="1440" w:hanging="1440"/>
+      </w:pPr>
+      <w:rPr>
+        <w:rFonts w:hint="default"/>
+      </w:rPr>
+    </w:lvl>
+    <w:lvl w:ilvl="5">
+      <w:start w:val="1"/>
+      <w:numFmt w:val="decimal"/>
+      <w:isLgl/>
+      <w:lvlText w:val="%1.%2.%3.%4.%5.%6."/>
+      <w:lvlJc w:val="left"/>
+      <w:pPr>
+        <w:ind w:left="1440" w:hanging="1440"/>
+      </w:pPr>
+      <w:rPr>
+        <w:rFonts w:hint="default"/>
+      </w:rPr>
+    </w:lvl>
+    <w:lvl w:ilvl="6">
+      <w:start w:val="1"/>
+      <w:numFmt w:val="decimal"/>
+      <w:isLgl/>
+      <w:lvlText w:val="%1.%2.%3.%4.%5.%6.%7."/>
+      <w:lvlJc w:val="left"/>
+      <w:pPr>
+        <w:ind w:left="1800" w:hanging="1800"/>
+      </w:pPr>
+      <w:rPr>
+        <w:rFonts w:hint="default"/>
+      </w:rPr>
+    </w:lvl>
+    <w:lvl w:ilvl="7">
+      <w:start w:val="1"/>
+      <w:numFmt w:val="decimal"/>
+      <w:isLgl/>
+      <w:lvlText w:val="%1.%2.%3.%4.%5.%6.%7.%8."/>
+      <w:lvlJc w:val="left"/>
+      <w:pPr>
+        <w:ind w:left="1800" w:hanging="1800"/>
+      </w:pPr>
+      <w:rPr>
+        <w:rFonts w:hint="default"/>
+      </w:rPr>
+    </w:lvl>
+    <w:lvl w:ilvl="8">
+      <w:start w:val="1"/>
+      <w:numFmt w:val="decimal"/>
+      <w:isLgl/>
+      <w:lvlText w:val="%1.%2.%3.%4.%5.%6.%7.%8.%9."/>
+      <w:lvlJc w:val="left"/>
+      <w:pPr>
+        <w:ind w:left="2160" w:hanging="2160"/>
+      </w:pPr>
+      <w:rPr>
+        <w:rFonts w:hint="default"/>
+      </w:rPr>
+    </w:lvl>
+  </w:abstractNum>
+  <w:abstractNum w:abstractNumId="28">
     <w:nsid w:val="655826A7"/>
     <w:multiLevelType w:val="multilevel"/>
     <w:tmpl w:val="885CADF2"/>
@@ -8783,7 +10915,7 @@
       </w:rPr>
     </w:lvl>
   </w:abstractNum>
-  <w:abstractNum w:abstractNumId="24">
+  <w:abstractNum w:abstractNumId="29">
     <w:nsid w:val="66CC7730"/>
     <w:multiLevelType w:val="hybridMultilevel"/>
     <w:tmpl w:val="56B0F2C0"/>
@@ -8872,7 +11004,7 @@
       </w:pPr>
     </w:lvl>
   </w:abstractNum>
-  <w:abstractNum w:abstractNumId="25">
+  <w:abstractNum w:abstractNumId="30">
     <w:nsid w:val="6AE51912"/>
     <w:multiLevelType w:val="multilevel"/>
     <w:tmpl w:val="885CADF2"/>
@@ -8993,7 +11125,7 @@
       </w:rPr>
     </w:lvl>
   </w:abstractNum>
-  <w:abstractNum w:abstractNumId="26">
+  <w:abstractNum w:abstractNumId="31">
     <w:nsid w:val="6F6F3AC1"/>
     <w:multiLevelType w:val="multilevel"/>
     <w:tmpl w:val="E7AE9F90"/>
@@ -9106,7 +11238,7 @@
       </w:rPr>
     </w:lvl>
   </w:abstractNum>
-  <w:abstractNum w:abstractNumId="27">
+  <w:abstractNum w:abstractNumId="32">
     <w:nsid w:val="749D0993"/>
     <w:multiLevelType w:val="multilevel"/>
     <w:tmpl w:val="E7AE9F90"/>
@@ -9219,7 +11351,7 @@
       </w:rPr>
     </w:lvl>
   </w:abstractNum>
-  <w:abstractNum w:abstractNumId="28">
+  <w:abstractNum w:abstractNumId="33">
     <w:nsid w:val="74A244C0"/>
     <w:multiLevelType w:val="hybridMultilevel"/>
     <w:tmpl w:val="BDDE6298"/>
@@ -9308,7 +11440,7 @@
       </w:pPr>
     </w:lvl>
   </w:abstractNum>
-  <w:abstractNum w:abstractNumId="29">
+  <w:abstractNum w:abstractNumId="34">
     <w:nsid w:val="75BB4B69"/>
     <w:multiLevelType w:val="multilevel"/>
     <w:tmpl w:val="70EC8832"/>
@@ -9421,7 +11553,7 @@
       </w:rPr>
     </w:lvl>
   </w:abstractNum>
-  <w:abstractNum w:abstractNumId="30">
+  <w:abstractNum w:abstractNumId="35">
     <w:nsid w:val="77EE4885"/>
     <w:multiLevelType w:val="multilevel"/>
     <w:tmpl w:val="E7AE9F90"/>
@@ -9534,7 +11666,7 @@
       </w:rPr>
     </w:lvl>
   </w:abstractNum>
-  <w:abstractNum w:abstractNumId="31">
+  <w:abstractNum w:abstractNumId="36">
     <w:nsid w:val="77F54C01"/>
     <w:multiLevelType w:val="multilevel"/>
     <w:tmpl w:val="185AA29E"/>
@@ -9655,7 +11787,7 @@
       </w:rPr>
     </w:lvl>
   </w:abstractNum>
-  <w:abstractNum w:abstractNumId="32">
+  <w:abstractNum w:abstractNumId="37">
     <w:nsid w:val="7B717FC1"/>
     <w:multiLevelType w:val="hybridMultilevel"/>
     <w:tmpl w:val="BDDE6298"/>
@@ -9744,7 +11876,7 @@
       </w:pPr>
     </w:lvl>
   </w:abstractNum>
-  <w:abstractNum w:abstractNumId="33">
+  <w:abstractNum w:abstractNumId="38">
     <w:nsid w:val="7D697F1C"/>
     <w:multiLevelType w:val="multilevel"/>
     <w:tmpl w:val="640A58C8"/>
@@ -9866,106 +11998,121 @@
     </w:lvl>
   </w:abstractNum>
   <w:num w:numId="1">
+    <w:abstractNumId w:val="29"/>
+  </w:num>
+  <w:num w:numId="2">
+    <w:abstractNumId w:val="34"/>
+  </w:num>
+  <w:num w:numId="3">
+    <w:abstractNumId w:val="11"/>
+  </w:num>
+  <w:num w:numId="4">
+    <w:abstractNumId w:val="4"/>
+  </w:num>
+  <w:num w:numId="5">
+    <w:abstractNumId w:val="10"/>
+  </w:num>
+  <w:num w:numId="6">
+    <w:abstractNumId w:val="1"/>
+  </w:num>
+  <w:num w:numId="7">
+    <w:abstractNumId w:val="37"/>
+  </w:num>
+  <w:num w:numId="8">
+    <w:abstractNumId w:val="38"/>
+  </w:num>
+  <w:num w:numId="9">
+    <w:abstractNumId w:val="6"/>
+  </w:num>
+  <w:num w:numId="10">
+    <w:abstractNumId w:val="16"/>
+  </w:num>
+  <w:num w:numId="11">
+    <w:abstractNumId w:val="17"/>
+  </w:num>
+  <w:num w:numId="12">
     <w:abstractNumId w:val="24"/>
   </w:num>
-  <w:num w:numId="2">
-    <w:abstractNumId w:val="29"/>
+  <w:num w:numId="13">
+    <w:abstractNumId w:val="9"/>
   </w:num>
-  <w:num w:numId="3">
-    <w:abstractNumId w:val="10"/>
+  <w:num w:numId="14">
+    <w:abstractNumId w:val="26"/>
   </w:num>
-  <w:num w:numId="4">
+  <w:num w:numId="15">
+    <w:abstractNumId w:val="33"/>
+  </w:num>
+  <w:num w:numId="16">
+    <w:abstractNumId w:val="36"/>
+  </w:num>
+  <w:num w:numId="17">
+    <w:abstractNumId w:val="8"/>
+  </w:num>
+  <w:num w:numId="18">
+    <w:abstractNumId w:val="5"/>
+  </w:num>
+  <w:num w:numId="19">
+    <w:abstractNumId w:val="15"/>
+  </w:num>
+  <w:num w:numId="20">
+    <w:abstractNumId w:val="28"/>
+  </w:num>
+  <w:num w:numId="21">
+    <w:abstractNumId w:val="30"/>
+  </w:num>
+  <w:num w:numId="22">
+    <w:abstractNumId w:val="25"/>
+  </w:num>
+  <w:num w:numId="23">
+    <w:abstractNumId w:val="18"/>
+  </w:num>
+  <w:num w:numId="24">
+    <w:abstractNumId w:val="32"/>
+  </w:num>
+  <w:num w:numId="25">
+    <w:abstractNumId w:val="31"/>
+  </w:num>
+  <w:num w:numId="26">
     <w:abstractNumId w:val="3"/>
   </w:num>
-  <w:num w:numId="5">
-    <w:abstractNumId w:val="9"/>
+  <w:num w:numId="27">
+    <w:abstractNumId w:val="13"/>
   </w:num>
-  <w:num w:numId="6">
+  <w:num w:numId="28">
+    <w:abstractNumId w:val="19"/>
+  </w:num>
+  <w:num w:numId="29">
+    <w:abstractNumId w:val="35"/>
+  </w:num>
+  <w:num w:numId="30">
+    <w:abstractNumId w:val="7"/>
+  </w:num>
+  <w:num w:numId="31">
+    <w:abstractNumId w:val="2"/>
+  </w:num>
+  <w:num w:numId="32">
+    <w:abstractNumId w:val="21"/>
+  </w:num>
+  <w:num w:numId="33">
+    <w:abstractNumId w:val="20"/>
+  </w:num>
+  <w:num w:numId="34">
+    <w:abstractNumId w:val="23"/>
+  </w:num>
+  <w:num w:numId="35">
+    <w:abstractNumId w:val="14"/>
+  </w:num>
+  <w:num w:numId="36">
+    <w:abstractNumId w:val="12"/>
+  </w:num>
+  <w:num w:numId="37">
+    <w:abstractNumId w:val="22"/>
+  </w:num>
+  <w:num w:numId="38">
     <w:abstractNumId w:val="0"/>
   </w:num>
-  <w:num w:numId="7">
-    <w:abstractNumId w:val="32"/>
-  </w:num>
-  <w:num w:numId="8">
-    <w:abstractNumId w:val="33"/>
-  </w:num>
-  <w:num w:numId="9">
-    <w:abstractNumId w:val="5"/>
-  </w:num>
-  <w:num w:numId="10">
-    <w:abstractNumId w:val="13"/>
-  </w:num>
-  <w:num w:numId="11">
-    <w:abstractNumId w:val="14"/>
-  </w:num>
-  <w:num w:numId="12">
-    <w:abstractNumId w:val="20"/>
-  </w:num>
-  <w:num w:numId="13">
-    <w:abstractNumId w:val="8"/>
-  </w:num>
-  <w:num w:numId="14">
-    <w:abstractNumId w:val="22"/>
-  </w:num>
-  <w:num w:numId="15">
-    <w:abstractNumId w:val="28"/>
-  </w:num>
-  <w:num w:numId="16">
-    <w:abstractNumId w:val="31"/>
-  </w:num>
-  <w:num w:numId="17">
-    <w:abstractNumId w:val="7"/>
-  </w:num>
-  <w:num w:numId="18">
-    <w:abstractNumId w:val="4"/>
-  </w:num>
-  <w:num w:numId="19">
-    <w:abstractNumId w:val="12"/>
-  </w:num>
-  <w:num w:numId="20">
-    <w:abstractNumId w:val="23"/>
-  </w:num>
-  <w:num w:numId="21">
-    <w:abstractNumId w:val="25"/>
-  </w:num>
-  <w:num w:numId="22">
-    <w:abstractNumId w:val="21"/>
-  </w:num>
-  <w:num w:numId="23">
-    <w:abstractNumId w:val="15"/>
-  </w:num>
-  <w:num w:numId="24">
+  <w:num w:numId="39">
     <w:abstractNumId w:val="27"/>
-  </w:num>
-  <w:num w:numId="25">
-    <w:abstractNumId w:val="26"/>
-  </w:num>
-  <w:num w:numId="26">
-    <w:abstractNumId w:val="2"/>
-  </w:num>
-  <w:num w:numId="27">
-    <w:abstractNumId w:val="11"/>
-  </w:num>
-  <w:num w:numId="28">
-    <w:abstractNumId w:val="16"/>
-  </w:num>
-  <w:num w:numId="29">
-    <w:abstractNumId w:val="30"/>
-  </w:num>
-  <w:num w:numId="30">
-    <w:abstractNumId w:val="6"/>
-  </w:num>
-  <w:num w:numId="31">
-    <w:abstractNumId w:val="1"/>
-  </w:num>
-  <w:num w:numId="32">
-    <w:abstractNumId w:val="18"/>
-  </w:num>
-  <w:num w:numId="33">
-    <w:abstractNumId w:val="17"/>
-  </w:num>
-  <w:num w:numId="34">
-    <w:abstractNumId w:val="19"/>
   </w:num>
 </w:numbering>
 </file>
@@ -10359,6 +12506,17 @@
     <w:uiPriority w:val="99"/>
     <w:rsid w:val="00F81863"/>
   </w:style>
+  <w:style w:type="character" w:styleId="Hyperlink">
+    <w:name w:val="Hyperlink"/>
+    <w:basedOn w:val="DefaultParagraphFont"/>
+    <w:uiPriority w:val="99"/>
+    <w:unhideWhenUsed/>
+    <w:rsid w:val="00830136"/>
+    <w:rPr>
+      <w:color w:val="0000FF" w:themeColor="hyperlink"/>
+      <w:u w:val="single"/>
+    </w:rPr>
+  </w:style>
 </w:styles>
 </file>
 
@@ -10751,6 +12909,17 @@
     <w:uiPriority w:val="99"/>
     <w:rsid w:val="00F81863"/>
   </w:style>
+  <w:style w:type="character" w:styleId="Hyperlink">
+    <w:name w:val="Hyperlink"/>
+    <w:basedOn w:val="DefaultParagraphFont"/>
+    <w:uiPriority w:val="99"/>
+    <w:unhideWhenUsed/>
+    <w:rsid w:val="00830136"/>
+    <w:rPr>
+      <w:color w:val="0000FF" w:themeColor="hyperlink"/>
+      <w:u w:val="single"/>
+    </w:rPr>
+  </w:style>
 </w:styles>
 </file>
 
@@ -11044,7 +13213,7 @@
 </file>
 
 <file path=customXml/itemProps1.xml><?xml version="1.0" encoding="utf-8"?>
-<ds:datastoreItem xmlns:ds="http://schemas.openxmlformats.org/officeDocument/2006/customXml" ds:itemID="{49D4C7AF-E803-4FA4-B1CB-2B9F9ADDC441}">
+<ds:datastoreItem xmlns:ds="http://schemas.openxmlformats.org/officeDocument/2006/customXml" ds:itemID="{7DA39D5F-1175-4FF7-81FD-D6ED50A1B314}">
   <ds:schemaRefs>
     <ds:schemaRef ds:uri="http://schemas.openxmlformats.org/officeDocument/2006/bibliography"/>
   </ds:schemaRefs>

</xml_diff>

<commit_message>
Updated test cases and new screenshots doc - still going
</commit_message>
<xml_diff>
--- a/Iteration 1/Test Cases/Iteration 1 - Test Cases.docx
+++ b/Iteration 1/Test Cases/Iteration 1 - Test Cases.docx
@@ -2173,11 +2173,19 @@
                 <w:i/>
               </w:rPr>
             </w:pPr>
+            <w:proofErr w:type="gramStart"/>
             <w:r>
               <w:rPr>
                 <w:i/>
               </w:rPr>
-              <w:t xml:space="preserve">you should see the record that you just added with the previous statement. </w:t>
+              <w:t>you</w:t>
+            </w:r>
+            <w:proofErr w:type="gramEnd"/>
+            <w:r>
+              <w:rPr>
+                <w:i/>
+              </w:rPr>
+              <w:t xml:space="preserve"> should see the record that you just added with the previous statement. </w:t>
             </w:r>
           </w:p>
           <w:p>
@@ -2298,11 +2306,19 @@
                 <w:i/>
               </w:rPr>
             </w:pPr>
+            <w:proofErr w:type="gramStart"/>
             <w:r>
               <w:rPr>
                 <w:i/>
               </w:rPr>
-              <w:t xml:space="preserve">you should see the record that you just added with the previous statement. </w:t>
+              <w:t>you</w:t>
+            </w:r>
+            <w:proofErr w:type="gramEnd"/>
+            <w:r>
+              <w:rPr>
+                <w:i/>
+              </w:rPr>
+              <w:t xml:space="preserve"> should see the record that you just added with the previous statement. </w:t>
             </w:r>
           </w:p>
           <w:p>
@@ -2752,11 +2768,19 @@
                 <w:i/>
               </w:rPr>
             </w:pPr>
+            <w:proofErr w:type="gramStart"/>
             <w:r>
               <w:rPr>
                 <w:i/>
               </w:rPr>
-              <w:t xml:space="preserve">you should see the record that you just added with the previous statement. </w:t>
+              <w:t>you</w:t>
+            </w:r>
+            <w:proofErr w:type="gramEnd"/>
+            <w:r>
+              <w:rPr>
+                <w:i/>
+              </w:rPr>
+              <w:t xml:space="preserve"> should see the record that you just added with the previous statement. </w:t>
             </w:r>
           </w:p>
           <w:p>
@@ -2891,11 +2915,19 @@
                 <w:i/>
               </w:rPr>
             </w:pPr>
+            <w:proofErr w:type="gramStart"/>
             <w:r>
               <w:rPr>
                 <w:i/>
               </w:rPr>
-              <w:t xml:space="preserve">you should see the record that you just added with the previous statement. </w:t>
+              <w:t>you</w:t>
+            </w:r>
+            <w:proofErr w:type="gramEnd"/>
+            <w:r>
+              <w:rPr>
+                <w:i/>
+              </w:rPr>
+              <w:t xml:space="preserve"> should see the record that you just added with the previous statement. </w:t>
             </w:r>
           </w:p>
           <w:p>
@@ -2957,10 +2989,7 @@
       </w:pPr>
       <w:r>
         <w:lastRenderedPageBreak/>
-        <w:t>Client Table: Update the data for a given record</w:t>
-      </w:r>
-      <w:r>
-        <w:t xml:space="preserve"> (Cont’d)</w:t>
+        <w:t>Client Table: Update the data for a given record (Cont’d)</w:t>
       </w:r>
     </w:p>
     <w:tbl>
@@ -3302,13 +3331,7 @@
               </w:numPr>
             </w:pPr>
             <w:r>
-              <w:t>Run the first SQL s</w:t>
-            </w:r>
-            <w:r>
-              <w:t>tatement found in Appendix 1.5.3</w:t>
-            </w:r>
-            <w:r>
-              <w:t xml:space="preserve">. </w:t>
+              <w:t xml:space="preserve">Run the first SQL statement found in Appendix 1.5.3. </w:t>
             </w:r>
           </w:p>
           <w:p>
@@ -3330,11 +3353,19 @@
                 <w:i/>
               </w:rPr>
             </w:pPr>
+            <w:proofErr w:type="gramStart"/>
             <w:r>
               <w:rPr>
                 <w:i/>
               </w:rPr>
-              <w:t xml:space="preserve">you should see the record that you just added with the previous statement. </w:t>
+              <w:t>you</w:t>
+            </w:r>
+            <w:proofErr w:type="gramEnd"/>
+            <w:r>
+              <w:rPr>
+                <w:i/>
+              </w:rPr>
+              <w:t xml:space="preserve"> should see the record that you just added with the previous statement. </w:t>
             </w:r>
             <w:r>
               <w:rPr>
@@ -3352,13 +3383,7 @@
               </w:numPr>
             </w:pPr>
             <w:r>
-              <w:t>Run the second SQL s</w:t>
-            </w:r>
-            <w:r>
-              <w:t>tatement found in Appendix 1.5.3</w:t>
-            </w:r>
-            <w:r>
-              <w:t xml:space="preserve">. </w:t>
+              <w:t xml:space="preserve">Run the second SQL statement found in Appendix 1.5.3. </w:t>
             </w:r>
           </w:p>
           <w:p>
@@ -3380,10 +3405,151 @@
           </w:tcPr>
           <w:p>
             <w:r>
-              <w:t xml:space="preserve">The verified field should have updated to TRUE. </w:t>
-            </w:r>
-            <w:r>
-              <w:t xml:space="preserve">  </w:t>
+              <w:t xml:space="preserve">The verified field should have updated to TRUE.   </w:t>
+            </w:r>
+          </w:p>
+        </w:tc>
+        <w:tc>
+          <w:tcPr>
+            <w:tcW w:w="1788" w:type="dxa"/>
+          </w:tcPr>
+          <w:p/>
+        </w:tc>
+      </w:tr>
+      <w:tr>
+        <w:trPr>
+          <w:trHeight w:val="862"/>
+        </w:trPr>
+        <w:tc>
+          <w:tcPr>
+            <w:tcW w:w="1526" w:type="dxa"/>
+          </w:tcPr>
+          <w:p>
+            <w:r>
+              <w:t>1.5.4</w:t>
+            </w:r>
+          </w:p>
+        </w:tc>
+        <w:tc>
+          <w:tcPr>
+            <w:tcW w:w="6095" w:type="dxa"/>
+          </w:tcPr>
+          <w:p>
+            <w:pPr>
+              <w:pStyle w:val="ListParagraph"/>
+              <w:numPr>
+                <w:ilvl w:val="0"/>
+                <w:numId w:val="49"/>
+              </w:numPr>
+            </w:pPr>
+            <w:r>
+              <w:t>Run DELETE * FROM client</w:t>
+            </w:r>
+          </w:p>
+          <w:p>
+            <w:pPr>
+              <w:pStyle w:val="ListParagraph"/>
+              <w:numPr>
+                <w:ilvl w:val="0"/>
+                <w:numId w:val="49"/>
+              </w:numPr>
+            </w:pPr>
+            <w:r>
+              <w:t>Run the first SQL s</w:t>
+            </w:r>
+            <w:r>
+              <w:t>tatement found in Appendix 1.5.4</w:t>
+            </w:r>
+            <w:r>
+              <w:t xml:space="preserve">. </w:t>
+            </w:r>
+          </w:p>
+          <w:p>
+            <w:pPr>
+              <w:pStyle w:val="ListParagraph"/>
+              <w:numPr>
+                <w:ilvl w:val="0"/>
+                <w:numId w:val="49"/>
+              </w:numPr>
+            </w:pPr>
+            <w:r>
+              <w:t xml:space="preserve">Run SELECT * FROM client; </w:t>
+            </w:r>
+          </w:p>
+          <w:p>
+            <w:pPr>
+              <w:ind w:left="360"/>
+              <w:rPr>
+                <w:i/>
+              </w:rPr>
+            </w:pPr>
+            <w:proofErr w:type="gramStart"/>
+            <w:r>
+              <w:rPr>
+                <w:i/>
+              </w:rPr>
+              <w:t>you</w:t>
+            </w:r>
+            <w:proofErr w:type="gramEnd"/>
+            <w:r>
+              <w:rPr>
+                <w:i/>
+              </w:rPr>
+              <w:t xml:space="preserve"> should see the record that you just added with the previous statement. </w:t>
+            </w:r>
+            <w:r>
+              <w:rPr>
+                <w:i/>
+              </w:rPr>
+              <w:t xml:space="preserve">Verified should be set to FALSE. </w:t>
+            </w:r>
+          </w:p>
+          <w:p>
+            <w:pPr>
+              <w:pStyle w:val="ListParagraph"/>
+              <w:numPr>
+                <w:ilvl w:val="0"/>
+                <w:numId w:val="49"/>
+              </w:numPr>
+            </w:pPr>
+            <w:r>
+              <w:t>Run the second SQL s</w:t>
+            </w:r>
+            <w:r>
+              <w:t>tatement found in Appendix 1.5.4</w:t>
+            </w:r>
+            <w:r>
+              <w:t xml:space="preserve">. </w:t>
+            </w:r>
+          </w:p>
+          <w:p>
+            <w:pPr>
+              <w:pStyle w:val="ListParagraph"/>
+              <w:numPr>
+                <w:ilvl w:val="0"/>
+                <w:numId w:val="49"/>
+              </w:numPr>
+            </w:pPr>
+            <w:r>
+              <w:t>Run SELECT * FROM client;</w:t>
+            </w:r>
+          </w:p>
+        </w:tc>
+        <w:tc>
+          <w:tcPr>
+            <w:tcW w:w="4961" w:type="dxa"/>
+          </w:tcPr>
+          <w:p>
+            <w:r>
+              <w:t xml:space="preserve">The </w:t>
+            </w:r>
+            <w:proofErr w:type="spellStart"/>
+            <w:r>
+              <w:t>accountLocked</w:t>
+            </w:r>
+            <w:proofErr w:type="spellEnd"/>
+            <w:r>
+              <w:t xml:space="preserve"> field should have updated to TRUE. </w:t>
             </w:r>
           </w:p>
         </w:tc>
@@ -5174,10 +5340,7 @@
           </w:tcPr>
           <w:p>
             <w:r>
-              <w:t>1.9</w:t>
-            </w:r>
-            <w:r>
-              <w:t>.1</w:t>
+              <w:t>1.9.1</w:t>
             </w:r>
           </w:p>
         </w:tc>
@@ -5271,10 +5434,7 @@
               <w:t xml:space="preserve">Run SELECT * FROM </w:t>
             </w:r>
             <w:r>
-              <w:t xml:space="preserve"> </w:t>
-            </w:r>
-            <w:r>
-              <w:t>uq8LnAWi7D</w:t>
+              <w:t xml:space="preserve"> uq8LnAWi7D</w:t>
             </w:r>
             <w:r>
               <w:t xml:space="preserve">; </w:t>
@@ -5355,14 +5515,16 @@
           </w:tcPr>
           <w:p>
             <w:r>
-              <w:t xml:space="preserve">The records in both the client and the </w:t>
-            </w:r>
-            <w:r>
-              <w:t xml:space="preserve"> </w:t>
-            </w:r>
-            <w:r>
-              <w:t>uq8LnAWi7D</w:t>
-            </w:r>
+              <w:t xml:space="preserve">The records in both the client and </w:t>
+            </w:r>
+            <w:proofErr w:type="gramStart"/>
+            <w:r>
+              <w:t xml:space="preserve">the </w:t>
+            </w:r>
+            <w:r>
+              <w:t xml:space="preserve"> uq8LnAWi7D</w:t>
+            </w:r>
+            <w:proofErr w:type="gramEnd"/>
             <w:r>
               <w:t xml:space="preserve"> should have been removed</w:t>
             </w:r>
@@ -5737,10 +5899,7 @@
               </w:numPr>
             </w:pPr>
             <w:r>
-              <w:t>Fill in the username</w:t>
-            </w:r>
-            <w:r>
-              <w:t xml:space="preserve"> with ‘</w:t>
+              <w:t>Fill in the username with ‘</w:t>
             </w:r>
             <w:proofErr w:type="spellStart"/>
             <w:r>
@@ -5760,7 +5919,14 @@
               </w:numPr>
             </w:pPr>
             <w:r>
-              <w:t>Fill in the email address with ‘registration@test.com’</w:t>
+              <w:t xml:space="preserve">Fill in the email address with </w:t>
+            </w:r>
+            <w:r>
+              <w:rPr>
+                <w:i/>
+                <w:color w:val="FF0000"/>
+              </w:rPr>
+              <w:t>tester’s email address</w:t>
             </w:r>
           </w:p>
           <w:p>
@@ -5807,15 +5973,64 @@
               <w:t xml:space="preserve">Connect to the database, run SELECT * FROM </w:t>
             </w:r>
             <w:r>
-              <w:t xml:space="preserve">client. </w:t>
+              <w:t>client</w:t>
+            </w:r>
+            <w:r>
+              <w:t>;</w:t>
+            </w:r>
+            <w:r>
+              <w:t xml:space="preserve"> </w:t>
             </w:r>
           </w:p>
           <w:p/>
           <w:p>
-            <w:r>
+            <w:pPr>
+              <w:ind w:left="450"/>
+              <w:rPr>
+                <w:b/>
+              </w:rPr>
+            </w:pPr>
+            <w:r>
+              <w:rPr>
+                <w:b/>
+              </w:rPr>
               <w:t>Take a screenshot</w:t>
             </w:r>
           </w:p>
+          <w:p/>
+          <w:p>
+            <w:pPr>
+              <w:pStyle w:val="ListParagraph"/>
+              <w:numPr>
+                <w:ilvl w:val="0"/>
+                <w:numId w:val="38"/>
+              </w:numPr>
+            </w:pPr>
+            <w:r>
+              <w:t xml:space="preserve">Connect to the database, run SELECT * FROM </w:t>
+            </w:r>
+            <w:r>
+              <w:t xml:space="preserve"> uq8LnAWi7D</w:t>
+            </w:r>
+            <w:r>
+              <w:t>;</w:t>
+            </w:r>
+          </w:p>
+          <w:p/>
+          <w:p>
+            <w:pPr>
+              <w:ind w:left="450"/>
+              <w:rPr>
+                <w:b/>
+              </w:rPr>
+            </w:pPr>
+            <w:r>
+              <w:rPr>
+                <w:b/>
+              </w:rPr>
+              <w:t>Take a screenshot</w:t>
+            </w:r>
+          </w:p>
         </w:tc>
         <w:tc>
           <w:tcPr>
@@ -5825,9 +6040,135 @@
             <w:r>
               <w:t xml:space="preserve">The SELECT * FROM client query should show </w:t>
             </w:r>
-            <w:bookmarkStart w:id="0" w:name="_GoBack"/>
-            <w:bookmarkEnd w:id="0"/>
-          </w:p>
+            <w:r>
+              <w:t xml:space="preserve">the record created in the client table with the following attributes: </w:t>
+            </w:r>
+          </w:p>
+          <w:p>
+            <w:pPr>
+              <w:pStyle w:val="ListParagraph"/>
+              <w:numPr>
+                <w:ilvl w:val="0"/>
+                <w:numId w:val="40"/>
+              </w:numPr>
+            </w:pPr>
+            <w:r>
+              <w:t xml:space="preserve">Username = </w:t>
+            </w:r>
+            <w:proofErr w:type="spellStart"/>
+            <w:r>
+              <w:t>registrationTest</w:t>
+            </w:r>
+            <w:proofErr w:type="spellEnd"/>
+          </w:p>
+          <w:p>
+            <w:pPr>
+              <w:pStyle w:val="ListParagraph"/>
+              <w:numPr>
+                <w:ilvl w:val="0"/>
+                <w:numId w:val="40"/>
+              </w:numPr>
+            </w:pPr>
+            <w:r>
+              <w:t xml:space="preserve">Email = </w:t>
+            </w:r>
+            <w:r>
+              <w:rPr>
+                <w:i/>
+                <w:color w:val="FF0000"/>
+              </w:rPr>
+              <w:t>tester’s email address</w:t>
+            </w:r>
+          </w:p>
+          <w:p>
+            <w:pPr>
+              <w:pStyle w:val="ListParagraph"/>
+              <w:numPr>
+                <w:ilvl w:val="0"/>
+                <w:numId w:val="40"/>
+              </w:numPr>
+            </w:pPr>
+            <w:r>
+              <w:t>Verified = false</w:t>
+            </w:r>
+          </w:p>
+          <w:p/>
+          <w:p>
+            <w:r>
+              <w:t xml:space="preserve">The SELECT * FROM  </w:t>
+            </w:r>
+            <w:r>
+              <w:t>uq8LnAWi7D</w:t>
+            </w:r>
+            <w:r>
+              <w:t xml:space="preserve"> query should show the record created in the ‘password’ table with the following attributes: </w:t>
+            </w:r>
+          </w:p>
+          <w:p>
+            <w:pPr>
+              <w:pStyle w:val="ListParagraph"/>
+              <w:numPr>
+                <w:ilvl w:val="0"/>
+                <w:numId w:val="40"/>
+              </w:numPr>
+            </w:pPr>
+            <w:r>
+              <w:t xml:space="preserve">Username = </w:t>
+            </w:r>
+            <w:proofErr w:type="spellStart"/>
+            <w:r>
+              <w:t>registrationTest</w:t>
+            </w:r>
+            <w:proofErr w:type="spellEnd"/>
+          </w:p>
+          <w:p>
+            <w:pPr>
+              <w:pStyle w:val="ListParagraph"/>
+              <w:numPr>
+                <w:ilvl w:val="0"/>
+                <w:numId w:val="40"/>
+              </w:numPr>
+            </w:pPr>
+            <w:r>
+              <w:t>Password = SHA value</w:t>
+            </w:r>
+          </w:p>
+          <w:p>
+            <w:pPr>
+              <w:pStyle w:val="ListParagraph"/>
+              <w:numPr>
+                <w:ilvl w:val="0"/>
+                <w:numId w:val="40"/>
+              </w:numPr>
+            </w:pPr>
+            <w:proofErr w:type="spellStart"/>
+            <w:r>
+              <w:t>isCurrent</w:t>
+            </w:r>
+            <w:proofErr w:type="spellEnd"/>
+            <w:r>
+              <w:t xml:space="preserve"> = True </w:t>
+            </w:r>
+          </w:p>
+          <w:p>
+            <w:pPr>
+              <w:pStyle w:val="ListParagraph"/>
+              <w:numPr>
+                <w:ilvl w:val="0"/>
+                <w:numId w:val="40"/>
+              </w:numPr>
+            </w:pPr>
+            <w:proofErr w:type="spellStart"/>
+            <w:r>
+              <w:t>expiryDate</w:t>
+            </w:r>
+            <w:proofErr w:type="spellEnd"/>
+            <w:r>
+              <w:t xml:space="preserve"> = 45 days from day of test </w:t>
+            </w:r>
+          </w:p>
+          <w:p/>
+          <w:p/>
         </w:tc>
         <w:tc>
           <w:tcPr>
@@ -5837,6 +6178,1607 @@
         </w:tc>
       </w:tr>
     </w:tbl>
+    <w:p>
+      <w:pPr>
+        <w:pStyle w:val="Heading1"/>
+        <w:numPr>
+          <w:ilvl w:val="1"/>
+          <w:numId w:val="41"/>
+        </w:numPr>
+      </w:pPr>
+      <w:r>
+        <w:lastRenderedPageBreak/>
+        <w:t>Web Application: User Registration (Cont’d)</w:t>
+      </w:r>
+    </w:p>
+    <w:tbl>
+      <w:tblPr>
+        <w:tblStyle w:val="TableGrid"/>
+        <w:tblpPr w:leftFromText="180" w:rightFromText="180" w:vertAnchor="page" w:horzAnchor="margin" w:tblpY="2039"/>
+        <w:tblW w:w="0" w:type="auto"/>
+        <w:tblLook w:val="04A0" w:firstRow="1" w:lastRow="0" w:firstColumn="1" w:lastColumn="0" w:noHBand="0" w:noVBand="1"/>
+      </w:tblPr>
+      <w:tblGrid>
+        <w:gridCol w:w="2807"/>
+        <w:gridCol w:w="3284"/>
+      </w:tblGrid>
+      <w:tr>
+        <w:trPr>
+          <w:trHeight w:val="645"/>
+        </w:trPr>
+        <w:tc>
+          <w:tcPr>
+            <w:tcW w:w="2807" w:type="dxa"/>
+            <w:shd w:val="clear" w:color="auto" w:fill="A6A6A6" w:themeFill="background1" w:themeFillShade="A6"/>
+            <w:vAlign w:val="center"/>
+          </w:tcPr>
+          <w:p>
+            <w:pPr>
+              <w:jc w:val="right"/>
+              <w:rPr>
+                <w:b/>
+                <w:sz w:val="28"/>
+              </w:rPr>
+            </w:pPr>
+            <w:r>
+              <w:rPr>
+                <w:b/>
+                <w:sz w:val="28"/>
+              </w:rPr>
+              <w:t>Iteration #:</w:t>
+            </w:r>
+          </w:p>
+        </w:tc>
+        <w:tc>
+          <w:tcPr>
+            <w:tcW w:w="3284" w:type="dxa"/>
+            <w:vAlign w:val="center"/>
+          </w:tcPr>
+          <w:p>
+            <w:r>
+              <w:t>1</w:t>
+            </w:r>
+          </w:p>
+        </w:tc>
+      </w:tr>
+      <w:tr>
+        <w:trPr>
+          <w:trHeight w:val="645"/>
+        </w:trPr>
+        <w:tc>
+          <w:tcPr>
+            <w:tcW w:w="2807" w:type="dxa"/>
+            <w:shd w:val="clear" w:color="auto" w:fill="A6A6A6" w:themeFill="background1" w:themeFillShade="A6"/>
+            <w:vAlign w:val="center"/>
+          </w:tcPr>
+          <w:p>
+            <w:pPr>
+              <w:jc w:val="right"/>
+              <w:rPr>
+                <w:b/>
+                <w:sz w:val="28"/>
+              </w:rPr>
+            </w:pPr>
+            <w:r>
+              <w:rPr>
+                <w:b/>
+                <w:sz w:val="28"/>
+              </w:rPr>
+              <w:t>Application Type:</w:t>
+            </w:r>
+          </w:p>
+        </w:tc>
+        <w:tc>
+          <w:tcPr>
+            <w:tcW w:w="3284" w:type="dxa"/>
+            <w:vAlign w:val="center"/>
+          </w:tcPr>
+          <w:p>
+            <w:r>
+              <w:t xml:space="preserve">Web </w:t>
+            </w:r>
+          </w:p>
+        </w:tc>
+      </w:tr>
+      <w:tr>
+        <w:trPr>
+          <w:trHeight w:val="645"/>
+        </w:trPr>
+        <w:tc>
+          <w:tcPr>
+            <w:tcW w:w="2807" w:type="dxa"/>
+            <w:shd w:val="clear" w:color="auto" w:fill="A6A6A6" w:themeFill="background1" w:themeFillShade="A6"/>
+            <w:vAlign w:val="center"/>
+          </w:tcPr>
+          <w:p>
+            <w:pPr>
+              <w:jc w:val="right"/>
+              <w:rPr>
+                <w:b/>
+                <w:sz w:val="28"/>
+              </w:rPr>
+            </w:pPr>
+            <w:r>
+              <w:rPr>
+                <w:b/>
+                <w:sz w:val="28"/>
+              </w:rPr>
+              <w:t>Date/Time</w:t>
+            </w:r>
+          </w:p>
+          <w:p>
+            <w:pPr>
+              <w:jc w:val="right"/>
+              <w:rPr>
+                <w:b/>
+              </w:rPr>
+            </w:pPr>
+            <w:r>
+              <w:rPr>
+                <w:b/>
+              </w:rPr>
+              <w:t>(DD-MMM-YYYY / HH:MM):</w:t>
+            </w:r>
+          </w:p>
+        </w:tc>
+        <w:tc>
+          <w:tcPr>
+            <w:tcW w:w="3284" w:type="dxa"/>
+            <w:vAlign w:val="center"/>
+          </w:tcPr>
+          <w:p/>
+        </w:tc>
+      </w:tr>
+      <w:tr>
+        <w:trPr>
+          <w:trHeight w:val="645"/>
+        </w:trPr>
+        <w:tc>
+          <w:tcPr>
+            <w:tcW w:w="2807" w:type="dxa"/>
+            <w:shd w:val="clear" w:color="auto" w:fill="A6A6A6" w:themeFill="background1" w:themeFillShade="A6"/>
+            <w:vAlign w:val="center"/>
+          </w:tcPr>
+          <w:p>
+            <w:pPr>
+              <w:jc w:val="right"/>
+              <w:rPr>
+                <w:b/>
+              </w:rPr>
+            </w:pPr>
+            <w:r>
+              <w:rPr>
+                <w:b/>
+                <w:sz w:val="28"/>
+              </w:rPr>
+              <w:t>Tester Name:</w:t>
+            </w:r>
+          </w:p>
+        </w:tc>
+        <w:tc>
+          <w:tcPr>
+            <w:tcW w:w="3284" w:type="dxa"/>
+            <w:vAlign w:val="center"/>
+          </w:tcPr>
+          <w:p/>
+        </w:tc>
+      </w:tr>
+    </w:tbl>
+    <w:p/>
+    <w:p/>
+    <w:p/>
+    <w:p>
+      <w:pPr>
+        <w:rPr>
+          <w:rFonts w:asciiTheme="majorHAnsi" w:eastAsiaTheme="majorEastAsia" w:hAnsiTheme="majorHAnsi" w:cstheme="majorBidi"/>
+          <w:b/>
+          <w:bCs/>
+          <w:color w:val="365F91" w:themeColor="accent1" w:themeShade="BF"/>
+          <w:sz w:val="28"/>
+          <w:szCs w:val="28"/>
+        </w:rPr>
+      </w:pPr>
+    </w:p>
+    <w:p/>
+    <w:tbl>
+      <w:tblPr>
+        <w:tblStyle w:val="TableGrid"/>
+        <w:tblpPr w:leftFromText="180" w:rightFromText="180" w:vertAnchor="text" w:horzAnchor="margin" w:tblpY="430"/>
+        <w:tblW w:w="14370" w:type="dxa"/>
+        <w:tblLook w:val="04A0" w:firstRow="1" w:lastRow="0" w:firstColumn="1" w:lastColumn="0" w:noHBand="0" w:noVBand="1"/>
+      </w:tblPr>
+      <w:tblGrid>
+        <w:gridCol w:w="1526"/>
+        <w:gridCol w:w="6095"/>
+        <w:gridCol w:w="4961"/>
+        <w:gridCol w:w="1788"/>
+      </w:tblGrid>
+      <w:tr>
+        <w:trPr>
+          <w:trHeight w:val="862"/>
+        </w:trPr>
+        <w:tc>
+          <w:tcPr>
+            <w:tcW w:w="1526" w:type="dxa"/>
+            <w:shd w:val="clear" w:color="auto" w:fill="A6A6A6" w:themeFill="background1" w:themeFillShade="A6"/>
+            <w:vAlign w:val="center"/>
+          </w:tcPr>
+          <w:p>
+            <w:pPr>
+              <w:jc w:val="center"/>
+              <w:rPr>
+                <w:b/>
+                <w:sz w:val="28"/>
+              </w:rPr>
+            </w:pPr>
+            <w:r>
+              <w:rPr>
+                <w:b/>
+                <w:sz w:val="28"/>
+              </w:rPr>
+              <w:t>Test ID</w:t>
+            </w:r>
+          </w:p>
+        </w:tc>
+        <w:tc>
+          <w:tcPr>
+            <w:tcW w:w="6095" w:type="dxa"/>
+            <w:shd w:val="clear" w:color="auto" w:fill="A6A6A6" w:themeFill="background1" w:themeFillShade="A6"/>
+            <w:vAlign w:val="center"/>
+          </w:tcPr>
+          <w:p>
+            <w:pPr>
+              <w:jc w:val="center"/>
+              <w:rPr>
+                <w:b/>
+                <w:sz w:val="28"/>
+              </w:rPr>
+            </w:pPr>
+            <w:r>
+              <w:rPr>
+                <w:b/>
+                <w:sz w:val="28"/>
+              </w:rPr>
+              <w:t>Test Steps</w:t>
+            </w:r>
+          </w:p>
+        </w:tc>
+        <w:tc>
+          <w:tcPr>
+            <w:tcW w:w="4961" w:type="dxa"/>
+            <w:shd w:val="clear" w:color="auto" w:fill="A6A6A6" w:themeFill="background1" w:themeFillShade="A6"/>
+            <w:vAlign w:val="center"/>
+          </w:tcPr>
+          <w:p>
+            <w:pPr>
+              <w:jc w:val="center"/>
+              <w:rPr>
+                <w:b/>
+                <w:sz w:val="28"/>
+              </w:rPr>
+            </w:pPr>
+            <w:r>
+              <w:rPr>
+                <w:b/>
+                <w:sz w:val="28"/>
+              </w:rPr>
+              <w:t>Expected Result</w:t>
+            </w:r>
+          </w:p>
+        </w:tc>
+        <w:tc>
+          <w:tcPr>
+            <w:tcW w:w="1788" w:type="dxa"/>
+            <w:shd w:val="clear" w:color="auto" w:fill="A6A6A6" w:themeFill="background1" w:themeFillShade="A6"/>
+            <w:vAlign w:val="center"/>
+          </w:tcPr>
+          <w:p>
+            <w:pPr>
+              <w:jc w:val="center"/>
+              <w:rPr>
+                <w:b/>
+                <w:sz w:val="28"/>
+              </w:rPr>
+            </w:pPr>
+            <w:r>
+              <w:rPr>
+                <w:b/>
+                <w:sz w:val="28"/>
+              </w:rPr>
+              <w:t>Pass/Fail (Initials)</w:t>
+            </w:r>
+          </w:p>
+        </w:tc>
+      </w:tr>
+      <w:tr>
+        <w:trPr>
+          <w:trHeight w:val="862"/>
+        </w:trPr>
+        <w:tc>
+          <w:tcPr>
+            <w:tcW w:w="1526" w:type="dxa"/>
+          </w:tcPr>
+          <w:p>
+            <w:pPr>
+              <w:pStyle w:val="ListParagraph"/>
+              <w:numPr>
+                <w:ilvl w:val="2"/>
+                <w:numId w:val="8"/>
+              </w:numPr>
+            </w:pPr>
+          </w:p>
+        </w:tc>
+        <w:tc>
+          <w:tcPr>
+            <w:tcW w:w="6095" w:type="dxa"/>
+          </w:tcPr>
+          <w:p>
+            <w:pPr>
+              <w:pStyle w:val="ListParagraph"/>
+              <w:numPr>
+                <w:ilvl w:val="0"/>
+                <w:numId w:val="42"/>
+              </w:numPr>
+            </w:pPr>
+            <w:r>
+              <w:t>Check your email to check for the verification email from JustHealth.</w:t>
+            </w:r>
+          </w:p>
+          <w:p/>
+          <w:p>
+            <w:pPr>
+              <w:ind w:left="360"/>
+              <w:rPr>
+                <w:b/>
+              </w:rPr>
+            </w:pPr>
+            <w:r>
+              <w:rPr>
+                <w:b/>
+              </w:rPr>
+              <w:t xml:space="preserve">Take a screenshot. </w:t>
+            </w:r>
+          </w:p>
+        </w:tc>
+        <w:tc>
+          <w:tcPr>
+            <w:tcW w:w="4961" w:type="dxa"/>
+          </w:tcPr>
+          <w:p>
+            <w:r>
+              <w:t xml:space="preserve">Email to have been received asking for email verification after your recent registration. </w:t>
+            </w:r>
+          </w:p>
+          <w:p/>
+        </w:tc>
+        <w:tc>
+          <w:tcPr>
+            <w:tcW w:w="1788" w:type="dxa"/>
+          </w:tcPr>
+          <w:p/>
+        </w:tc>
+      </w:tr>
+      <w:tr>
+        <w:trPr>
+          <w:trHeight w:val="862"/>
+        </w:trPr>
+        <w:tc>
+          <w:tcPr>
+            <w:tcW w:w="1526" w:type="dxa"/>
+          </w:tcPr>
+          <w:p>
+            <w:pPr>
+              <w:pStyle w:val="ListParagraph"/>
+              <w:numPr>
+                <w:ilvl w:val="2"/>
+                <w:numId w:val="8"/>
+              </w:numPr>
+            </w:pPr>
+          </w:p>
+        </w:tc>
+        <w:tc>
+          <w:tcPr>
+            <w:tcW w:w="6095" w:type="dxa"/>
+          </w:tcPr>
+          <w:p>
+            <w:pPr>
+              <w:pStyle w:val="ListParagraph"/>
+              <w:numPr>
+                <w:ilvl w:val="0"/>
+                <w:numId w:val="43"/>
+              </w:numPr>
+            </w:pPr>
+            <w:r>
+              <w:t>Click the link in the email</w:t>
+            </w:r>
+            <w:r>
+              <w:t>.</w:t>
+            </w:r>
+          </w:p>
+        </w:tc>
+        <w:tc>
+          <w:tcPr>
+            <w:tcW w:w="4961" w:type="dxa"/>
+          </w:tcPr>
+          <w:p>
+            <w:r>
+              <w:t xml:space="preserve">The link takes you to a page to verify your email address. </w:t>
+            </w:r>
+          </w:p>
+        </w:tc>
+        <w:tc>
+          <w:tcPr>
+            <w:tcW w:w="1788" w:type="dxa"/>
+          </w:tcPr>
+          <w:p/>
+        </w:tc>
+      </w:tr>
+      <w:tr>
+        <w:trPr>
+          <w:trHeight w:val="862"/>
+        </w:trPr>
+        <w:tc>
+          <w:tcPr>
+            <w:tcW w:w="1526" w:type="dxa"/>
+          </w:tcPr>
+          <w:p>
+            <w:pPr>
+              <w:pStyle w:val="ListParagraph"/>
+              <w:numPr>
+                <w:ilvl w:val="2"/>
+                <w:numId w:val="8"/>
+              </w:numPr>
+            </w:pPr>
+          </w:p>
+        </w:tc>
+        <w:tc>
+          <w:tcPr>
+            <w:tcW w:w="6095" w:type="dxa"/>
+          </w:tcPr>
+          <w:p>
+            <w:pPr>
+              <w:pStyle w:val="ListParagraph"/>
+              <w:numPr>
+                <w:ilvl w:val="0"/>
+                <w:numId w:val="44"/>
+              </w:numPr>
+            </w:pPr>
+            <w:r>
+              <w:t xml:space="preserve">Connect to the database and run, SELECT * FROM </w:t>
+            </w:r>
+            <w:r>
+              <w:t xml:space="preserve"> </w:t>
+            </w:r>
+            <w:r>
+              <w:t xml:space="preserve">client </w:t>
+            </w:r>
+          </w:p>
+          <w:p/>
+          <w:p>
+            <w:pPr>
+              <w:ind w:left="360"/>
+              <w:rPr>
+                <w:b/>
+              </w:rPr>
+            </w:pPr>
+            <w:r>
+              <w:rPr>
+                <w:b/>
+              </w:rPr>
+              <w:t>Take a screenshot.</w:t>
+            </w:r>
+          </w:p>
+        </w:tc>
+        <w:tc>
+          <w:tcPr>
+            <w:tcW w:w="4961" w:type="dxa"/>
+          </w:tcPr>
+          <w:p>
+            <w:r>
+              <w:t xml:space="preserve">The verified field has switched to TRUE. </w:t>
+            </w:r>
+          </w:p>
+        </w:tc>
+        <w:tc>
+          <w:tcPr>
+            <w:tcW w:w="1788" w:type="dxa"/>
+          </w:tcPr>
+          <w:p/>
+        </w:tc>
+      </w:tr>
+    </w:tbl>
+    <w:p>
+      <w:pPr>
+        <w:rPr>
+          <w:b/>
+        </w:rPr>
+      </w:pPr>
+    </w:p>
+    <w:p>
+      <w:r>
+        <w:br w:type="page"/>
+      </w:r>
+    </w:p>
+    <w:p>
+      <w:pPr>
+        <w:pStyle w:val="Heading1"/>
+        <w:numPr>
+          <w:ilvl w:val="1"/>
+          <w:numId w:val="41"/>
+        </w:numPr>
+      </w:pPr>
+      <w:r>
+        <w:lastRenderedPageBreak/>
+        <w:t xml:space="preserve">Web Application: </w:t>
+      </w:r>
+      <w:r>
+        <w:t xml:space="preserve">Log </w:t>
+      </w:r>
+      <w:proofErr w:type="gramStart"/>
+      <w:r>
+        <w:t>In</w:t>
+      </w:r>
+      <w:proofErr w:type="gramEnd"/>
+      <w:r>
+        <w:t xml:space="preserve"> Functionality</w:t>
+      </w:r>
+      <w:r>
+        <w:t xml:space="preserve"> </w:t>
+      </w:r>
+    </w:p>
+    <w:tbl>
+      <w:tblPr>
+        <w:tblStyle w:val="TableGrid"/>
+        <w:tblpPr w:leftFromText="180" w:rightFromText="180" w:vertAnchor="page" w:horzAnchor="margin" w:tblpY="2039"/>
+        <w:tblW w:w="0" w:type="auto"/>
+        <w:tblLook w:val="04A0" w:firstRow="1" w:lastRow="0" w:firstColumn="1" w:lastColumn="0" w:noHBand="0" w:noVBand="1"/>
+      </w:tblPr>
+      <w:tblGrid>
+        <w:gridCol w:w="2807"/>
+        <w:gridCol w:w="3284"/>
+      </w:tblGrid>
+      <w:tr>
+        <w:trPr>
+          <w:trHeight w:val="645"/>
+        </w:trPr>
+        <w:tc>
+          <w:tcPr>
+            <w:tcW w:w="2807" w:type="dxa"/>
+            <w:shd w:val="clear" w:color="auto" w:fill="A6A6A6" w:themeFill="background1" w:themeFillShade="A6"/>
+            <w:vAlign w:val="center"/>
+          </w:tcPr>
+          <w:p>
+            <w:pPr>
+              <w:jc w:val="right"/>
+              <w:rPr>
+                <w:b/>
+                <w:sz w:val="28"/>
+              </w:rPr>
+            </w:pPr>
+            <w:r>
+              <w:rPr>
+                <w:b/>
+                <w:sz w:val="28"/>
+              </w:rPr>
+              <w:t>Iteration #:</w:t>
+            </w:r>
+          </w:p>
+        </w:tc>
+        <w:tc>
+          <w:tcPr>
+            <w:tcW w:w="3284" w:type="dxa"/>
+            <w:vAlign w:val="center"/>
+          </w:tcPr>
+          <w:p>
+            <w:r>
+              <w:t>1</w:t>
+            </w:r>
+          </w:p>
+        </w:tc>
+      </w:tr>
+      <w:tr>
+        <w:trPr>
+          <w:trHeight w:val="645"/>
+        </w:trPr>
+        <w:tc>
+          <w:tcPr>
+            <w:tcW w:w="2807" w:type="dxa"/>
+            <w:shd w:val="clear" w:color="auto" w:fill="A6A6A6" w:themeFill="background1" w:themeFillShade="A6"/>
+            <w:vAlign w:val="center"/>
+          </w:tcPr>
+          <w:p>
+            <w:pPr>
+              <w:jc w:val="right"/>
+              <w:rPr>
+                <w:b/>
+                <w:sz w:val="28"/>
+              </w:rPr>
+            </w:pPr>
+            <w:r>
+              <w:rPr>
+                <w:b/>
+                <w:sz w:val="28"/>
+              </w:rPr>
+              <w:t>Application Type:</w:t>
+            </w:r>
+          </w:p>
+        </w:tc>
+        <w:tc>
+          <w:tcPr>
+            <w:tcW w:w="3284" w:type="dxa"/>
+            <w:vAlign w:val="center"/>
+          </w:tcPr>
+          <w:p>
+            <w:r>
+              <w:t xml:space="preserve">Web </w:t>
+            </w:r>
+          </w:p>
+        </w:tc>
+      </w:tr>
+      <w:tr>
+        <w:trPr>
+          <w:trHeight w:val="645"/>
+        </w:trPr>
+        <w:tc>
+          <w:tcPr>
+            <w:tcW w:w="2807" w:type="dxa"/>
+            <w:shd w:val="clear" w:color="auto" w:fill="A6A6A6" w:themeFill="background1" w:themeFillShade="A6"/>
+            <w:vAlign w:val="center"/>
+          </w:tcPr>
+          <w:p>
+            <w:pPr>
+              <w:jc w:val="right"/>
+              <w:rPr>
+                <w:b/>
+                <w:sz w:val="28"/>
+              </w:rPr>
+            </w:pPr>
+            <w:r>
+              <w:rPr>
+                <w:b/>
+                <w:sz w:val="28"/>
+              </w:rPr>
+              <w:t>Date/Time</w:t>
+            </w:r>
+          </w:p>
+          <w:p>
+            <w:pPr>
+              <w:jc w:val="right"/>
+              <w:rPr>
+                <w:b/>
+              </w:rPr>
+            </w:pPr>
+            <w:r>
+              <w:rPr>
+                <w:b/>
+              </w:rPr>
+              <w:t>(DD-MMM-YYYY / HH:MM):</w:t>
+            </w:r>
+          </w:p>
+        </w:tc>
+        <w:tc>
+          <w:tcPr>
+            <w:tcW w:w="3284" w:type="dxa"/>
+            <w:vAlign w:val="center"/>
+          </w:tcPr>
+          <w:p/>
+        </w:tc>
+      </w:tr>
+      <w:tr>
+        <w:trPr>
+          <w:trHeight w:val="645"/>
+        </w:trPr>
+        <w:tc>
+          <w:tcPr>
+            <w:tcW w:w="2807" w:type="dxa"/>
+            <w:shd w:val="clear" w:color="auto" w:fill="A6A6A6" w:themeFill="background1" w:themeFillShade="A6"/>
+            <w:vAlign w:val="center"/>
+          </w:tcPr>
+          <w:p>
+            <w:pPr>
+              <w:jc w:val="right"/>
+              <w:rPr>
+                <w:b/>
+              </w:rPr>
+            </w:pPr>
+            <w:r>
+              <w:rPr>
+                <w:b/>
+                <w:sz w:val="28"/>
+              </w:rPr>
+              <w:t>Tester Name:</w:t>
+            </w:r>
+          </w:p>
+        </w:tc>
+        <w:tc>
+          <w:tcPr>
+            <w:tcW w:w="3284" w:type="dxa"/>
+            <w:vAlign w:val="center"/>
+          </w:tcPr>
+          <w:p/>
+        </w:tc>
+      </w:tr>
+    </w:tbl>
+    <w:p/>
+    <w:p/>
+    <w:p/>
+    <w:p>
+      <w:pPr>
+        <w:rPr>
+          <w:rFonts w:asciiTheme="majorHAnsi" w:eastAsiaTheme="majorEastAsia" w:hAnsiTheme="majorHAnsi" w:cstheme="majorBidi"/>
+          <w:b/>
+          <w:bCs/>
+          <w:color w:val="365F91" w:themeColor="accent1" w:themeShade="BF"/>
+          <w:sz w:val="28"/>
+          <w:szCs w:val="28"/>
+        </w:rPr>
+      </w:pPr>
+    </w:p>
+    <w:p/>
+    <w:tbl>
+      <w:tblPr>
+        <w:tblStyle w:val="TableGrid"/>
+        <w:tblpPr w:leftFromText="180" w:rightFromText="180" w:vertAnchor="text" w:horzAnchor="margin" w:tblpY="430"/>
+        <w:tblW w:w="14370" w:type="dxa"/>
+        <w:tblLook w:val="04A0" w:firstRow="1" w:lastRow="0" w:firstColumn="1" w:lastColumn="0" w:noHBand="0" w:noVBand="1"/>
+      </w:tblPr>
+      <w:tblGrid>
+        <w:gridCol w:w="1526"/>
+        <w:gridCol w:w="6095"/>
+        <w:gridCol w:w="4961"/>
+        <w:gridCol w:w="1788"/>
+      </w:tblGrid>
+      <w:tr>
+        <w:trPr>
+          <w:trHeight w:val="862"/>
+        </w:trPr>
+        <w:tc>
+          <w:tcPr>
+            <w:tcW w:w="1526" w:type="dxa"/>
+            <w:shd w:val="clear" w:color="auto" w:fill="A6A6A6" w:themeFill="background1" w:themeFillShade="A6"/>
+            <w:vAlign w:val="center"/>
+          </w:tcPr>
+          <w:p>
+            <w:pPr>
+              <w:jc w:val="center"/>
+              <w:rPr>
+                <w:b/>
+                <w:sz w:val="28"/>
+              </w:rPr>
+            </w:pPr>
+            <w:r>
+              <w:rPr>
+                <w:b/>
+                <w:sz w:val="28"/>
+              </w:rPr>
+              <w:t>Test ID</w:t>
+            </w:r>
+          </w:p>
+        </w:tc>
+        <w:tc>
+          <w:tcPr>
+            <w:tcW w:w="6095" w:type="dxa"/>
+            <w:shd w:val="clear" w:color="auto" w:fill="A6A6A6" w:themeFill="background1" w:themeFillShade="A6"/>
+            <w:vAlign w:val="center"/>
+          </w:tcPr>
+          <w:p>
+            <w:pPr>
+              <w:jc w:val="center"/>
+              <w:rPr>
+                <w:b/>
+                <w:sz w:val="28"/>
+              </w:rPr>
+            </w:pPr>
+            <w:r>
+              <w:rPr>
+                <w:b/>
+                <w:sz w:val="28"/>
+              </w:rPr>
+              <w:t>Test Steps</w:t>
+            </w:r>
+          </w:p>
+        </w:tc>
+        <w:tc>
+          <w:tcPr>
+            <w:tcW w:w="4961" w:type="dxa"/>
+            <w:shd w:val="clear" w:color="auto" w:fill="A6A6A6" w:themeFill="background1" w:themeFillShade="A6"/>
+            <w:vAlign w:val="center"/>
+          </w:tcPr>
+          <w:p>
+            <w:pPr>
+              <w:jc w:val="center"/>
+              <w:rPr>
+                <w:b/>
+                <w:sz w:val="28"/>
+              </w:rPr>
+            </w:pPr>
+            <w:r>
+              <w:rPr>
+                <w:b/>
+                <w:sz w:val="28"/>
+              </w:rPr>
+              <w:t>Expected Result</w:t>
+            </w:r>
+          </w:p>
+        </w:tc>
+        <w:tc>
+          <w:tcPr>
+            <w:tcW w:w="1788" w:type="dxa"/>
+            <w:shd w:val="clear" w:color="auto" w:fill="A6A6A6" w:themeFill="background1" w:themeFillShade="A6"/>
+            <w:vAlign w:val="center"/>
+          </w:tcPr>
+          <w:p>
+            <w:pPr>
+              <w:jc w:val="center"/>
+              <w:rPr>
+                <w:b/>
+                <w:sz w:val="28"/>
+              </w:rPr>
+            </w:pPr>
+            <w:r>
+              <w:rPr>
+                <w:b/>
+                <w:sz w:val="28"/>
+              </w:rPr>
+              <w:t>Pass/Fail (Initials)</w:t>
+            </w:r>
+          </w:p>
+        </w:tc>
+      </w:tr>
+      <w:tr>
+        <w:trPr>
+          <w:trHeight w:val="862"/>
+        </w:trPr>
+        <w:tc>
+          <w:tcPr>
+            <w:tcW w:w="1526" w:type="dxa"/>
+          </w:tcPr>
+          <w:p>
+            <w:pPr>
+              <w:pStyle w:val="ListParagraph"/>
+              <w:numPr>
+                <w:ilvl w:val="2"/>
+                <w:numId w:val="41"/>
+              </w:numPr>
+            </w:pPr>
+          </w:p>
+        </w:tc>
+        <w:tc>
+          <w:tcPr>
+            <w:tcW w:w="6095" w:type="dxa"/>
+          </w:tcPr>
+          <w:p>
+            <w:pPr>
+              <w:pStyle w:val="ListParagraph"/>
+              <w:numPr>
+                <w:ilvl w:val="0"/>
+                <w:numId w:val="45"/>
+              </w:numPr>
+            </w:pPr>
+            <w:r>
+              <w:t xml:space="preserve">Navigate to the login screen. </w:t>
+            </w:r>
+          </w:p>
+          <w:p>
+            <w:pPr>
+              <w:pStyle w:val="ListParagraph"/>
+              <w:numPr>
+                <w:ilvl w:val="0"/>
+                <w:numId w:val="45"/>
+              </w:numPr>
+            </w:pPr>
+            <w:r>
+              <w:t xml:space="preserve">Use the </w:t>
+            </w:r>
+            <w:r>
+              <w:t>username: ‘</w:t>
+            </w:r>
+            <w:proofErr w:type="spellStart"/>
+            <w:r>
+              <w:t>registrationTest</w:t>
+            </w:r>
+            <w:proofErr w:type="spellEnd"/>
+            <w:r>
+              <w:t>’ and password: ‘</w:t>
+            </w:r>
+            <w:proofErr w:type="spellStart"/>
+            <w:r>
+              <w:t>registrationPassword</w:t>
+            </w:r>
+            <w:proofErr w:type="spellEnd"/>
+            <w:r>
+              <w:t>’.</w:t>
+            </w:r>
+          </w:p>
+          <w:p>
+            <w:pPr>
+              <w:pStyle w:val="ListParagraph"/>
+              <w:numPr>
+                <w:ilvl w:val="0"/>
+                <w:numId w:val="45"/>
+              </w:numPr>
+            </w:pPr>
+            <w:r>
+              <w:t>Press login</w:t>
+            </w:r>
+            <w:r>
+              <w:t>.</w:t>
+            </w:r>
+          </w:p>
+        </w:tc>
+        <w:tc>
+          <w:tcPr>
+            <w:tcW w:w="4961" w:type="dxa"/>
+          </w:tcPr>
+          <w:p>
+            <w:r>
+              <w:t>The login is authorised.</w:t>
+            </w:r>
+          </w:p>
+          <w:p/>
+        </w:tc>
+        <w:tc>
+          <w:tcPr>
+            <w:tcW w:w="1788" w:type="dxa"/>
+          </w:tcPr>
+          <w:p/>
+        </w:tc>
+      </w:tr>
+      <w:tr>
+        <w:trPr>
+          <w:trHeight w:val="862"/>
+        </w:trPr>
+        <w:tc>
+          <w:tcPr>
+            <w:tcW w:w="1526" w:type="dxa"/>
+          </w:tcPr>
+          <w:p>
+            <w:pPr>
+              <w:pStyle w:val="ListParagraph"/>
+              <w:numPr>
+                <w:ilvl w:val="2"/>
+                <w:numId w:val="41"/>
+              </w:numPr>
+            </w:pPr>
+          </w:p>
+        </w:tc>
+        <w:tc>
+          <w:tcPr>
+            <w:tcW w:w="6095" w:type="dxa"/>
+          </w:tcPr>
+          <w:p>
+            <w:pPr>
+              <w:pStyle w:val="ListParagraph"/>
+              <w:numPr>
+                <w:ilvl w:val="0"/>
+                <w:numId w:val="46"/>
+              </w:numPr>
+            </w:pPr>
+            <w:r>
+              <w:t>Navigate to the login screen.</w:t>
+            </w:r>
+          </w:p>
+          <w:p>
+            <w:pPr>
+              <w:pStyle w:val="ListParagraph"/>
+              <w:numPr>
+                <w:ilvl w:val="0"/>
+                <w:numId w:val="46"/>
+              </w:numPr>
+            </w:pPr>
+            <w:r>
+              <w:t>Use the username: ‘</w:t>
+            </w:r>
+            <w:proofErr w:type="spellStart"/>
+            <w:r>
+              <w:t>registrationTest</w:t>
+            </w:r>
+            <w:proofErr w:type="spellEnd"/>
+            <w:r>
+              <w:t>’ and password: ‘</w:t>
+            </w:r>
+            <w:proofErr w:type="spellStart"/>
+            <w:r>
+              <w:t>registrationPasswords</w:t>
+            </w:r>
+            <w:proofErr w:type="spellEnd"/>
+            <w:r>
+              <w:t>’.</w:t>
+            </w:r>
+          </w:p>
+          <w:p>
+            <w:pPr>
+              <w:pStyle w:val="ListParagraph"/>
+              <w:numPr>
+                <w:ilvl w:val="0"/>
+                <w:numId w:val="46"/>
+              </w:numPr>
+            </w:pPr>
+            <w:r>
+              <w:t>Press login.</w:t>
+            </w:r>
+          </w:p>
+        </w:tc>
+        <w:tc>
+          <w:tcPr>
+            <w:tcW w:w="4961" w:type="dxa"/>
+          </w:tcPr>
+          <w:p>
+            <w:r>
+              <w:t xml:space="preserve">The login is not authorised – incorrect password. </w:t>
+            </w:r>
+          </w:p>
+        </w:tc>
+        <w:tc>
+          <w:tcPr>
+            <w:tcW w:w="1788" w:type="dxa"/>
+          </w:tcPr>
+          <w:p/>
+        </w:tc>
+      </w:tr>
+      <w:tr>
+        <w:trPr>
+          <w:trHeight w:val="862"/>
+        </w:trPr>
+        <w:tc>
+          <w:tcPr>
+            <w:tcW w:w="1526" w:type="dxa"/>
+          </w:tcPr>
+          <w:p>
+            <w:pPr>
+              <w:pStyle w:val="ListParagraph"/>
+              <w:numPr>
+                <w:ilvl w:val="2"/>
+                <w:numId w:val="41"/>
+              </w:numPr>
+            </w:pPr>
+          </w:p>
+        </w:tc>
+        <w:tc>
+          <w:tcPr>
+            <w:tcW w:w="6095" w:type="dxa"/>
+          </w:tcPr>
+          <w:p>
+            <w:pPr>
+              <w:pStyle w:val="ListParagraph"/>
+              <w:numPr>
+                <w:ilvl w:val="0"/>
+                <w:numId w:val="47"/>
+              </w:numPr>
+            </w:pPr>
+            <w:r>
+              <w:t xml:space="preserve">Navigate to the login screen. </w:t>
+            </w:r>
+          </w:p>
+          <w:p>
+            <w:pPr>
+              <w:pStyle w:val="ListParagraph"/>
+              <w:numPr>
+                <w:ilvl w:val="0"/>
+                <w:numId w:val="47"/>
+              </w:numPr>
+            </w:pPr>
+            <w:r>
+              <w:t>Use the username: ‘</w:t>
+            </w:r>
+            <w:proofErr w:type="spellStart"/>
+            <w:r>
+              <w:t>registrationTest</w:t>
+            </w:r>
+            <w:proofErr w:type="spellEnd"/>
+            <w:r>
+              <w:t>’ and password: ‘</w:t>
+            </w:r>
+            <w:proofErr w:type="spellStart"/>
+            <w:r>
+              <w:t>registrationPasswords</w:t>
+            </w:r>
+            <w:proofErr w:type="spellEnd"/>
+            <w:r>
+              <w:t>’.</w:t>
+            </w:r>
+          </w:p>
+          <w:p>
+            <w:pPr>
+              <w:pStyle w:val="ListParagraph"/>
+              <w:numPr>
+                <w:ilvl w:val="0"/>
+                <w:numId w:val="47"/>
+              </w:numPr>
+            </w:pPr>
+            <w:r>
+              <w:t xml:space="preserve">Press Login. </w:t>
+            </w:r>
+          </w:p>
+          <w:p>
+            <w:pPr>
+              <w:pStyle w:val="ListParagraph"/>
+              <w:numPr>
+                <w:ilvl w:val="0"/>
+                <w:numId w:val="47"/>
+              </w:numPr>
+            </w:pPr>
+            <w:r>
+              <w:t xml:space="preserve">Attempt this another 4 times. </w:t>
+            </w:r>
+          </w:p>
+          <w:p/>
+          <w:p>
+            <w:pPr>
+              <w:ind w:left="360"/>
+              <w:rPr>
+                <w:b/>
+              </w:rPr>
+            </w:pPr>
+            <w:r>
+              <w:rPr>
+                <w:b/>
+              </w:rPr>
+              <w:t>Take a screenshot.</w:t>
+            </w:r>
+          </w:p>
+        </w:tc>
+        <w:tc>
+          <w:tcPr>
+            <w:tcW w:w="4961" w:type="dxa"/>
+          </w:tcPr>
+          <w:p>
+            <w:r>
+              <w:t xml:space="preserve">A message should appear stating that the account is locked. </w:t>
+            </w:r>
+          </w:p>
+        </w:tc>
+        <w:tc>
+          <w:tcPr>
+            <w:tcW w:w="1788" w:type="dxa"/>
+          </w:tcPr>
+          <w:p/>
+        </w:tc>
+      </w:tr>
+    </w:tbl>
+    <w:p>
+      <w:pPr>
+        <w:pStyle w:val="Heading1"/>
+        <w:numPr>
+          <w:ilvl w:val="1"/>
+          <w:numId w:val="8"/>
+        </w:numPr>
+      </w:pPr>
+      <w:r>
+        <w:lastRenderedPageBreak/>
+        <w:t xml:space="preserve">Web Application: Log </w:t>
+      </w:r>
+      <w:proofErr w:type="gramStart"/>
+      <w:r>
+        <w:t>In</w:t>
+      </w:r>
+      <w:proofErr w:type="gramEnd"/>
+      <w:r>
+        <w:t xml:space="preserve"> Functionality </w:t>
+      </w:r>
+      <w:r>
+        <w:t>(Cont’d)</w:t>
+      </w:r>
+    </w:p>
+    <w:tbl>
+      <w:tblPr>
+        <w:tblStyle w:val="TableGrid"/>
+        <w:tblpPr w:leftFromText="180" w:rightFromText="180" w:vertAnchor="page" w:horzAnchor="margin" w:tblpY="2039"/>
+        <w:tblW w:w="0" w:type="auto"/>
+        <w:tblLook w:val="04A0" w:firstRow="1" w:lastRow="0" w:firstColumn="1" w:lastColumn="0" w:noHBand="0" w:noVBand="1"/>
+      </w:tblPr>
+      <w:tblGrid>
+        <w:gridCol w:w="2807"/>
+        <w:gridCol w:w="3284"/>
+      </w:tblGrid>
+      <w:tr>
+        <w:trPr>
+          <w:trHeight w:val="645"/>
+        </w:trPr>
+        <w:tc>
+          <w:tcPr>
+            <w:tcW w:w="2807" w:type="dxa"/>
+            <w:shd w:val="clear" w:color="auto" w:fill="A6A6A6" w:themeFill="background1" w:themeFillShade="A6"/>
+            <w:vAlign w:val="center"/>
+          </w:tcPr>
+          <w:p>
+            <w:pPr>
+              <w:jc w:val="right"/>
+              <w:rPr>
+                <w:b/>
+                <w:sz w:val="28"/>
+              </w:rPr>
+            </w:pPr>
+            <w:r>
+              <w:rPr>
+                <w:b/>
+                <w:sz w:val="28"/>
+              </w:rPr>
+              <w:t>Iteration #:</w:t>
+            </w:r>
+          </w:p>
+        </w:tc>
+        <w:tc>
+          <w:tcPr>
+            <w:tcW w:w="3284" w:type="dxa"/>
+            <w:vAlign w:val="center"/>
+          </w:tcPr>
+          <w:p>
+            <w:r>
+              <w:t>1</w:t>
+            </w:r>
+          </w:p>
+        </w:tc>
+      </w:tr>
+      <w:tr>
+        <w:trPr>
+          <w:trHeight w:val="645"/>
+        </w:trPr>
+        <w:tc>
+          <w:tcPr>
+            <w:tcW w:w="2807" w:type="dxa"/>
+            <w:shd w:val="clear" w:color="auto" w:fill="A6A6A6" w:themeFill="background1" w:themeFillShade="A6"/>
+            <w:vAlign w:val="center"/>
+          </w:tcPr>
+          <w:p>
+            <w:pPr>
+              <w:jc w:val="right"/>
+              <w:rPr>
+                <w:b/>
+                <w:sz w:val="28"/>
+              </w:rPr>
+            </w:pPr>
+            <w:r>
+              <w:rPr>
+                <w:b/>
+                <w:sz w:val="28"/>
+              </w:rPr>
+              <w:t>Application Type:</w:t>
+            </w:r>
+          </w:p>
+        </w:tc>
+        <w:tc>
+          <w:tcPr>
+            <w:tcW w:w="3284" w:type="dxa"/>
+            <w:vAlign w:val="center"/>
+          </w:tcPr>
+          <w:p>
+            <w:r>
+              <w:t xml:space="preserve">Web </w:t>
+            </w:r>
+          </w:p>
+        </w:tc>
+      </w:tr>
+      <w:tr>
+        <w:trPr>
+          <w:trHeight w:val="645"/>
+        </w:trPr>
+        <w:tc>
+          <w:tcPr>
+            <w:tcW w:w="2807" w:type="dxa"/>
+            <w:shd w:val="clear" w:color="auto" w:fill="A6A6A6" w:themeFill="background1" w:themeFillShade="A6"/>
+            <w:vAlign w:val="center"/>
+          </w:tcPr>
+          <w:p>
+            <w:pPr>
+              <w:jc w:val="right"/>
+              <w:rPr>
+                <w:b/>
+                <w:sz w:val="28"/>
+              </w:rPr>
+            </w:pPr>
+            <w:r>
+              <w:rPr>
+                <w:b/>
+                <w:sz w:val="28"/>
+              </w:rPr>
+              <w:t>Date/Time</w:t>
+            </w:r>
+          </w:p>
+          <w:p>
+            <w:pPr>
+              <w:jc w:val="right"/>
+              <w:rPr>
+                <w:b/>
+              </w:rPr>
+            </w:pPr>
+            <w:r>
+              <w:rPr>
+                <w:b/>
+              </w:rPr>
+              <w:t>(DD-MMM-YYYY / HH:MM):</w:t>
+            </w:r>
+          </w:p>
+        </w:tc>
+        <w:tc>
+          <w:tcPr>
+            <w:tcW w:w="3284" w:type="dxa"/>
+            <w:vAlign w:val="center"/>
+          </w:tcPr>
+          <w:p/>
+        </w:tc>
+      </w:tr>
+      <w:tr>
+        <w:trPr>
+          <w:trHeight w:val="645"/>
+        </w:trPr>
+        <w:tc>
+          <w:tcPr>
+            <w:tcW w:w="2807" w:type="dxa"/>
+            <w:shd w:val="clear" w:color="auto" w:fill="A6A6A6" w:themeFill="background1" w:themeFillShade="A6"/>
+            <w:vAlign w:val="center"/>
+          </w:tcPr>
+          <w:p>
+            <w:pPr>
+              <w:jc w:val="right"/>
+              <w:rPr>
+                <w:b/>
+              </w:rPr>
+            </w:pPr>
+            <w:r>
+              <w:rPr>
+                <w:b/>
+                <w:sz w:val="28"/>
+              </w:rPr>
+              <w:t>Tester Name:</w:t>
+            </w:r>
+          </w:p>
+        </w:tc>
+        <w:tc>
+          <w:tcPr>
+            <w:tcW w:w="3284" w:type="dxa"/>
+            <w:vAlign w:val="center"/>
+          </w:tcPr>
+          <w:p/>
+        </w:tc>
+      </w:tr>
+    </w:tbl>
+    <w:p/>
+    <w:p/>
+    <w:p/>
+    <w:p>
+      <w:pPr>
+        <w:rPr>
+          <w:rFonts w:asciiTheme="majorHAnsi" w:eastAsiaTheme="majorEastAsia" w:hAnsiTheme="majorHAnsi" w:cstheme="majorBidi"/>
+          <w:b/>
+          <w:bCs/>
+          <w:color w:val="365F91" w:themeColor="accent1" w:themeShade="BF"/>
+          <w:sz w:val="28"/>
+          <w:szCs w:val="28"/>
+        </w:rPr>
+      </w:pPr>
+    </w:p>
+    <w:p/>
+    <w:tbl>
+      <w:tblPr>
+        <w:tblStyle w:val="TableGrid"/>
+        <w:tblpPr w:leftFromText="180" w:rightFromText="180" w:vertAnchor="text" w:horzAnchor="margin" w:tblpY="430"/>
+        <w:tblW w:w="14370" w:type="dxa"/>
+        <w:tblLook w:val="04A0" w:firstRow="1" w:lastRow="0" w:firstColumn="1" w:lastColumn="0" w:noHBand="0" w:noVBand="1"/>
+      </w:tblPr>
+      <w:tblGrid>
+        <w:gridCol w:w="1526"/>
+        <w:gridCol w:w="6095"/>
+        <w:gridCol w:w="4961"/>
+        <w:gridCol w:w="1788"/>
+      </w:tblGrid>
+      <w:tr>
+        <w:trPr>
+          <w:trHeight w:val="862"/>
+        </w:trPr>
+        <w:tc>
+          <w:tcPr>
+            <w:tcW w:w="1526" w:type="dxa"/>
+            <w:shd w:val="clear" w:color="auto" w:fill="A6A6A6" w:themeFill="background1" w:themeFillShade="A6"/>
+            <w:vAlign w:val="center"/>
+          </w:tcPr>
+          <w:p>
+            <w:pPr>
+              <w:jc w:val="center"/>
+              <w:rPr>
+                <w:b/>
+                <w:sz w:val="28"/>
+              </w:rPr>
+            </w:pPr>
+            <w:r>
+              <w:rPr>
+                <w:b/>
+                <w:sz w:val="28"/>
+              </w:rPr>
+              <w:t>Test ID</w:t>
+            </w:r>
+          </w:p>
+        </w:tc>
+        <w:tc>
+          <w:tcPr>
+            <w:tcW w:w="6095" w:type="dxa"/>
+            <w:shd w:val="clear" w:color="auto" w:fill="A6A6A6" w:themeFill="background1" w:themeFillShade="A6"/>
+            <w:vAlign w:val="center"/>
+          </w:tcPr>
+          <w:p>
+            <w:pPr>
+              <w:jc w:val="center"/>
+              <w:rPr>
+                <w:b/>
+                <w:sz w:val="28"/>
+              </w:rPr>
+            </w:pPr>
+            <w:r>
+              <w:rPr>
+                <w:b/>
+                <w:sz w:val="28"/>
+              </w:rPr>
+              <w:t>Test Steps</w:t>
+            </w:r>
+          </w:p>
+        </w:tc>
+        <w:tc>
+          <w:tcPr>
+            <w:tcW w:w="4961" w:type="dxa"/>
+            <w:shd w:val="clear" w:color="auto" w:fill="A6A6A6" w:themeFill="background1" w:themeFillShade="A6"/>
+            <w:vAlign w:val="center"/>
+          </w:tcPr>
+          <w:p>
+            <w:pPr>
+              <w:jc w:val="center"/>
+              <w:rPr>
+                <w:b/>
+                <w:sz w:val="28"/>
+              </w:rPr>
+            </w:pPr>
+            <w:r>
+              <w:rPr>
+                <w:b/>
+                <w:sz w:val="28"/>
+              </w:rPr>
+              <w:t>Expected Result</w:t>
+            </w:r>
+          </w:p>
+        </w:tc>
+        <w:tc>
+          <w:tcPr>
+            <w:tcW w:w="1788" w:type="dxa"/>
+            <w:shd w:val="clear" w:color="auto" w:fill="A6A6A6" w:themeFill="background1" w:themeFillShade="A6"/>
+            <w:vAlign w:val="center"/>
+          </w:tcPr>
+          <w:p>
+            <w:pPr>
+              <w:jc w:val="center"/>
+              <w:rPr>
+                <w:b/>
+                <w:sz w:val="28"/>
+              </w:rPr>
+            </w:pPr>
+            <w:r>
+              <w:rPr>
+                <w:b/>
+                <w:sz w:val="28"/>
+              </w:rPr>
+              <w:t>Pass/Fail (Initials)</w:t>
+            </w:r>
+          </w:p>
+        </w:tc>
+      </w:tr>
+      <w:tr>
+        <w:trPr>
+          <w:trHeight w:val="862"/>
+        </w:trPr>
+        <w:tc>
+          <w:tcPr>
+            <w:tcW w:w="1526" w:type="dxa"/>
+          </w:tcPr>
+          <w:p>
+            <w:pPr>
+              <w:pStyle w:val="ListParagraph"/>
+              <w:numPr>
+                <w:ilvl w:val="2"/>
+                <w:numId w:val="41"/>
+              </w:numPr>
+            </w:pPr>
+          </w:p>
+        </w:tc>
+        <w:tc>
+          <w:tcPr>
+            <w:tcW w:w="6095" w:type="dxa"/>
+          </w:tcPr>
+          <w:p>
+            <w:pPr>
+              <w:pStyle w:val="ListParagraph"/>
+              <w:numPr>
+                <w:ilvl w:val="0"/>
+                <w:numId w:val="48"/>
+              </w:numPr>
+            </w:pPr>
+            <w:r>
+              <w:t xml:space="preserve">Check your email to find the email informing you of your account being locked. </w:t>
+            </w:r>
+          </w:p>
+        </w:tc>
+        <w:tc>
+          <w:tcPr>
+            <w:tcW w:w="4961" w:type="dxa"/>
+          </w:tcPr>
+          <w:p>
+            <w:r>
+              <w:t>Ema</w:t>
+            </w:r>
+            <w:r>
+              <w:t xml:space="preserve">il to have been received informing you that your account is locked and containing a link to reset your password. </w:t>
+            </w:r>
+          </w:p>
+        </w:tc>
+        <w:tc>
+          <w:tcPr>
+            <w:tcW w:w="1788" w:type="dxa"/>
+          </w:tcPr>
+          <w:p/>
+        </w:tc>
+      </w:tr>
+      <w:tr>
+        <w:trPr>
+          <w:trHeight w:val="862"/>
+        </w:trPr>
+        <w:tc>
+          <w:tcPr>
+            <w:tcW w:w="1526" w:type="dxa"/>
+          </w:tcPr>
+          <w:p>
+            <w:pPr>
+              <w:pStyle w:val="ListParagraph"/>
+              <w:numPr>
+                <w:ilvl w:val="2"/>
+                <w:numId w:val="41"/>
+              </w:numPr>
+            </w:pPr>
+          </w:p>
+        </w:tc>
+        <w:tc>
+          <w:tcPr>
+            <w:tcW w:w="6095" w:type="dxa"/>
+          </w:tcPr>
+          <w:p>
+            <w:pPr>
+              <w:pStyle w:val="ListParagraph"/>
+              <w:numPr>
+                <w:ilvl w:val="0"/>
+                <w:numId w:val="50"/>
+              </w:numPr>
+            </w:pPr>
+            <w:r>
+              <w:t xml:space="preserve">Click the link in the email from JustHealth that is informing you that your account is locked.  </w:t>
+            </w:r>
+          </w:p>
+        </w:tc>
+        <w:tc>
+          <w:tcPr>
+            <w:tcW w:w="4961" w:type="dxa"/>
+          </w:tcPr>
+          <w:p>
+            <w:r>
+              <w:t xml:space="preserve">Directs you to a site that allows you to reset your password. </w:t>
+            </w:r>
+          </w:p>
+        </w:tc>
+        <w:tc>
+          <w:tcPr>
+            <w:tcW w:w="1788" w:type="dxa"/>
+          </w:tcPr>
+          <w:p/>
+        </w:tc>
+      </w:tr>
+    </w:tbl>
+    <w:p>
+      <w:pPr>
+        <w:rPr>
+          <w:b/>
+        </w:rPr>
+      </w:pPr>
+    </w:p>
+    <w:p/>
+    <w:p>
+      <w:bookmarkStart w:id="0" w:name="_GoBack"/>
+      <w:bookmarkEnd w:id="0"/>
+    </w:p>
     <w:p/>
     <w:p>
       <w:pPr>
@@ -6492,10 +8434,16 @@
     </w:p>
     <w:p>
       <w:pPr>
+        <w:pStyle w:val="ListParagraph"/>
+        <w:ind w:left="360"/>
+      </w:pPr>
+    </w:p>
+    <w:p>
+      <w:pPr>
         <w:pStyle w:val="Heading2"/>
         <w:numPr>
           <w:ilvl w:val="2"/>
-          <w:numId w:val="8"/>
+          <w:numId w:val="50"/>
         </w:numPr>
       </w:pPr>
     </w:p>
@@ -6629,10 +8577,16 @@
     </w:p>
     <w:p>
       <w:pPr>
+        <w:pStyle w:val="ListParagraph"/>
+        <w:ind w:left="360"/>
+      </w:pPr>
+    </w:p>
+    <w:p>
+      <w:pPr>
         <w:pStyle w:val="Heading2"/>
         <w:numPr>
           <w:ilvl w:val="2"/>
-          <w:numId w:val="8"/>
+          <w:numId w:val="50"/>
         </w:numPr>
         <w:tabs>
           <w:tab w:val="left" w:pos="1276"/>
@@ -6779,7 +8733,7 @@
         <w:pStyle w:val="Heading2"/>
         <w:numPr>
           <w:ilvl w:val="2"/>
-          <w:numId w:val="8"/>
+          <w:numId w:val="50"/>
         </w:numPr>
       </w:pPr>
       <w:r>
@@ -6865,16 +8819,7 @@
         <w:ind w:left="360"/>
       </w:pPr>
       <w:r>
-        <w:t xml:space="preserve">SET </w:t>
-      </w:r>
-      <w:r>
-        <w:t>verified</w:t>
-      </w:r>
-      <w:r>
-        <w:t xml:space="preserve"> = </w:t>
-      </w:r>
-      <w:r>
-        <w:t>TRUE</w:t>
+        <w:t>SET verified = TRUE</w:t>
       </w:r>
     </w:p>
     <w:p>
@@ -6888,43 +8833,31 @@
     </w:p>
     <w:p>
       <w:pPr>
-        <w:pStyle w:val="Heading2"/>
-      </w:pPr>
-      <w:r>
-        <w:t>1.6.1.</w:t>
-      </w:r>
-    </w:p>
-    <w:p>
-      <w:pPr>
         <w:pStyle w:val="ListParagraph"/>
         <w:ind w:left="360"/>
       </w:pPr>
-      <w:r>
-        <w:t>INSERT INTO</w:t>
-      </w:r>
-      <w:r>
-        <w:t xml:space="preserve"> </w:t>
-      </w:r>
-      <w:r>
-        <w:t>client</w:t>
-      </w:r>
-      <w:r>
-        <w:t xml:space="preserve"> </w:t>
-      </w:r>
-      <w:r>
-        <w:t>(</w:t>
-      </w:r>
-      <w:r>
-        <w:t>username, email)</w:t>
+    </w:p>
+    <w:p>
+      <w:pPr>
+        <w:pStyle w:val="Heading2"/>
+      </w:pPr>
+      <w:r>
+        <w:t xml:space="preserve">1.5.4. </w:t>
       </w:r>
     </w:p>
     <w:p>
       <w:pPr>
         <w:pStyle w:val="ListParagraph"/>
         <w:ind w:left="360"/>
-      </w:pPr>
-      <w:r>
-        <w:t>VALUES (‘test’, ’test@test.com’);</w:t>
+        <w:rPr>
+          <w:rStyle w:val="SubtleEmphasis"/>
+        </w:rPr>
+      </w:pPr>
+      <w:r>
+        <w:rPr>
+          <w:rStyle w:val="SubtleEmphasis"/>
+        </w:rPr>
+        <w:t>SQL statement one</w:t>
       </w:r>
     </w:p>
     <w:p>
@@ -6933,23 +8866,7 @@
         <w:ind w:left="360"/>
       </w:pPr>
       <w:r>
-        <w:t xml:space="preserve">INSERT INTO uq8LnAWi7D (username, password, </w:t>
-      </w:r>
-      <w:proofErr w:type="spellStart"/>
-      <w:r>
-        <w:t>isCurrent</w:t>
-      </w:r>
-      <w:proofErr w:type="spellEnd"/>
-      <w:r>
-        <w:t xml:space="preserve">, </w:t>
-      </w:r>
-      <w:proofErr w:type="spellStart"/>
-      <w:r>
-        <w:t>expiryDate</w:t>
-      </w:r>
-      <w:proofErr w:type="spellEnd"/>
-      <w:r>
-        <w:t>)</w:t>
+        <w:t>INSERT INTO client (username, email)</w:t>
       </w:r>
     </w:p>
     <w:p>
@@ -6958,6 +8875,152 @@
         <w:ind w:left="360"/>
       </w:pPr>
       <w:r>
+        <w:t>VALUES (‘test’, ’test@test.com’);</w:t>
+      </w:r>
+    </w:p>
+    <w:p>
+      <w:pPr>
+        <w:pStyle w:val="ListParagraph"/>
+        <w:ind w:left="360"/>
+        <w:rPr>
+          <w:rStyle w:val="SubtleEmphasis"/>
+        </w:rPr>
+      </w:pPr>
+    </w:p>
+    <w:p>
+      <w:pPr>
+        <w:pStyle w:val="ListParagraph"/>
+        <w:ind w:left="360"/>
+        <w:rPr>
+          <w:rStyle w:val="SubtleEmphasis"/>
+        </w:rPr>
+      </w:pPr>
+      <w:r>
+        <w:rPr>
+          <w:rStyle w:val="SubtleEmphasis"/>
+        </w:rPr>
+        <w:t xml:space="preserve">SQL statement </w:t>
+      </w:r>
+      <w:r>
+        <w:rPr>
+          <w:rStyle w:val="SubtleEmphasis"/>
+        </w:rPr>
+        <w:t xml:space="preserve">two </w:t>
+      </w:r>
+    </w:p>
+    <w:p>
+      <w:pPr>
+        <w:pStyle w:val="ListParagraph"/>
+        <w:ind w:left="360"/>
+      </w:pPr>
+      <w:r>
+        <w:t xml:space="preserve">UPDATE client </w:t>
+      </w:r>
+    </w:p>
+    <w:p>
+      <w:pPr>
+        <w:pStyle w:val="ListParagraph"/>
+        <w:ind w:left="360"/>
+      </w:pPr>
+      <w:r>
+        <w:t xml:space="preserve">SET </w:t>
+      </w:r>
+      <w:proofErr w:type="spellStart"/>
+      <w:r>
+        <w:t>accountLocked</w:t>
+      </w:r>
+      <w:proofErr w:type="spellEnd"/>
+      <w:r>
+        <w:t xml:space="preserve"> = TRUE</w:t>
+      </w:r>
+    </w:p>
+    <w:p>
+      <w:pPr>
+        <w:pStyle w:val="ListParagraph"/>
+        <w:ind w:left="360"/>
+      </w:pPr>
+      <w:r>
+        <w:t xml:space="preserve">WHERE username = ’test’; </w:t>
+      </w:r>
+    </w:p>
+    <w:p>
+      <w:pPr>
+        <w:pStyle w:val="ListParagraph"/>
+        <w:ind w:left="360"/>
+      </w:pPr>
+    </w:p>
+    <w:p>
+      <w:pPr>
+        <w:pStyle w:val="Heading2"/>
+      </w:pPr>
+      <w:r>
+        <w:t>1.6.1.</w:t>
+      </w:r>
+    </w:p>
+    <w:p>
+      <w:pPr>
+        <w:pStyle w:val="ListParagraph"/>
+        <w:ind w:left="360"/>
+      </w:pPr>
+      <w:r>
+        <w:t>INSERT INTO</w:t>
+      </w:r>
+      <w:r>
+        <w:t xml:space="preserve"> </w:t>
+      </w:r>
+      <w:r>
+        <w:t>client</w:t>
+      </w:r>
+      <w:r>
+        <w:t xml:space="preserve"> </w:t>
+      </w:r>
+      <w:r>
+        <w:t>(</w:t>
+      </w:r>
+      <w:r>
+        <w:t>username, email)</w:t>
+      </w:r>
+    </w:p>
+    <w:p>
+      <w:pPr>
+        <w:pStyle w:val="ListParagraph"/>
+        <w:ind w:left="360"/>
+      </w:pPr>
+      <w:r>
+        <w:t>VALUES (‘test’, ’test@test.com’);</w:t>
+      </w:r>
+    </w:p>
+    <w:p>
+      <w:pPr>
+        <w:pStyle w:val="ListParagraph"/>
+        <w:ind w:left="360"/>
+      </w:pPr>
+      <w:r>
+        <w:t xml:space="preserve">INSERT INTO uq8LnAWi7D (username, password, </w:t>
+      </w:r>
+      <w:proofErr w:type="spellStart"/>
+      <w:r>
+        <w:t>isCurrent</w:t>
+      </w:r>
+      <w:proofErr w:type="spellEnd"/>
+      <w:r>
+        <w:t xml:space="preserve">, </w:t>
+      </w:r>
+      <w:proofErr w:type="spellStart"/>
+      <w:r>
+        <w:t>expiryDate</w:t>
+      </w:r>
+      <w:proofErr w:type="spellEnd"/>
+      <w:r>
+        <w:t>)</w:t>
+      </w:r>
+    </w:p>
+    <w:p>
+      <w:pPr>
+        <w:pStyle w:val="ListParagraph"/>
+        <w:ind w:left="360"/>
+      </w:pPr>
+      <w:r>
         <w:t>VALUES (</w:t>
       </w:r>
       <w:r>
@@ -6970,7 +9033,15 @@
         <w:t>’</w:t>
       </w:r>
       <w:r>
-        <w:t xml:space="preserve">, crypt(‘password’, </w:t>
+        <w:t xml:space="preserve">, </w:t>
+      </w:r>
+      <w:proofErr w:type="gramStart"/>
+      <w:r>
+        <w:t>crypt(</w:t>
+      </w:r>
+      <w:proofErr w:type="gramEnd"/>
+      <w:r>
+        <w:t xml:space="preserve">‘password’, </w:t>
       </w:r>
       <w:proofErr w:type="spellStart"/>
       <w:r>
@@ -6980,6 +9051,12 @@
       <w:r>
         <w:t xml:space="preserve">(‘md5’)), TRUE, 10/10/2014); </w:t>
       </w:r>
+    </w:p>
+    <w:p>
+      <w:pPr>
+        <w:pStyle w:val="ListParagraph"/>
+        <w:ind w:left="360"/>
+      </w:pPr>
     </w:p>
     <w:p>
       <w:pPr>
@@ -7021,7 +9098,15 @@
         <w:ind w:left="360"/>
       </w:pPr>
       <w:r>
-        <w:t xml:space="preserve">VALUES (crypt(‘password’, </w:t>
+        <w:t>VALUES (</w:t>
+      </w:r>
+      <w:proofErr w:type="gramStart"/>
+      <w:r>
+        <w:t>crypt(</w:t>
+      </w:r>
+      <w:proofErr w:type="gramEnd"/>
+      <w:r>
+        <w:t xml:space="preserve">‘password’, </w:t>
       </w:r>
       <w:proofErr w:type="spellStart"/>
       <w:r>
@@ -7031,6 +9116,12 @@
       <w:r>
         <w:t xml:space="preserve">(‘md5’)), TRUE, 10/10/2014); </w:t>
       </w:r>
+    </w:p>
+    <w:p>
+      <w:pPr>
+        <w:pStyle w:val="ListParagraph"/>
+        <w:ind w:left="360"/>
+      </w:pPr>
     </w:p>
     <w:p>
       <w:pPr>
@@ -7086,7 +9177,15 @@
       </w:r>
       <w:proofErr w:type="spellEnd"/>
       <w:r>
-        <w:t xml:space="preserve">’, crypt(‘password’, </w:t>
+        <w:t xml:space="preserve">’, </w:t>
+      </w:r>
+      <w:proofErr w:type="gramStart"/>
+      <w:r>
+        <w:t>crypt(</w:t>
+      </w:r>
+      <w:proofErr w:type="gramEnd"/>
+      <w:r>
+        <w:t xml:space="preserve">‘password’, </w:t>
       </w:r>
       <w:proofErr w:type="spellStart"/>
       <w:r>
@@ -7096,6 +9195,12 @@
       <w:r>
         <w:t xml:space="preserve">(‘md5’)), TRUE, 10/10/2014); </w:t>
       </w:r>
+    </w:p>
+    <w:p>
+      <w:pPr>
+        <w:pStyle w:val="ListParagraph"/>
+        <w:ind w:left="360"/>
+      </w:pPr>
     </w:p>
     <w:p>
       <w:pPr>
@@ -7188,7 +9293,15 @@
         <w:ind w:left="360"/>
       </w:pPr>
       <w:r>
-        <w:t xml:space="preserve">VALUES (test, crypt(‘password’, </w:t>
+        <w:t xml:space="preserve">VALUES (test, </w:t>
+      </w:r>
+      <w:proofErr w:type="gramStart"/>
+      <w:r>
+        <w:t>crypt(</w:t>
+      </w:r>
+      <w:proofErr w:type="gramEnd"/>
+      <w:r>
+        <w:t xml:space="preserve">‘password’, </w:t>
       </w:r>
       <w:proofErr w:type="spellStart"/>
       <w:r>
@@ -7204,6 +9317,12 @@
       <w:r>
         <w:t xml:space="preserve">, 10/10/2014); </w:t>
       </w:r>
+    </w:p>
+    <w:p>
+      <w:pPr>
+        <w:pStyle w:val="ListParagraph"/>
+        <w:ind w:left="360"/>
+      </w:pPr>
     </w:p>
     <w:p>
       <w:pPr>
@@ -7245,7 +9364,15 @@
         <w:ind w:left="360"/>
       </w:pPr>
       <w:r>
-        <w:t xml:space="preserve">VALUES (test, crypt(‘password’, </w:t>
+        <w:t xml:space="preserve">VALUES (test, </w:t>
+      </w:r>
+      <w:proofErr w:type="gramStart"/>
+      <w:r>
+        <w:t>crypt(</w:t>
+      </w:r>
+      <w:proofErr w:type="gramEnd"/>
+      <w:r>
+        <w:t xml:space="preserve">‘password’, </w:t>
       </w:r>
       <w:proofErr w:type="spellStart"/>
       <w:r>
@@ -7254,11 +9381,6 @@
       <w:proofErr w:type="spellEnd"/>
       <w:r>
         <w:t xml:space="preserve">(‘md5’)), TRUE, 19/17/1993); </w:t>
-      </w:r>
-    </w:p>
-    <w:p>
-      <w:r>
-        <w:br w:type="page"/>
       </w:r>
     </w:p>
     <w:p>
@@ -7328,7 +9450,15 @@
         <w:ind w:left="360"/>
       </w:pPr>
       <w:r>
-        <w:t xml:space="preserve">VALUES (‘test’, crypt(‘password’, </w:t>
+        <w:t xml:space="preserve">VALUES (‘test’, </w:t>
+      </w:r>
+      <w:proofErr w:type="gramStart"/>
+      <w:r>
+        <w:t>crypt(</w:t>
+      </w:r>
+      <w:proofErr w:type="gramEnd"/>
+      <w:r>
+        <w:t xml:space="preserve">‘password’, </w:t>
       </w:r>
       <w:proofErr w:type="spellStart"/>
       <w:r>
@@ -7401,7 +9531,7 @@
         <w:pStyle w:val="Heading2"/>
         <w:numPr>
           <w:ilvl w:val="2"/>
-          <w:numId w:val="8"/>
+          <w:numId w:val="44"/>
         </w:numPr>
       </w:pPr>
     </w:p>
@@ -7469,7 +9599,15 @@
         <w:ind w:left="360"/>
       </w:pPr>
       <w:r>
-        <w:t xml:space="preserve">VALUES (‘test’, crypt(‘password’, </w:t>
+        <w:t xml:space="preserve">VALUES (‘test’, </w:t>
+      </w:r>
+      <w:proofErr w:type="gramStart"/>
+      <w:r>
+        <w:t>crypt(</w:t>
+      </w:r>
+      <w:proofErr w:type="gramEnd"/>
+      <w:r>
+        <w:t xml:space="preserve">‘password’, </w:t>
       </w:r>
       <w:proofErr w:type="spellStart"/>
       <w:r>
@@ -7501,10 +9639,7 @@
         <w:ind w:left="360"/>
       </w:pPr>
       <w:r>
-        <w:t xml:space="preserve">DELETE FROM </w:t>
-      </w:r>
-      <w:r>
-        <w:t xml:space="preserve">client </w:t>
+        <w:t xml:space="preserve">DELETE FROM client </w:t>
       </w:r>
     </w:p>
     <w:p>
@@ -7785,6 +9920,119 @@
     </w:lvl>
   </w:abstractNum>
   <w:abstractNum w:abstractNumId="2">
+    <w:nsid w:val="024A7BDB"/>
+    <w:multiLevelType w:val="multilevel"/>
+    <w:tmpl w:val="B6209A8C"/>
+    <w:lvl w:ilvl="0">
+      <w:start w:val="1"/>
+      <w:numFmt w:val="decimal"/>
+      <w:lvlText w:val="%1."/>
+      <w:lvlJc w:val="left"/>
+      <w:pPr>
+        <w:ind w:left="615" w:hanging="615"/>
+      </w:pPr>
+      <w:rPr>
+        <w:rFonts w:hint="default"/>
+      </w:rPr>
+    </w:lvl>
+    <w:lvl w:ilvl="1">
+      <w:start w:val="10"/>
+      <w:numFmt w:val="decimal"/>
+      <w:lvlText w:val="%1.%2."/>
+      <w:lvlJc w:val="left"/>
+      <w:pPr>
+        <w:ind w:left="720" w:hanging="720"/>
+      </w:pPr>
+      <w:rPr>
+        <w:rFonts w:hint="default"/>
+      </w:rPr>
+    </w:lvl>
+    <w:lvl w:ilvl="2">
+      <w:start w:val="1"/>
+      <w:numFmt w:val="decimal"/>
+      <w:lvlText w:val="%1.%2.%3."/>
+      <w:lvlJc w:val="left"/>
+      <w:pPr>
+        <w:ind w:left="720" w:hanging="720"/>
+      </w:pPr>
+      <w:rPr>
+        <w:rFonts w:hint="default"/>
+      </w:rPr>
+    </w:lvl>
+    <w:lvl w:ilvl="3">
+      <w:start w:val="1"/>
+      <w:numFmt w:val="decimal"/>
+      <w:lvlText w:val="%1.%2.%3.%4."/>
+      <w:lvlJc w:val="left"/>
+      <w:pPr>
+        <w:ind w:left="1080" w:hanging="1080"/>
+      </w:pPr>
+      <w:rPr>
+        <w:rFonts w:hint="default"/>
+      </w:rPr>
+    </w:lvl>
+    <w:lvl w:ilvl="4">
+      <w:start w:val="1"/>
+      <w:numFmt w:val="decimal"/>
+      <w:lvlText w:val="%1.%2.%3.%4.%5."/>
+      <w:lvlJc w:val="left"/>
+      <w:pPr>
+        <w:ind w:left="1440" w:hanging="1440"/>
+      </w:pPr>
+      <w:rPr>
+        <w:rFonts w:hint="default"/>
+      </w:rPr>
+    </w:lvl>
+    <w:lvl w:ilvl="5">
+      <w:start w:val="1"/>
+      <w:numFmt w:val="decimal"/>
+      <w:lvlText w:val="%1.%2.%3.%4.%5.%6."/>
+      <w:lvlJc w:val="left"/>
+      <w:pPr>
+        <w:ind w:left="1440" w:hanging="1440"/>
+      </w:pPr>
+      <w:rPr>
+        <w:rFonts w:hint="default"/>
+      </w:rPr>
+    </w:lvl>
+    <w:lvl w:ilvl="6">
+      <w:start w:val="1"/>
+      <w:numFmt w:val="decimal"/>
+      <w:lvlText w:val="%1.%2.%3.%4.%5.%6.%7."/>
+      <w:lvlJc w:val="left"/>
+      <w:pPr>
+        <w:ind w:left="1800" w:hanging="1800"/>
+      </w:pPr>
+      <w:rPr>
+        <w:rFonts w:hint="default"/>
+      </w:rPr>
+    </w:lvl>
+    <w:lvl w:ilvl="7">
+      <w:start w:val="1"/>
+      <w:numFmt w:val="decimal"/>
+      <w:lvlText w:val="%1.%2.%3.%4.%5.%6.%7.%8."/>
+      <w:lvlJc w:val="left"/>
+      <w:pPr>
+        <w:ind w:left="2160" w:hanging="2160"/>
+      </w:pPr>
+      <w:rPr>
+        <w:rFonts w:hint="default"/>
+      </w:rPr>
+    </w:lvl>
+    <w:lvl w:ilvl="8">
+      <w:start w:val="1"/>
+      <w:numFmt w:val="decimal"/>
+      <w:lvlText w:val="%1.%2.%3.%4.%5.%6.%7.%8.%9."/>
+      <w:lvlJc w:val="left"/>
+      <w:pPr>
+        <w:ind w:left="2160" w:hanging="2160"/>
+      </w:pPr>
+      <w:rPr>
+        <w:rFonts w:hint="default"/>
+      </w:rPr>
+    </w:lvl>
+  </w:abstractNum>
+  <w:abstractNum w:abstractNumId="3">
     <w:nsid w:val="06FB7ADB"/>
     <w:multiLevelType w:val="multilevel"/>
     <w:tmpl w:val="E7AE9F90"/>
@@ -7897,7 +10145,7 @@
       </w:rPr>
     </w:lvl>
   </w:abstractNum>
-  <w:abstractNum w:abstractNumId="3">
+  <w:abstractNum w:abstractNumId="4">
     <w:nsid w:val="07D35697"/>
     <w:multiLevelType w:val="multilevel"/>
     <w:tmpl w:val="E7AE9F90"/>
@@ -8010,7 +10258,7 @@
       </w:rPr>
     </w:lvl>
   </w:abstractNum>
-  <w:abstractNum w:abstractNumId="4">
+  <w:abstractNum w:abstractNumId="5">
     <w:nsid w:val="098C7EAD"/>
     <w:multiLevelType w:val="multilevel"/>
     <w:tmpl w:val="FE302EE8"/>
@@ -8123,7 +10371,7 @@
       </w:rPr>
     </w:lvl>
   </w:abstractNum>
-  <w:abstractNum w:abstractNumId="5">
+  <w:abstractNum w:abstractNumId="6">
     <w:nsid w:val="0AAE62F2"/>
     <w:multiLevelType w:val="multilevel"/>
     <w:tmpl w:val="885CADF2"/>
@@ -8244,7 +10492,96 @@
       </w:rPr>
     </w:lvl>
   </w:abstractNum>
-  <w:abstractNum w:abstractNumId="6">
+  <w:abstractNum w:abstractNumId="7">
+    <w:nsid w:val="0AD654F5"/>
+    <w:multiLevelType w:val="hybridMultilevel"/>
+    <w:tmpl w:val="D800EF10"/>
+    <w:lvl w:ilvl="0" w:tplc="0809000F">
+      <w:start w:val="1"/>
+      <w:numFmt w:val="decimal"/>
+      <w:lvlText w:val="%1."/>
+      <w:lvlJc w:val="left"/>
+      <w:pPr>
+        <w:ind w:left="360" w:hanging="360"/>
+      </w:pPr>
+      <w:rPr>
+        <w:rFonts w:hint="default"/>
+      </w:rPr>
+    </w:lvl>
+    <w:lvl w:ilvl="1" w:tplc="08090019" w:tentative="1">
+      <w:start w:val="1"/>
+      <w:numFmt w:val="lowerLetter"/>
+      <w:lvlText w:val="%2."/>
+      <w:lvlJc w:val="left"/>
+      <w:pPr>
+        <w:ind w:left="1080" w:hanging="360"/>
+      </w:pPr>
+    </w:lvl>
+    <w:lvl w:ilvl="2" w:tplc="0809001B" w:tentative="1">
+      <w:start w:val="1"/>
+      <w:numFmt w:val="lowerRoman"/>
+      <w:lvlText w:val="%3."/>
+      <w:lvlJc w:val="right"/>
+      <w:pPr>
+        <w:ind w:left="1800" w:hanging="180"/>
+      </w:pPr>
+    </w:lvl>
+    <w:lvl w:ilvl="3" w:tplc="0809000F" w:tentative="1">
+      <w:start w:val="1"/>
+      <w:numFmt w:val="decimal"/>
+      <w:lvlText w:val="%4."/>
+      <w:lvlJc w:val="left"/>
+      <w:pPr>
+        <w:ind w:left="2520" w:hanging="360"/>
+      </w:pPr>
+    </w:lvl>
+    <w:lvl w:ilvl="4" w:tplc="08090019" w:tentative="1">
+      <w:start w:val="1"/>
+      <w:numFmt w:val="lowerLetter"/>
+      <w:lvlText w:val="%5."/>
+      <w:lvlJc w:val="left"/>
+      <w:pPr>
+        <w:ind w:left="3240" w:hanging="360"/>
+      </w:pPr>
+    </w:lvl>
+    <w:lvl w:ilvl="5" w:tplc="0809001B" w:tentative="1">
+      <w:start w:val="1"/>
+      <w:numFmt w:val="lowerRoman"/>
+      <w:lvlText w:val="%6."/>
+      <w:lvlJc w:val="right"/>
+      <w:pPr>
+        <w:ind w:left="3960" w:hanging="180"/>
+      </w:pPr>
+    </w:lvl>
+    <w:lvl w:ilvl="6" w:tplc="0809000F" w:tentative="1">
+      <w:start w:val="1"/>
+      <w:numFmt w:val="decimal"/>
+      <w:lvlText w:val="%7."/>
+      <w:lvlJc w:val="left"/>
+      <w:pPr>
+        <w:ind w:left="4680" w:hanging="360"/>
+      </w:pPr>
+    </w:lvl>
+    <w:lvl w:ilvl="7" w:tplc="08090019" w:tentative="1">
+      <w:start w:val="1"/>
+      <w:numFmt w:val="lowerLetter"/>
+      <w:lvlText w:val="%8."/>
+      <w:lvlJc w:val="left"/>
+      <w:pPr>
+        <w:ind w:left="5400" w:hanging="360"/>
+      </w:pPr>
+    </w:lvl>
+    <w:lvl w:ilvl="8" w:tplc="0809001B" w:tentative="1">
+      <w:start w:val="1"/>
+      <w:numFmt w:val="lowerRoman"/>
+      <w:lvlText w:val="%9."/>
+      <w:lvlJc w:val="right"/>
+      <w:pPr>
+        <w:ind w:left="6120" w:hanging="180"/>
+      </w:pPr>
+    </w:lvl>
+  </w:abstractNum>
+  <w:abstractNum w:abstractNumId="8">
     <w:nsid w:val="14263426"/>
     <w:multiLevelType w:val="multilevel"/>
     <w:tmpl w:val="CCE63992"/>
@@ -8357,7 +10694,7 @@
       </w:rPr>
     </w:lvl>
   </w:abstractNum>
-  <w:abstractNum w:abstractNumId="7">
+  <w:abstractNum w:abstractNumId="9">
     <w:nsid w:val="17100243"/>
     <w:multiLevelType w:val="multilevel"/>
     <w:tmpl w:val="E7AE9F90"/>
@@ -8470,7 +10807,7 @@
       </w:rPr>
     </w:lvl>
   </w:abstractNum>
-  <w:abstractNum w:abstractNumId="8">
+  <w:abstractNum w:abstractNumId="10">
     <w:nsid w:val="19EA521B"/>
     <w:multiLevelType w:val="multilevel"/>
     <w:tmpl w:val="D032B1E8"/>
@@ -8591,7 +10928,96 @@
       </w:rPr>
     </w:lvl>
   </w:abstractNum>
-  <w:abstractNum w:abstractNumId="9">
+  <w:abstractNum w:abstractNumId="11">
+    <w:nsid w:val="1FAC32A3"/>
+    <w:multiLevelType w:val="hybridMultilevel"/>
+    <w:tmpl w:val="D800EF10"/>
+    <w:lvl w:ilvl="0" w:tplc="0809000F">
+      <w:start w:val="1"/>
+      <w:numFmt w:val="decimal"/>
+      <w:lvlText w:val="%1."/>
+      <w:lvlJc w:val="left"/>
+      <w:pPr>
+        <w:ind w:left="360" w:hanging="360"/>
+      </w:pPr>
+      <w:rPr>
+        <w:rFonts w:hint="default"/>
+      </w:rPr>
+    </w:lvl>
+    <w:lvl w:ilvl="1" w:tplc="08090019" w:tentative="1">
+      <w:start w:val="1"/>
+      <w:numFmt w:val="lowerLetter"/>
+      <w:lvlText w:val="%2."/>
+      <w:lvlJc w:val="left"/>
+      <w:pPr>
+        <w:ind w:left="1080" w:hanging="360"/>
+      </w:pPr>
+    </w:lvl>
+    <w:lvl w:ilvl="2" w:tplc="0809001B" w:tentative="1">
+      <w:start w:val="1"/>
+      <w:numFmt w:val="lowerRoman"/>
+      <w:lvlText w:val="%3."/>
+      <w:lvlJc w:val="right"/>
+      <w:pPr>
+        <w:ind w:left="1800" w:hanging="180"/>
+      </w:pPr>
+    </w:lvl>
+    <w:lvl w:ilvl="3" w:tplc="0809000F" w:tentative="1">
+      <w:start w:val="1"/>
+      <w:numFmt w:val="decimal"/>
+      <w:lvlText w:val="%4."/>
+      <w:lvlJc w:val="left"/>
+      <w:pPr>
+        <w:ind w:left="2520" w:hanging="360"/>
+      </w:pPr>
+    </w:lvl>
+    <w:lvl w:ilvl="4" w:tplc="08090019" w:tentative="1">
+      <w:start w:val="1"/>
+      <w:numFmt w:val="lowerLetter"/>
+      <w:lvlText w:val="%5."/>
+      <w:lvlJc w:val="left"/>
+      <w:pPr>
+        <w:ind w:left="3240" w:hanging="360"/>
+      </w:pPr>
+    </w:lvl>
+    <w:lvl w:ilvl="5" w:tplc="0809001B" w:tentative="1">
+      <w:start w:val="1"/>
+      <w:numFmt w:val="lowerRoman"/>
+      <w:lvlText w:val="%6."/>
+      <w:lvlJc w:val="right"/>
+      <w:pPr>
+        <w:ind w:left="3960" w:hanging="180"/>
+      </w:pPr>
+    </w:lvl>
+    <w:lvl w:ilvl="6" w:tplc="0809000F" w:tentative="1">
+      <w:start w:val="1"/>
+      <w:numFmt w:val="decimal"/>
+      <w:lvlText w:val="%7."/>
+      <w:lvlJc w:val="left"/>
+      <w:pPr>
+        <w:ind w:left="4680" w:hanging="360"/>
+      </w:pPr>
+    </w:lvl>
+    <w:lvl w:ilvl="7" w:tplc="08090019" w:tentative="1">
+      <w:start w:val="1"/>
+      <w:numFmt w:val="lowerLetter"/>
+      <w:lvlText w:val="%8."/>
+      <w:lvlJc w:val="left"/>
+      <w:pPr>
+        <w:ind w:left="5400" w:hanging="360"/>
+      </w:pPr>
+    </w:lvl>
+    <w:lvl w:ilvl="8" w:tplc="0809001B" w:tentative="1">
+      <w:start w:val="1"/>
+      <w:numFmt w:val="lowerRoman"/>
+      <w:lvlText w:val="%9."/>
+      <w:lvlJc w:val="right"/>
+      <w:pPr>
+        <w:ind w:left="6120" w:hanging="180"/>
+      </w:pPr>
+    </w:lvl>
+  </w:abstractNum>
+  <w:abstractNum w:abstractNumId="12">
     <w:nsid w:val="1FFD6D27"/>
     <w:multiLevelType w:val="multilevel"/>
     <w:tmpl w:val="885CADF2"/>
@@ -8712,7 +11138,7 @@
       </w:rPr>
     </w:lvl>
   </w:abstractNum>
-  <w:abstractNum w:abstractNumId="10">
+  <w:abstractNum w:abstractNumId="13">
     <w:nsid w:val="205D4DE4"/>
     <w:multiLevelType w:val="multilevel"/>
     <w:tmpl w:val="E7AE9F90"/>
@@ -8825,7 +11251,128 @@
       </w:rPr>
     </w:lvl>
   </w:abstractNum>
-  <w:abstractNum w:abstractNumId="11">
+  <w:abstractNum w:abstractNumId="14">
+    <w:nsid w:val="20C27272"/>
+    <w:multiLevelType w:val="multilevel"/>
+    <w:tmpl w:val="D59C4BA6"/>
+    <w:lvl w:ilvl="0">
+      <w:start w:val="1"/>
+      <w:numFmt w:val="decimal"/>
+      <w:lvlText w:val="%1."/>
+      <w:lvlJc w:val="left"/>
+      <w:pPr>
+        <w:ind w:left="360" w:hanging="360"/>
+      </w:pPr>
+      <w:rPr>
+        <w:rFonts w:hint="default"/>
+      </w:rPr>
+    </w:lvl>
+    <w:lvl w:ilvl="1">
+      <w:start w:val="9"/>
+      <w:numFmt w:val="decimal"/>
+      <w:isLgl/>
+      <w:lvlText w:val="%1.%2."/>
+      <w:lvlJc w:val="left"/>
+      <w:pPr>
+        <w:ind w:left="720" w:hanging="720"/>
+      </w:pPr>
+      <w:rPr>
+        <w:rFonts w:hint="default"/>
+      </w:rPr>
+    </w:lvl>
+    <w:lvl w:ilvl="2">
+      <w:start w:val="1"/>
+      <w:numFmt w:val="decimal"/>
+      <w:isLgl/>
+      <w:lvlText w:val="%1.%2.%3."/>
+      <w:lvlJc w:val="left"/>
+      <w:pPr>
+        <w:ind w:left="720" w:hanging="720"/>
+      </w:pPr>
+      <w:rPr>
+        <w:rFonts w:hint="default"/>
+      </w:rPr>
+    </w:lvl>
+    <w:lvl w:ilvl="3">
+      <w:start w:val="1"/>
+      <w:numFmt w:val="decimal"/>
+      <w:isLgl/>
+      <w:lvlText w:val="%1.%2.%3.%4."/>
+      <w:lvlJc w:val="left"/>
+      <w:pPr>
+        <w:ind w:left="1080" w:hanging="1080"/>
+      </w:pPr>
+      <w:rPr>
+        <w:rFonts w:hint="default"/>
+      </w:rPr>
+    </w:lvl>
+    <w:lvl w:ilvl="4">
+      <w:start w:val="1"/>
+      <w:numFmt w:val="decimal"/>
+      <w:isLgl/>
+      <w:lvlText w:val="%1.%2.%3.%4.%5."/>
+      <w:lvlJc w:val="left"/>
+      <w:pPr>
+        <w:ind w:left="1440" w:hanging="1440"/>
+      </w:pPr>
+      <w:rPr>
+        <w:rFonts w:hint="default"/>
+      </w:rPr>
+    </w:lvl>
+    <w:lvl w:ilvl="5">
+      <w:start w:val="1"/>
+      <w:numFmt w:val="decimal"/>
+      <w:isLgl/>
+      <w:lvlText w:val="%1.%2.%3.%4.%5.%6."/>
+      <w:lvlJc w:val="left"/>
+      <w:pPr>
+        <w:ind w:left="1440" w:hanging="1440"/>
+      </w:pPr>
+      <w:rPr>
+        <w:rFonts w:hint="default"/>
+      </w:rPr>
+    </w:lvl>
+    <w:lvl w:ilvl="6">
+      <w:start w:val="1"/>
+      <w:numFmt w:val="decimal"/>
+      <w:isLgl/>
+      <w:lvlText w:val="%1.%2.%3.%4.%5.%6.%7."/>
+      <w:lvlJc w:val="left"/>
+      <w:pPr>
+        <w:ind w:left="1800" w:hanging="1800"/>
+      </w:pPr>
+      <w:rPr>
+        <w:rFonts w:hint="default"/>
+      </w:rPr>
+    </w:lvl>
+    <w:lvl w:ilvl="7">
+      <w:start w:val="1"/>
+      <w:numFmt w:val="decimal"/>
+      <w:isLgl/>
+      <w:lvlText w:val="%1.%2.%3.%4.%5.%6.%7.%8."/>
+      <w:lvlJc w:val="left"/>
+      <w:pPr>
+        <w:ind w:left="1800" w:hanging="1800"/>
+      </w:pPr>
+      <w:rPr>
+        <w:rFonts w:hint="default"/>
+      </w:rPr>
+    </w:lvl>
+    <w:lvl w:ilvl="8">
+      <w:start w:val="1"/>
+      <w:numFmt w:val="decimal"/>
+      <w:isLgl/>
+      <w:lvlText w:val="%1.%2.%3.%4.%5.%6.%7.%8.%9."/>
+      <w:lvlJc w:val="left"/>
+      <w:pPr>
+        <w:ind w:left="2160" w:hanging="2160"/>
+      </w:pPr>
+      <w:rPr>
+        <w:rFonts w:hint="default"/>
+      </w:rPr>
+    </w:lvl>
+  </w:abstractNum>
+  <w:abstractNum w:abstractNumId="15">
     <w:nsid w:val="22357E79"/>
     <w:multiLevelType w:val="multilevel"/>
     <w:tmpl w:val="7CEC05DC"/>
@@ -8938,7 +11485,7 @@
       </w:rPr>
     </w:lvl>
   </w:abstractNum>
-  <w:abstractNum w:abstractNumId="12">
+  <w:abstractNum w:abstractNumId="16">
     <w:nsid w:val="22CC22B9"/>
     <w:multiLevelType w:val="multilevel"/>
     <w:tmpl w:val="E7AE9F90"/>
@@ -9051,7 +11598,120 @@
       </w:rPr>
     </w:lvl>
   </w:abstractNum>
-  <w:abstractNum w:abstractNumId="13">
+  <w:abstractNum w:abstractNumId="17">
+    <w:nsid w:val="265A10A0"/>
+    <w:multiLevelType w:val="hybridMultilevel"/>
+    <w:tmpl w:val="AD447DA2"/>
+    <w:lvl w:ilvl="0" w:tplc="091E0030">
+      <w:start w:val="7"/>
+      <w:numFmt w:val="bullet"/>
+      <w:lvlText w:val="-"/>
+      <w:lvlJc w:val="left"/>
+      <w:pPr>
+        <w:ind w:left="720" w:hanging="360"/>
+      </w:pPr>
+      <w:rPr>
+        <w:rFonts w:ascii="Calibri" w:eastAsiaTheme="minorHAnsi" w:hAnsi="Calibri" w:cstheme="minorBidi" w:hint="default"/>
+      </w:rPr>
+    </w:lvl>
+    <w:lvl w:ilvl="1" w:tplc="08090003" w:tentative="1">
+      <w:start w:val="1"/>
+      <w:numFmt w:val="bullet"/>
+      <w:lvlText w:val="o"/>
+      <w:lvlJc w:val="left"/>
+      <w:pPr>
+        <w:ind w:left="1440" w:hanging="360"/>
+      </w:pPr>
+      <w:rPr>
+        <w:rFonts w:ascii="Courier New" w:hAnsi="Courier New" w:cs="Courier New" w:hint="default"/>
+      </w:rPr>
+    </w:lvl>
+    <w:lvl w:ilvl="2" w:tplc="08090005" w:tentative="1">
+      <w:start w:val="1"/>
+      <w:numFmt w:val="bullet"/>
+      <w:lvlText w:val=""/>
+      <w:lvlJc w:val="left"/>
+      <w:pPr>
+        <w:ind w:left="2160" w:hanging="360"/>
+      </w:pPr>
+      <w:rPr>
+        <w:rFonts w:ascii="Wingdings" w:hAnsi="Wingdings" w:hint="default"/>
+      </w:rPr>
+    </w:lvl>
+    <w:lvl w:ilvl="3" w:tplc="08090001" w:tentative="1">
+      <w:start w:val="1"/>
+      <w:numFmt w:val="bullet"/>
+      <w:lvlText w:val=""/>
+      <w:lvlJc w:val="left"/>
+      <w:pPr>
+        <w:ind w:left="2880" w:hanging="360"/>
+      </w:pPr>
+      <w:rPr>
+        <w:rFonts w:ascii="Symbol" w:hAnsi="Symbol" w:hint="default"/>
+      </w:rPr>
+    </w:lvl>
+    <w:lvl w:ilvl="4" w:tplc="08090003" w:tentative="1">
+      <w:start w:val="1"/>
+      <w:numFmt w:val="bullet"/>
+      <w:lvlText w:val="o"/>
+      <w:lvlJc w:val="left"/>
+      <w:pPr>
+        <w:ind w:left="3600" w:hanging="360"/>
+      </w:pPr>
+      <w:rPr>
+        <w:rFonts w:ascii="Courier New" w:hAnsi="Courier New" w:cs="Courier New" w:hint="default"/>
+      </w:rPr>
+    </w:lvl>
+    <w:lvl w:ilvl="5" w:tplc="08090005" w:tentative="1">
+      <w:start w:val="1"/>
+      <w:numFmt w:val="bullet"/>
+      <w:lvlText w:val=""/>
+      <w:lvlJc w:val="left"/>
+      <w:pPr>
+        <w:ind w:left="4320" w:hanging="360"/>
+      </w:pPr>
+      <w:rPr>
+        <w:rFonts w:ascii="Wingdings" w:hAnsi="Wingdings" w:hint="default"/>
+      </w:rPr>
+    </w:lvl>
+    <w:lvl w:ilvl="6" w:tplc="08090001" w:tentative="1">
+      <w:start w:val="1"/>
+      <w:numFmt w:val="bullet"/>
+      <w:lvlText w:val=""/>
+      <w:lvlJc w:val="left"/>
+      <w:pPr>
+        <w:ind w:left="5040" w:hanging="360"/>
+      </w:pPr>
+      <w:rPr>
+        <w:rFonts w:ascii="Symbol" w:hAnsi="Symbol" w:hint="default"/>
+      </w:rPr>
+    </w:lvl>
+    <w:lvl w:ilvl="7" w:tplc="08090003" w:tentative="1">
+      <w:start w:val="1"/>
+      <w:numFmt w:val="bullet"/>
+      <w:lvlText w:val="o"/>
+      <w:lvlJc w:val="left"/>
+      <w:pPr>
+        <w:ind w:left="5760" w:hanging="360"/>
+      </w:pPr>
+      <w:rPr>
+        <w:rFonts w:ascii="Courier New" w:hAnsi="Courier New" w:cs="Courier New" w:hint="default"/>
+      </w:rPr>
+    </w:lvl>
+    <w:lvl w:ilvl="8" w:tplc="08090005" w:tentative="1">
+      <w:start w:val="1"/>
+      <w:numFmt w:val="bullet"/>
+      <w:lvlText w:val=""/>
+      <w:lvlJc w:val="left"/>
+      <w:pPr>
+        <w:ind w:left="6480" w:hanging="360"/>
+      </w:pPr>
+      <w:rPr>
+        <w:rFonts w:ascii="Wingdings" w:hAnsi="Wingdings" w:hint="default"/>
+      </w:rPr>
+    </w:lvl>
+  </w:abstractNum>
+  <w:abstractNum w:abstractNumId="18">
     <w:nsid w:val="2851560A"/>
     <w:multiLevelType w:val="multilevel"/>
     <w:tmpl w:val="E7AE9F90"/>
@@ -9164,7 +11824,7 @@
       </w:rPr>
     </w:lvl>
   </w:abstractNum>
-  <w:abstractNum w:abstractNumId="14">
+  <w:abstractNum w:abstractNumId="19">
     <w:nsid w:val="28FB6F2A"/>
     <w:multiLevelType w:val="multilevel"/>
     <w:tmpl w:val="E7AE9F90"/>
@@ -9277,7 +11937,128 @@
       </w:rPr>
     </w:lvl>
   </w:abstractNum>
-  <w:abstractNum w:abstractNumId="15">
+  <w:abstractNum w:abstractNumId="20">
+    <w:nsid w:val="2BED58BC"/>
+    <w:multiLevelType w:val="multilevel"/>
+    <w:tmpl w:val="AE240EC4"/>
+    <w:lvl w:ilvl="0">
+      <w:start w:val="1"/>
+      <w:numFmt w:val="decimal"/>
+      <w:lvlText w:val="%1."/>
+      <w:lvlJc w:val="left"/>
+      <w:pPr>
+        <w:ind w:left="360" w:hanging="360"/>
+      </w:pPr>
+      <w:rPr>
+        <w:rFonts w:hint="default"/>
+      </w:rPr>
+    </w:lvl>
+    <w:lvl w:ilvl="1">
+      <w:start w:val="5"/>
+      <w:numFmt w:val="decimal"/>
+      <w:isLgl/>
+      <w:lvlText w:val="%1.%2."/>
+      <w:lvlJc w:val="left"/>
+      <w:pPr>
+        <w:ind w:left="720" w:hanging="720"/>
+      </w:pPr>
+      <w:rPr>
+        <w:rFonts w:hint="default"/>
+      </w:rPr>
+    </w:lvl>
+    <w:lvl w:ilvl="2">
+      <w:start w:val="1"/>
+      <w:numFmt w:val="decimal"/>
+      <w:isLgl/>
+      <w:lvlText w:val="%1.%2.%3."/>
+      <w:lvlJc w:val="left"/>
+      <w:pPr>
+        <w:ind w:left="720" w:hanging="720"/>
+      </w:pPr>
+      <w:rPr>
+        <w:rFonts w:hint="default"/>
+      </w:rPr>
+    </w:lvl>
+    <w:lvl w:ilvl="3">
+      <w:start w:val="1"/>
+      <w:numFmt w:val="decimal"/>
+      <w:isLgl/>
+      <w:lvlText w:val="%1.%2.%3.%4."/>
+      <w:lvlJc w:val="left"/>
+      <w:pPr>
+        <w:ind w:left="1080" w:hanging="1080"/>
+      </w:pPr>
+      <w:rPr>
+        <w:rFonts w:hint="default"/>
+      </w:rPr>
+    </w:lvl>
+    <w:lvl w:ilvl="4">
+      <w:start w:val="1"/>
+      <w:numFmt w:val="decimal"/>
+      <w:isLgl/>
+      <w:lvlText w:val="%1.%2.%3.%4.%5."/>
+      <w:lvlJc w:val="left"/>
+      <w:pPr>
+        <w:ind w:left="1440" w:hanging="1440"/>
+      </w:pPr>
+      <w:rPr>
+        <w:rFonts w:hint="default"/>
+      </w:rPr>
+    </w:lvl>
+    <w:lvl w:ilvl="5">
+      <w:start w:val="1"/>
+      <w:numFmt w:val="decimal"/>
+      <w:isLgl/>
+      <w:lvlText w:val="%1.%2.%3.%4.%5.%6."/>
+      <w:lvlJc w:val="left"/>
+      <w:pPr>
+        <w:ind w:left="1440" w:hanging="1440"/>
+      </w:pPr>
+      <w:rPr>
+        <w:rFonts w:hint="default"/>
+      </w:rPr>
+    </w:lvl>
+    <w:lvl w:ilvl="6">
+      <w:start w:val="1"/>
+      <w:numFmt w:val="decimal"/>
+      <w:isLgl/>
+      <w:lvlText w:val="%1.%2.%3.%4.%5.%6.%7."/>
+      <w:lvlJc w:val="left"/>
+      <w:pPr>
+        <w:ind w:left="1800" w:hanging="1800"/>
+      </w:pPr>
+      <w:rPr>
+        <w:rFonts w:hint="default"/>
+      </w:rPr>
+    </w:lvl>
+    <w:lvl w:ilvl="7">
+      <w:start w:val="1"/>
+      <w:numFmt w:val="decimal"/>
+      <w:isLgl/>
+      <w:lvlText w:val="%1.%2.%3.%4.%5.%6.%7.%8."/>
+      <w:lvlJc w:val="left"/>
+      <w:pPr>
+        <w:ind w:left="1800" w:hanging="1800"/>
+      </w:pPr>
+      <w:rPr>
+        <w:rFonts w:hint="default"/>
+      </w:rPr>
+    </w:lvl>
+    <w:lvl w:ilvl="8">
+      <w:start w:val="1"/>
+      <w:numFmt w:val="decimal"/>
+      <w:isLgl/>
+      <w:lvlText w:val="%1.%2.%3.%4.%5.%6.%7.%8.%9."/>
+      <w:lvlJc w:val="left"/>
+      <w:pPr>
+        <w:ind w:left="2160" w:hanging="2160"/>
+      </w:pPr>
+      <w:rPr>
+        <w:rFonts w:hint="default"/>
+      </w:rPr>
+    </w:lvl>
+  </w:abstractNum>
+  <w:abstractNum w:abstractNumId="21">
     <w:nsid w:val="2CB443B4"/>
     <w:multiLevelType w:val="multilevel"/>
     <w:tmpl w:val="885CADF2"/>
@@ -9398,7 +12179,7 @@
       </w:rPr>
     </w:lvl>
   </w:abstractNum>
-  <w:abstractNum w:abstractNumId="16">
+  <w:abstractNum w:abstractNumId="22">
     <w:nsid w:val="2FED4374"/>
     <w:multiLevelType w:val="multilevel"/>
     <w:tmpl w:val="13F86392"/>
@@ -9519,7 +12300,7 @@
       </w:rPr>
     </w:lvl>
   </w:abstractNum>
-  <w:abstractNum w:abstractNumId="17">
+  <w:abstractNum w:abstractNumId="23">
     <w:nsid w:val="38236353"/>
     <w:multiLevelType w:val="multilevel"/>
     <w:tmpl w:val="16120D4E"/>
@@ -9640,7 +12421,96 @@
       </w:rPr>
     </w:lvl>
   </w:abstractNum>
-  <w:abstractNum w:abstractNumId="18">
+  <w:abstractNum w:abstractNumId="24">
+    <w:nsid w:val="3AF1669B"/>
+    <w:multiLevelType w:val="hybridMultilevel"/>
+    <w:tmpl w:val="D800EF10"/>
+    <w:lvl w:ilvl="0" w:tplc="0809000F">
+      <w:start w:val="1"/>
+      <w:numFmt w:val="decimal"/>
+      <w:lvlText w:val="%1."/>
+      <w:lvlJc w:val="left"/>
+      <w:pPr>
+        <w:ind w:left="360" w:hanging="360"/>
+      </w:pPr>
+      <w:rPr>
+        <w:rFonts w:hint="default"/>
+      </w:rPr>
+    </w:lvl>
+    <w:lvl w:ilvl="1" w:tplc="08090019" w:tentative="1">
+      <w:start w:val="1"/>
+      <w:numFmt w:val="lowerLetter"/>
+      <w:lvlText w:val="%2."/>
+      <w:lvlJc w:val="left"/>
+      <w:pPr>
+        <w:ind w:left="1080" w:hanging="360"/>
+      </w:pPr>
+    </w:lvl>
+    <w:lvl w:ilvl="2" w:tplc="0809001B" w:tentative="1">
+      <w:start w:val="1"/>
+      <w:numFmt w:val="lowerRoman"/>
+      <w:lvlText w:val="%3."/>
+      <w:lvlJc w:val="right"/>
+      <w:pPr>
+        <w:ind w:left="1800" w:hanging="180"/>
+      </w:pPr>
+    </w:lvl>
+    <w:lvl w:ilvl="3" w:tplc="0809000F" w:tentative="1">
+      <w:start w:val="1"/>
+      <w:numFmt w:val="decimal"/>
+      <w:lvlText w:val="%4."/>
+      <w:lvlJc w:val="left"/>
+      <w:pPr>
+        <w:ind w:left="2520" w:hanging="360"/>
+      </w:pPr>
+    </w:lvl>
+    <w:lvl w:ilvl="4" w:tplc="08090019" w:tentative="1">
+      <w:start w:val="1"/>
+      <w:numFmt w:val="lowerLetter"/>
+      <w:lvlText w:val="%5."/>
+      <w:lvlJc w:val="left"/>
+      <w:pPr>
+        <w:ind w:left="3240" w:hanging="360"/>
+      </w:pPr>
+    </w:lvl>
+    <w:lvl w:ilvl="5" w:tplc="0809001B" w:tentative="1">
+      <w:start w:val="1"/>
+      <w:numFmt w:val="lowerRoman"/>
+      <w:lvlText w:val="%6."/>
+      <w:lvlJc w:val="right"/>
+      <w:pPr>
+        <w:ind w:left="3960" w:hanging="180"/>
+      </w:pPr>
+    </w:lvl>
+    <w:lvl w:ilvl="6" w:tplc="0809000F" w:tentative="1">
+      <w:start w:val="1"/>
+      <w:numFmt w:val="decimal"/>
+      <w:lvlText w:val="%7."/>
+      <w:lvlJc w:val="left"/>
+      <w:pPr>
+        <w:ind w:left="4680" w:hanging="360"/>
+      </w:pPr>
+    </w:lvl>
+    <w:lvl w:ilvl="7" w:tplc="08090019" w:tentative="1">
+      <w:start w:val="1"/>
+      <w:numFmt w:val="lowerLetter"/>
+      <w:lvlText w:val="%8."/>
+      <w:lvlJc w:val="left"/>
+      <w:pPr>
+        <w:ind w:left="5400" w:hanging="360"/>
+      </w:pPr>
+    </w:lvl>
+    <w:lvl w:ilvl="8" w:tplc="0809001B" w:tentative="1">
+      <w:start w:val="1"/>
+      <w:numFmt w:val="lowerRoman"/>
+      <w:lvlText w:val="%9."/>
+      <w:lvlJc w:val="right"/>
+      <w:pPr>
+        <w:ind w:left="6120" w:hanging="180"/>
+      </w:pPr>
+    </w:lvl>
+  </w:abstractNum>
+  <w:abstractNum w:abstractNumId="25">
     <w:nsid w:val="3DE40435"/>
     <w:multiLevelType w:val="multilevel"/>
     <w:tmpl w:val="FD04351E"/>
@@ -9753,7 +12623,7 @@
       </w:rPr>
     </w:lvl>
   </w:abstractNum>
-  <w:abstractNum w:abstractNumId="19">
+  <w:abstractNum w:abstractNumId="26">
     <w:nsid w:val="40094B61"/>
     <w:multiLevelType w:val="multilevel"/>
     <w:tmpl w:val="E7AE9F90"/>
@@ -9866,7 +12736,7 @@
       </w:rPr>
     </w:lvl>
   </w:abstractNum>
-  <w:abstractNum w:abstractNumId="20">
+  <w:abstractNum w:abstractNumId="27">
     <w:nsid w:val="40C047F3"/>
     <w:multiLevelType w:val="multilevel"/>
     <w:tmpl w:val="D4CAF3B4"/>
@@ -9979,7 +12849,249 @@
       </w:rPr>
     </w:lvl>
   </w:abstractNum>
-  <w:abstractNum w:abstractNumId="21">
+  <w:abstractNum w:abstractNumId="28">
+    <w:nsid w:val="467535C4"/>
+    <w:multiLevelType w:val="multilevel"/>
+    <w:tmpl w:val="AE240EC4"/>
+    <w:lvl w:ilvl="0">
+      <w:start w:val="1"/>
+      <w:numFmt w:val="decimal"/>
+      <w:lvlText w:val="%1."/>
+      <w:lvlJc w:val="left"/>
+      <w:pPr>
+        <w:ind w:left="360" w:hanging="360"/>
+      </w:pPr>
+      <w:rPr>
+        <w:rFonts w:hint="default"/>
+      </w:rPr>
+    </w:lvl>
+    <w:lvl w:ilvl="1">
+      <w:start w:val="5"/>
+      <w:numFmt w:val="decimal"/>
+      <w:isLgl/>
+      <w:lvlText w:val="%1.%2."/>
+      <w:lvlJc w:val="left"/>
+      <w:pPr>
+        <w:ind w:left="720" w:hanging="720"/>
+      </w:pPr>
+      <w:rPr>
+        <w:rFonts w:hint="default"/>
+      </w:rPr>
+    </w:lvl>
+    <w:lvl w:ilvl="2">
+      <w:start w:val="1"/>
+      <w:numFmt w:val="decimal"/>
+      <w:isLgl/>
+      <w:lvlText w:val="%1.%2.%3."/>
+      <w:lvlJc w:val="left"/>
+      <w:pPr>
+        <w:ind w:left="720" w:hanging="720"/>
+      </w:pPr>
+      <w:rPr>
+        <w:rFonts w:hint="default"/>
+      </w:rPr>
+    </w:lvl>
+    <w:lvl w:ilvl="3">
+      <w:start w:val="1"/>
+      <w:numFmt w:val="decimal"/>
+      <w:isLgl/>
+      <w:lvlText w:val="%1.%2.%3.%4."/>
+      <w:lvlJc w:val="left"/>
+      <w:pPr>
+        <w:ind w:left="1080" w:hanging="1080"/>
+      </w:pPr>
+      <w:rPr>
+        <w:rFonts w:hint="default"/>
+      </w:rPr>
+    </w:lvl>
+    <w:lvl w:ilvl="4">
+      <w:start w:val="1"/>
+      <w:numFmt w:val="decimal"/>
+      <w:isLgl/>
+      <w:lvlText w:val="%1.%2.%3.%4.%5."/>
+      <w:lvlJc w:val="left"/>
+      <w:pPr>
+        <w:ind w:left="1440" w:hanging="1440"/>
+      </w:pPr>
+      <w:rPr>
+        <w:rFonts w:hint="default"/>
+      </w:rPr>
+    </w:lvl>
+    <w:lvl w:ilvl="5">
+      <w:start w:val="1"/>
+      <w:numFmt w:val="decimal"/>
+      <w:isLgl/>
+      <w:lvlText w:val="%1.%2.%3.%4.%5.%6."/>
+      <w:lvlJc w:val="left"/>
+      <w:pPr>
+        <w:ind w:left="1440" w:hanging="1440"/>
+      </w:pPr>
+      <w:rPr>
+        <w:rFonts w:hint="default"/>
+      </w:rPr>
+    </w:lvl>
+    <w:lvl w:ilvl="6">
+      <w:start w:val="1"/>
+      <w:numFmt w:val="decimal"/>
+      <w:isLgl/>
+      <w:lvlText w:val="%1.%2.%3.%4.%5.%6.%7."/>
+      <w:lvlJc w:val="left"/>
+      <w:pPr>
+        <w:ind w:left="1800" w:hanging="1800"/>
+      </w:pPr>
+      <w:rPr>
+        <w:rFonts w:hint="default"/>
+      </w:rPr>
+    </w:lvl>
+    <w:lvl w:ilvl="7">
+      <w:start w:val="1"/>
+      <w:numFmt w:val="decimal"/>
+      <w:isLgl/>
+      <w:lvlText w:val="%1.%2.%3.%4.%5.%6.%7.%8."/>
+      <w:lvlJc w:val="left"/>
+      <w:pPr>
+        <w:ind w:left="1800" w:hanging="1800"/>
+      </w:pPr>
+      <w:rPr>
+        <w:rFonts w:hint="default"/>
+      </w:rPr>
+    </w:lvl>
+    <w:lvl w:ilvl="8">
+      <w:start w:val="1"/>
+      <w:numFmt w:val="decimal"/>
+      <w:isLgl/>
+      <w:lvlText w:val="%1.%2.%3.%4.%5.%6.%7.%8.%9."/>
+      <w:lvlJc w:val="left"/>
+      <w:pPr>
+        <w:ind w:left="2160" w:hanging="2160"/>
+      </w:pPr>
+      <w:rPr>
+        <w:rFonts w:hint="default"/>
+      </w:rPr>
+    </w:lvl>
+  </w:abstractNum>
+  <w:abstractNum w:abstractNumId="29">
+    <w:nsid w:val="46FF611A"/>
+    <w:multiLevelType w:val="multilevel"/>
+    <w:tmpl w:val="885CADF2"/>
+    <w:lvl w:ilvl="0">
+      <w:start w:val="1"/>
+      <w:numFmt w:val="decimal"/>
+      <w:lvlText w:val="%1."/>
+      <w:lvlJc w:val="left"/>
+      <w:pPr>
+        <w:ind w:left="360" w:hanging="360"/>
+      </w:pPr>
+      <w:rPr>
+        <w:rFonts w:hint="default"/>
+      </w:rPr>
+    </w:lvl>
+    <w:lvl w:ilvl="1">
+      <w:start w:val="2"/>
+      <w:numFmt w:val="decimal"/>
+      <w:isLgl/>
+      <w:lvlText w:val="%1.%2."/>
+      <w:lvlJc w:val="left"/>
+      <w:pPr>
+        <w:ind w:left="720" w:hanging="720"/>
+      </w:pPr>
+      <w:rPr>
+        <w:rFonts w:hint="default"/>
+      </w:rPr>
+    </w:lvl>
+    <w:lvl w:ilvl="2">
+      <w:start w:val="2"/>
+      <w:numFmt w:val="decimal"/>
+      <w:isLgl/>
+      <w:lvlText w:val="%1.%2.%3."/>
+      <w:lvlJc w:val="left"/>
+      <w:pPr>
+        <w:ind w:left="720" w:hanging="720"/>
+      </w:pPr>
+      <w:rPr>
+        <w:rFonts w:hint="default"/>
+      </w:rPr>
+    </w:lvl>
+    <w:lvl w:ilvl="3">
+      <w:start w:val="1"/>
+      <w:numFmt w:val="decimal"/>
+      <w:isLgl/>
+      <w:lvlText w:val="%1.%2.%3.%4."/>
+      <w:lvlJc w:val="left"/>
+      <w:pPr>
+        <w:ind w:left="1080" w:hanging="1080"/>
+      </w:pPr>
+      <w:rPr>
+        <w:rFonts w:hint="default"/>
+      </w:rPr>
+    </w:lvl>
+    <w:lvl w:ilvl="4">
+      <w:start w:val="1"/>
+      <w:numFmt w:val="decimal"/>
+      <w:isLgl/>
+      <w:lvlText w:val="%1.%2.%3.%4.%5."/>
+      <w:lvlJc w:val="left"/>
+      <w:pPr>
+        <w:ind w:left="1440" w:hanging="1440"/>
+      </w:pPr>
+      <w:rPr>
+        <w:rFonts w:hint="default"/>
+      </w:rPr>
+    </w:lvl>
+    <w:lvl w:ilvl="5">
+      <w:start w:val="1"/>
+      <w:numFmt w:val="decimal"/>
+      <w:isLgl/>
+      <w:lvlText w:val="%1.%2.%3.%4.%5.%6."/>
+      <w:lvlJc w:val="left"/>
+      <w:pPr>
+        <w:ind w:left="1440" w:hanging="1440"/>
+      </w:pPr>
+      <w:rPr>
+        <w:rFonts w:hint="default"/>
+      </w:rPr>
+    </w:lvl>
+    <w:lvl w:ilvl="6">
+      <w:start w:val="1"/>
+      <w:numFmt w:val="decimal"/>
+      <w:isLgl/>
+      <w:lvlText w:val="%1.%2.%3.%4.%5.%6.%7."/>
+      <w:lvlJc w:val="left"/>
+      <w:pPr>
+        <w:ind w:left="1800" w:hanging="1800"/>
+      </w:pPr>
+      <w:rPr>
+        <w:rFonts w:hint="default"/>
+      </w:rPr>
+    </w:lvl>
+    <w:lvl w:ilvl="7">
+      <w:start w:val="1"/>
+      <w:numFmt w:val="decimal"/>
+      <w:isLgl/>
+      <w:lvlText w:val="%1.%2.%3.%4.%5.%6.%7.%8."/>
+      <w:lvlJc w:val="left"/>
+      <w:pPr>
+        <w:ind w:left="1800" w:hanging="1800"/>
+      </w:pPr>
+      <w:rPr>
+        <w:rFonts w:hint="default"/>
+      </w:rPr>
+    </w:lvl>
+    <w:lvl w:ilvl="8">
+      <w:start w:val="1"/>
+      <w:numFmt w:val="decimal"/>
+      <w:isLgl/>
+      <w:lvlText w:val="%1.%2.%3.%4.%5.%6.%7.%8.%9."/>
+      <w:lvlJc w:val="left"/>
+      <w:pPr>
+        <w:ind w:left="2160" w:hanging="2160"/>
+      </w:pPr>
+      <w:rPr>
+        <w:rFonts w:hint="default"/>
+      </w:rPr>
+    </w:lvl>
+  </w:abstractNum>
+  <w:abstractNum w:abstractNumId="30">
     <w:nsid w:val="48DE2CF0"/>
     <w:multiLevelType w:val="multilevel"/>
     <w:tmpl w:val="E7AE9F90"/>
@@ -10092,7 +13204,7 @@
       </w:rPr>
     </w:lvl>
   </w:abstractNum>
-  <w:abstractNum w:abstractNumId="22">
+  <w:abstractNum w:abstractNumId="31">
     <w:nsid w:val="4B640B88"/>
     <w:multiLevelType w:val="multilevel"/>
     <w:tmpl w:val="0EEE3FC6"/>
@@ -10205,7 +13317,7 @@
       </w:rPr>
     </w:lvl>
   </w:abstractNum>
-  <w:abstractNum w:abstractNumId="23">
+  <w:abstractNum w:abstractNumId="32">
     <w:nsid w:val="4C843B98"/>
     <w:multiLevelType w:val="multilevel"/>
     <w:tmpl w:val="0284FEE2"/>
@@ -10318,7 +13430,7 @@
       </w:rPr>
     </w:lvl>
   </w:abstractNum>
-  <w:abstractNum w:abstractNumId="24">
+  <w:abstractNum w:abstractNumId="33">
     <w:nsid w:val="55433ED0"/>
     <w:multiLevelType w:val="multilevel"/>
     <w:tmpl w:val="D032B1E8"/>
@@ -10439,7 +13551,96 @@
       </w:rPr>
     </w:lvl>
   </w:abstractNum>
-  <w:abstractNum w:abstractNumId="25">
+  <w:abstractNum w:abstractNumId="34">
+    <w:nsid w:val="555601F4"/>
+    <w:multiLevelType w:val="hybridMultilevel"/>
+    <w:tmpl w:val="457AD078"/>
+    <w:lvl w:ilvl="0" w:tplc="0809000F">
+      <w:start w:val="1"/>
+      <w:numFmt w:val="decimal"/>
+      <w:lvlText w:val="%1."/>
+      <w:lvlJc w:val="left"/>
+      <w:pPr>
+        <w:ind w:left="360" w:hanging="360"/>
+      </w:pPr>
+      <w:rPr>
+        <w:rFonts w:hint="default"/>
+      </w:rPr>
+    </w:lvl>
+    <w:lvl w:ilvl="1" w:tplc="08090019" w:tentative="1">
+      <w:start w:val="1"/>
+      <w:numFmt w:val="lowerLetter"/>
+      <w:lvlText w:val="%2."/>
+      <w:lvlJc w:val="left"/>
+      <w:pPr>
+        <w:ind w:left="1080" w:hanging="360"/>
+      </w:pPr>
+    </w:lvl>
+    <w:lvl w:ilvl="2" w:tplc="0809001B" w:tentative="1">
+      <w:start w:val="1"/>
+      <w:numFmt w:val="lowerRoman"/>
+      <w:lvlText w:val="%3."/>
+      <w:lvlJc w:val="right"/>
+      <w:pPr>
+        <w:ind w:left="1800" w:hanging="180"/>
+      </w:pPr>
+    </w:lvl>
+    <w:lvl w:ilvl="3" w:tplc="0809000F" w:tentative="1">
+      <w:start w:val="1"/>
+      <w:numFmt w:val="decimal"/>
+      <w:lvlText w:val="%4."/>
+      <w:lvlJc w:val="left"/>
+      <w:pPr>
+        <w:ind w:left="2520" w:hanging="360"/>
+      </w:pPr>
+    </w:lvl>
+    <w:lvl w:ilvl="4" w:tplc="08090019" w:tentative="1">
+      <w:start w:val="1"/>
+      <w:numFmt w:val="lowerLetter"/>
+      <w:lvlText w:val="%5."/>
+      <w:lvlJc w:val="left"/>
+      <w:pPr>
+        <w:ind w:left="3240" w:hanging="360"/>
+      </w:pPr>
+    </w:lvl>
+    <w:lvl w:ilvl="5" w:tplc="0809001B" w:tentative="1">
+      <w:start w:val="1"/>
+      <w:numFmt w:val="lowerRoman"/>
+      <w:lvlText w:val="%6."/>
+      <w:lvlJc w:val="right"/>
+      <w:pPr>
+        <w:ind w:left="3960" w:hanging="180"/>
+      </w:pPr>
+    </w:lvl>
+    <w:lvl w:ilvl="6" w:tplc="0809000F" w:tentative="1">
+      <w:start w:val="1"/>
+      <w:numFmt w:val="decimal"/>
+      <w:lvlText w:val="%7."/>
+      <w:lvlJc w:val="left"/>
+      <w:pPr>
+        <w:ind w:left="4680" w:hanging="360"/>
+      </w:pPr>
+    </w:lvl>
+    <w:lvl w:ilvl="7" w:tplc="08090019" w:tentative="1">
+      <w:start w:val="1"/>
+      <w:numFmt w:val="lowerLetter"/>
+      <w:lvlText w:val="%8."/>
+      <w:lvlJc w:val="left"/>
+      <w:pPr>
+        <w:ind w:left="5400" w:hanging="360"/>
+      </w:pPr>
+    </w:lvl>
+    <w:lvl w:ilvl="8" w:tplc="0809001B" w:tentative="1">
+      <w:start w:val="1"/>
+      <w:numFmt w:val="lowerRoman"/>
+      <w:lvlText w:val="%9."/>
+      <w:lvlJc w:val="right"/>
+      <w:pPr>
+        <w:ind w:left="6120" w:hanging="180"/>
+      </w:pPr>
+    </w:lvl>
+  </w:abstractNum>
+  <w:abstractNum w:abstractNumId="35">
     <w:nsid w:val="56096362"/>
     <w:multiLevelType w:val="multilevel"/>
     <w:tmpl w:val="FD04351E"/>
@@ -10552,7 +13753,7 @@
       </w:rPr>
     </w:lvl>
   </w:abstractNum>
-  <w:abstractNum w:abstractNumId="26">
+  <w:abstractNum w:abstractNumId="36">
     <w:nsid w:val="5611154B"/>
     <w:multiLevelType w:val="multilevel"/>
     <w:tmpl w:val="D032B1E8"/>
@@ -10673,7 +13874,96 @@
       </w:rPr>
     </w:lvl>
   </w:abstractNum>
-  <w:abstractNum w:abstractNumId="27">
+  <w:abstractNum w:abstractNumId="37">
+    <w:nsid w:val="59184968"/>
+    <w:multiLevelType w:val="hybridMultilevel"/>
+    <w:tmpl w:val="D800EF10"/>
+    <w:lvl w:ilvl="0" w:tplc="0809000F">
+      <w:start w:val="1"/>
+      <w:numFmt w:val="decimal"/>
+      <w:lvlText w:val="%1."/>
+      <w:lvlJc w:val="left"/>
+      <w:pPr>
+        <w:ind w:left="360" w:hanging="360"/>
+      </w:pPr>
+      <w:rPr>
+        <w:rFonts w:hint="default"/>
+      </w:rPr>
+    </w:lvl>
+    <w:lvl w:ilvl="1" w:tplc="08090019" w:tentative="1">
+      <w:start w:val="1"/>
+      <w:numFmt w:val="lowerLetter"/>
+      <w:lvlText w:val="%2."/>
+      <w:lvlJc w:val="left"/>
+      <w:pPr>
+        <w:ind w:left="1080" w:hanging="360"/>
+      </w:pPr>
+    </w:lvl>
+    <w:lvl w:ilvl="2" w:tplc="0809001B" w:tentative="1">
+      <w:start w:val="1"/>
+      <w:numFmt w:val="lowerRoman"/>
+      <w:lvlText w:val="%3."/>
+      <w:lvlJc w:val="right"/>
+      <w:pPr>
+        <w:ind w:left="1800" w:hanging="180"/>
+      </w:pPr>
+    </w:lvl>
+    <w:lvl w:ilvl="3" w:tplc="0809000F" w:tentative="1">
+      <w:start w:val="1"/>
+      <w:numFmt w:val="decimal"/>
+      <w:lvlText w:val="%4."/>
+      <w:lvlJc w:val="left"/>
+      <w:pPr>
+        <w:ind w:left="2520" w:hanging="360"/>
+      </w:pPr>
+    </w:lvl>
+    <w:lvl w:ilvl="4" w:tplc="08090019" w:tentative="1">
+      <w:start w:val="1"/>
+      <w:numFmt w:val="lowerLetter"/>
+      <w:lvlText w:val="%5."/>
+      <w:lvlJc w:val="left"/>
+      <w:pPr>
+        <w:ind w:left="3240" w:hanging="360"/>
+      </w:pPr>
+    </w:lvl>
+    <w:lvl w:ilvl="5" w:tplc="0809001B" w:tentative="1">
+      <w:start w:val="1"/>
+      <w:numFmt w:val="lowerRoman"/>
+      <w:lvlText w:val="%6."/>
+      <w:lvlJc w:val="right"/>
+      <w:pPr>
+        <w:ind w:left="3960" w:hanging="180"/>
+      </w:pPr>
+    </w:lvl>
+    <w:lvl w:ilvl="6" w:tplc="0809000F" w:tentative="1">
+      <w:start w:val="1"/>
+      <w:numFmt w:val="decimal"/>
+      <w:lvlText w:val="%7."/>
+      <w:lvlJc w:val="left"/>
+      <w:pPr>
+        <w:ind w:left="4680" w:hanging="360"/>
+      </w:pPr>
+    </w:lvl>
+    <w:lvl w:ilvl="7" w:tplc="08090019" w:tentative="1">
+      <w:start w:val="1"/>
+      <w:numFmt w:val="lowerLetter"/>
+      <w:lvlText w:val="%8."/>
+      <w:lvlJc w:val="left"/>
+      <w:pPr>
+        <w:ind w:left="5400" w:hanging="360"/>
+      </w:pPr>
+    </w:lvl>
+    <w:lvl w:ilvl="8" w:tplc="0809001B" w:tentative="1">
+      <w:start w:val="1"/>
+      <w:numFmt w:val="lowerRoman"/>
+      <w:lvlText w:val="%9."/>
+      <w:lvlJc w:val="right"/>
+      <w:pPr>
+        <w:ind w:left="6120" w:hanging="180"/>
+      </w:pPr>
+    </w:lvl>
+  </w:abstractNum>
+  <w:abstractNum w:abstractNumId="38">
     <w:nsid w:val="618C0F1C"/>
     <w:multiLevelType w:val="multilevel"/>
     <w:tmpl w:val="885CADF2"/>
@@ -10794,7 +14084,7 @@
       </w:rPr>
     </w:lvl>
   </w:abstractNum>
-  <w:abstractNum w:abstractNumId="28">
+  <w:abstractNum w:abstractNumId="39">
     <w:nsid w:val="655826A7"/>
     <w:multiLevelType w:val="multilevel"/>
     <w:tmpl w:val="885CADF2"/>
@@ -10915,7 +14205,7 @@
       </w:rPr>
     </w:lvl>
   </w:abstractNum>
-  <w:abstractNum w:abstractNumId="29">
+  <w:abstractNum w:abstractNumId="40">
     <w:nsid w:val="66CC7730"/>
     <w:multiLevelType w:val="hybridMultilevel"/>
     <w:tmpl w:val="56B0F2C0"/>
@@ -11004,7 +14294,7 @@
       </w:pPr>
     </w:lvl>
   </w:abstractNum>
-  <w:abstractNum w:abstractNumId="30">
+  <w:abstractNum w:abstractNumId="41">
     <w:nsid w:val="6AE51912"/>
     <w:multiLevelType w:val="multilevel"/>
     <w:tmpl w:val="885CADF2"/>
@@ -11125,7 +14415,7 @@
       </w:rPr>
     </w:lvl>
   </w:abstractNum>
-  <w:abstractNum w:abstractNumId="31">
+  <w:abstractNum w:abstractNumId="42">
     <w:nsid w:val="6F6F3AC1"/>
     <w:multiLevelType w:val="multilevel"/>
     <w:tmpl w:val="E7AE9F90"/>
@@ -11238,7 +14528,7 @@
       </w:rPr>
     </w:lvl>
   </w:abstractNum>
-  <w:abstractNum w:abstractNumId="32">
+  <w:abstractNum w:abstractNumId="43">
     <w:nsid w:val="749D0993"/>
     <w:multiLevelType w:val="multilevel"/>
     <w:tmpl w:val="E7AE9F90"/>
@@ -11351,7 +14641,7 @@
       </w:rPr>
     </w:lvl>
   </w:abstractNum>
-  <w:abstractNum w:abstractNumId="33">
+  <w:abstractNum w:abstractNumId="44">
     <w:nsid w:val="74A244C0"/>
     <w:multiLevelType w:val="hybridMultilevel"/>
     <w:tmpl w:val="BDDE6298"/>
@@ -11440,7 +14730,7 @@
       </w:pPr>
     </w:lvl>
   </w:abstractNum>
-  <w:abstractNum w:abstractNumId="34">
+  <w:abstractNum w:abstractNumId="45">
     <w:nsid w:val="75BB4B69"/>
     <w:multiLevelType w:val="multilevel"/>
     <w:tmpl w:val="70EC8832"/>
@@ -11553,7 +14843,7 @@
       </w:rPr>
     </w:lvl>
   </w:abstractNum>
-  <w:abstractNum w:abstractNumId="35">
+  <w:abstractNum w:abstractNumId="46">
     <w:nsid w:val="77EE4885"/>
     <w:multiLevelType w:val="multilevel"/>
     <w:tmpl w:val="E7AE9F90"/>
@@ -11666,7 +14956,7 @@
       </w:rPr>
     </w:lvl>
   </w:abstractNum>
-  <w:abstractNum w:abstractNumId="36">
+  <w:abstractNum w:abstractNumId="47">
     <w:nsid w:val="77F54C01"/>
     <w:multiLevelType w:val="multilevel"/>
     <w:tmpl w:val="185AA29E"/>
@@ -11787,7 +15077,7 @@
       </w:rPr>
     </w:lvl>
   </w:abstractNum>
-  <w:abstractNum w:abstractNumId="37">
+  <w:abstractNum w:abstractNumId="48">
     <w:nsid w:val="7B717FC1"/>
     <w:multiLevelType w:val="hybridMultilevel"/>
     <w:tmpl w:val="BDDE6298"/>
@@ -11876,7 +15166,7 @@
       </w:pPr>
     </w:lvl>
   </w:abstractNum>
-  <w:abstractNum w:abstractNumId="38">
+  <w:abstractNum w:abstractNumId="49">
     <w:nsid w:val="7D697F1C"/>
     <w:multiLevelType w:val="multilevel"/>
     <w:tmpl w:val="640A58C8"/>
@@ -11998,121 +15288,154 @@
     </w:lvl>
   </w:abstractNum>
   <w:num w:numId="1">
-    <w:abstractNumId w:val="29"/>
+    <w:abstractNumId w:val="40"/>
   </w:num>
   <w:num w:numId="2">
-    <w:abstractNumId w:val="34"/>
+    <w:abstractNumId w:val="45"/>
   </w:num>
   <w:num w:numId="3">
-    <w:abstractNumId w:val="11"/>
+    <w:abstractNumId w:val="15"/>
   </w:num>
   <w:num w:numId="4">
-    <w:abstractNumId w:val="4"/>
+    <w:abstractNumId w:val="5"/>
   </w:num>
   <w:num w:numId="5">
-    <w:abstractNumId w:val="10"/>
+    <w:abstractNumId w:val="13"/>
   </w:num>
   <w:num w:numId="6">
     <w:abstractNumId w:val="1"/>
   </w:num>
   <w:num w:numId="7">
-    <w:abstractNumId w:val="37"/>
+    <w:abstractNumId w:val="48"/>
   </w:num>
   <w:num w:numId="8">
-    <w:abstractNumId w:val="38"/>
+    <w:abstractNumId w:val="49"/>
   </w:num>
   <w:num w:numId="9">
+    <w:abstractNumId w:val="8"/>
+  </w:num>
+  <w:num w:numId="10">
+    <w:abstractNumId w:val="22"/>
+  </w:num>
+  <w:num w:numId="11">
+    <w:abstractNumId w:val="23"/>
+  </w:num>
+  <w:num w:numId="12">
+    <w:abstractNumId w:val="33"/>
+  </w:num>
+  <w:num w:numId="13">
+    <w:abstractNumId w:val="12"/>
+  </w:num>
+  <w:num w:numId="14">
+    <w:abstractNumId w:val="36"/>
+  </w:num>
+  <w:num w:numId="15">
+    <w:abstractNumId w:val="44"/>
+  </w:num>
+  <w:num w:numId="16">
+    <w:abstractNumId w:val="47"/>
+  </w:num>
+  <w:num w:numId="17">
+    <w:abstractNumId w:val="10"/>
+  </w:num>
+  <w:num w:numId="18">
     <w:abstractNumId w:val="6"/>
   </w:num>
-  <w:num w:numId="10">
+  <w:num w:numId="19">
+    <w:abstractNumId w:val="21"/>
+  </w:num>
+  <w:num w:numId="20">
+    <w:abstractNumId w:val="39"/>
+  </w:num>
+  <w:num w:numId="21">
+    <w:abstractNumId w:val="41"/>
+  </w:num>
+  <w:num w:numId="22">
+    <w:abstractNumId w:val="35"/>
+  </w:num>
+  <w:num w:numId="23">
+    <w:abstractNumId w:val="25"/>
+  </w:num>
+  <w:num w:numId="24">
+    <w:abstractNumId w:val="43"/>
+  </w:num>
+  <w:num w:numId="25">
+    <w:abstractNumId w:val="42"/>
+  </w:num>
+  <w:num w:numId="26">
+    <w:abstractNumId w:val="4"/>
+  </w:num>
+  <w:num w:numId="27">
+    <w:abstractNumId w:val="18"/>
+  </w:num>
+  <w:num w:numId="28">
+    <w:abstractNumId w:val="26"/>
+  </w:num>
+  <w:num w:numId="29">
+    <w:abstractNumId w:val="46"/>
+  </w:num>
+  <w:num w:numId="30">
+    <w:abstractNumId w:val="9"/>
+  </w:num>
+  <w:num w:numId="31">
+    <w:abstractNumId w:val="3"/>
+  </w:num>
+  <w:num w:numId="32">
+    <w:abstractNumId w:val="30"/>
+  </w:num>
+  <w:num w:numId="33">
+    <w:abstractNumId w:val="27"/>
+  </w:num>
+  <w:num w:numId="34">
+    <w:abstractNumId w:val="32"/>
+  </w:num>
+  <w:num w:numId="35">
+    <w:abstractNumId w:val="19"/>
+  </w:num>
+  <w:num w:numId="36">
     <w:abstractNumId w:val="16"/>
   </w:num>
-  <w:num w:numId="11">
-    <w:abstractNumId w:val="17"/>
-  </w:num>
-  <w:num w:numId="12">
-    <w:abstractNumId w:val="24"/>
-  </w:num>
-  <w:num w:numId="13">
-    <w:abstractNumId w:val="9"/>
-  </w:num>
-  <w:num w:numId="14">
-    <w:abstractNumId w:val="26"/>
-  </w:num>
-  <w:num w:numId="15">
-    <w:abstractNumId w:val="33"/>
-  </w:num>
-  <w:num w:numId="16">
-    <w:abstractNumId w:val="36"/>
-  </w:num>
-  <w:num w:numId="17">
-    <w:abstractNumId w:val="8"/>
-  </w:num>
-  <w:num w:numId="18">
-    <w:abstractNumId w:val="5"/>
-  </w:num>
-  <w:num w:numId="19">
-    <w:abstractNumId w:val="15"/>
-  </w:num>
-  <w:num w:numId="20">
-    <w:abstractNumId w:val="28"/>
-  </w:num>
-  <w:num w:numId="21">
-    <w:abstractNumId w:val="30"/>
-  </w:num>
-  <w:num w:numId="22">
-    <w:abstractNumId w:val="25"/>
-  </w:num>
-  <w:num w:numId="23">
-    <w:abstractNumId w:val="18"/>
-  </w:num>
-  <w:num w:numId="24">
-    <w:abstractNumId w:val="32"/>
-  </w:num>
-  <w:num w:numId="25">
+  <w:num w:numId="37">
     <w:abstractNumId w:val="31"/>
-  </w:num>
-  <w:num w:numId="26">
-    <w:abstractNumId w:val="3"/>
-  </w:num>
-  <w:num w:numId="27">
-    <w:abstractNumId w:val="13"/>
-  </w:num>
-  <w:num w:numId="28">
-    <w:abstractNumId w:val="19"/>
-  </w:num>
-  <w:num w:numId="29">
-    <w:abstractNumId w:val="35"/>
-  </w:num>
-  <w:num w:numId="30">
-    <w:abstractNumId w:val="7"/>
-  </w:num>
-  <w:num w:numId="31">
-    <w:abstractNumId w:val="2"/>
-  </w:num>
-  <w:num w:numId="32">
-    <w:abstractNumId w:val="21"/>
-  </w:num>
-  <w:num w:numId="33">
-    <w:abstractNumId w:val="20"/>
-  </w:num>
-  <w:num w:numId="34">
-    <w:abstractNumId w:val="23"/>
-  </w:num>
-  <w:num w:numId="35">
-    <w:abstractNumId w:val="14"/>
-  </w:num>
-  <w:num w:numId="36">
-    <w:abstractNumId w:val="12"/>
-  </w:num>
-  <w:num w:numId="37">
-    <w:abstractNumId w:val="22"/>
   </w:num>
   <w:num w:numId="38">
     <w:abstractNumId w:val="0"/>
   </w:num>
   <w:num w:numId="39">
-    <w:abstractNumId w:val="27"/>
+    <w:abstractNumId w:val="38"/>
+  </w:num>
+  <w:num w:numId="40">
+    <w:abstractNumId w:val="17"/>
+  </w:num>
+  <w:num w:numId="41">
+    <w:abstractNumId w:val="2"/>
+  </w:num>
+  <w:num w:numId="42">
+    <w:abstractNumId w:val="11"/>
+  </w:num>
+  <w:num w:numId="43">
+    <w:abstractNumId w:val="37"/>
+  </w:num>
+  <w:num w:numId="44">
+    <w:abstractNumId w:val="14"/>
+  </w:num>
+  <w:num w:numId="45">
+    <w:abstractNumId w:val="34"/>
+  </w:num>
+  <w:num w:numId="46">
+    <w:abstractNumId w:val="7"/>
+  </w:num>
+  <w:num w:numId="47">
+    <w:abstractNumId w:val="24"/>
+  </w:num>
+  <w:num w:numId="48">
+    <w:abstractNumId w:val="20"/>
+  </w:num>
+  <w:num w:numId="49">
+    <w:abstractNumId w:val="29"/>
+  </w:num>
+  <w:num w:numId="50">
+    <w:abstractNumId w:val="28"/>
   </w:num>
 </w:numbering>
 </file>
@@ -13213,7 +16536,7 @@
 </file>
 
 <file path=customXml/itemProps1.xml><?xml version="1.0" encoding="utf-8"?>
-<ds:datastoreItem xmlns:ds="http://schemas.openxmlformats.org/officeDocument/2006/customXml" ds:itemID="{7DA39D5F-1175-4FF7-81FD-D6ED50A1B314}">
+<ds:datastoreItem xmlns:ds="http://schemas.openxmlformats.org/officeDocument/2006/customXml" ds:itemID="{9AC0AD2B-0AF2-466C-A355-D7A9DBDBB70F}">
   <ds:schemaRefs>
     <ds:schemaRef ds:uri="http://schemas.openxmlformats.org/officeDocument/2006/bibliography"/>
   </ds:schemaRefs>

</xml_diff>